<commit_message>
up to 3.2 - gameobject, done
</commit_message>
<xml_diff>
--- a/Szakdolgozat/Szakdolgozat.docx
+++ b/Szakdolgozat/Szakdolgozat.docx
@@ -1999,7 +1999,7 @@
         <w:rPr>
           <w:noProof/>
         </w:rPr>
-        <w:t>2017. 11. 07.</w:t>
+        <w:t>2017. 11. 15.</w:t>
       </w:r>
       <w:r>
         <w:fldChar w:fldCharType="end"/>
@@ -2081,7 +2081,13 @@
         <w:t xml:space="preserve"> kód írásával is létrehozhatunk játékokat. </w:t>
       </w:r>
       <w:r>
-        <w:t>A játékmotor tulajdonképpen egy szoftveres keretrendszer, amelyet játékok készítésére használnak. Lehetőséget ad mindenhez, ami csak szükséges lehet egy játékhoz. Egyik leghasznosabb eszközük, hogy nincs szükség külön a fizika létrehozásához, de fontos megemlíteni még például, hogy nagyon egyszerűen készíthetünk animációkat, valamint szkriptek segítségével testreszabhatjuk a játékunkat.</w:t>
+        <w:t xml:space="preserve">A játékmotor tulajdonképpen egy szoftveres keretrendszer, amelyet játékok készítésére használnak. Lehetőséget ad mindenhez, ami csak szükséges lehet egy játékhoz. Egyik leghasznosabb eszközük, hogy nincs szükség külön a fizika </w:t>
+      </w:r>
+      <w:r>
+        <w:t>megvalósítására</w:t>
+      </w:r>
+      <w:r>
+        <w:t>, de fontos megemlíteni még például, hogy nagyon egyszerűen készíthetünk animációkat, valamint szkriptek segítségével testreszabhatjuk a játékunkat.</w:t>
       </w:r>
       <w:r>
         <w:t xml:space="preserve"> </w:t>
@@ -2117,7 +2123,13 @@
         <w:t>(módszerre)</w:t>
       </w:r>
       <w:r>
-        <w:t>, ami nem feltétlenül szükséges minden játék megvalósításához. Szintén szerepelni fog a szakdolgozatomban az általam implementált mesterséges intelligencia, aminek segítségével a játékban található ellenfelek nem csak egy buta gépi viselkedést mutatnak</w:t>
+        <w:t xml:space="preserve">, ami nem feltétlenül szükséges minden játék megvalósításához. Szintén szerepelni fog a szakdolgozatomban az általam implementált mesterséges intelligencia, aminek segítségével a játékban található ellenfelek nem csak egy </w:t>
+      </w:r>
+      <w:r>
+        <w:t>egyszerű</w:t>
+      </w:r>
+      <w:r>
+        <w:t xml:space="preserve"> gépi viselkedést mutatnak</w:t>
       </w:r>
       <w:r>
         <w:t>, hanem „okosan” cselekednek</w:t>
@@ -2125,6 +2137,8 @@
       <w:r>
         <w:t>.</w:t>
       </w:r>
+      <w:bookmarkStart w:id="2" w:name="_GoBack"/>
+      <w:bookmarkEnd w:id="2"/>
     </w:p>
     <w:p>
       <w:pPr>
@@ -2445,25 +2459,7 @@
           <w:lang w:val="en-GB"/>
         </w:rPr>
         <w:tab/>
-        <w:t>Az Unreal Engine 4-</w:t>
-      </w:r>
-      <w:r>
-        <w:rPr>
-          <w:lang w:val="en-GB"/>
-        </w:rPr>
-        <w:t>e</w:t>
-      </w:r>
-      <w:r>
-        <w:rPr>
-          <w:lang w:val="en-GB"/>
-        </w:rPr>
-        <w:t xml:space="preserve">t kilenc éven keresztül fejlesztették(2003-2012), viszont kétségkívül a leglátványosabb játékmotorra sikeredett. </w:t>
-      </w:r>
-      <w:r>
-        <w:rPr>
-          <w:lang w:val="en-GB"/>
-        </w:rPr>
-        <w:t>Igaz, a látvány mellé társul a hatalmas erőforrás igény, ezért vannak olyan fejlesztők, akik óvatosan használják.</w:t>
+        <w:t>Az Unreal Engine 4-et kilenc éven keresztül fejlesztették(2003-2012), viszont kétségkívül a leglátványosabb játékmotorra sikeredett. Igaz, a látvány mellé társul a hatalmas erőforrás igény, ezért vannak olyan fejlesztők, akik óvatosan használják.</w:t>
       </w:r>
     </w:p>
     <w:p>
@@ -2893,8 +2889,42 @@
         </w:rPr>
         <w:t>A fent említett tulajdonságok, előnyök, hátrányok után mindenki maga döntse el, hogy szerinte melyik az a játékfejlesztő-környezet amit szeretne használni. Nem lehet egyértelműen kimondani, hogy az Unreal Engine 4 jobb a Unitynél, vagy fordítva, mindkettőnek megvannak a sajátosságai, előnyei, hátrányai. Ebben a szakdolgozatban a Unity-t fogom részletesebben bemutatni.</w:t>
       </w:r>
-      <w:bookmarkStart w:id="2" w:name="_GoBack"/>
-      <w:bookmarkEnd w:id="2"/>
+    </w:p>
+    <w:p>
+      <w:pPr>
+        <w:spacing w:before="0" w:after="200"/>
+        <w:jc w:val="left"/>
+        <w:rPr>
+          <w:lang w:val="en-GB"/>
+        </w:rPr>
+      </w:pPr>
+      <w:r>
+        <w:rPr>
+          <w:lang w:val="en-GB"/>
+        </w:rPr>
+        <w:br w:type="page"/>
+      </w:r>
+    </w:p>
+    <w:p>
+      <w:pPr>
+        <w:pStyle w:val="Cmsor1"/>
+        <w:rPr>
+          <w:lang w:val="en-GB"/>
+        </w:rPr>
+      </w:pPr>
+      <w:r>
+        <w:rPr>
+          <w:lang w:val="en-GB"/>
+        </w:rPr>
+        <w:lastRenderedPageBreak/>
+        <w:t>Játékfej</w:t>
+      </w:r>
+      <w:r>
+        <w:rPr>
+          <w:lang w:val="en-GB"/>
+        </w:rPr>
+        <w:t>lesztés Unity-ben</w:t>
+      </w:r>
     </w:p>
     <w:p>
       <w:pPr>
@@ -2908,50 +2938,1157 @@
         <w:rPr>
           <w:lang w:val="en-GB"/>
         </w:rPr>
+        <w:t>Az előző fejezetben bemutattam a játékfejlesztő-környezeteket egészen visszamenőleg a legelsőig, aztán összehasonlítottam a Unity</w:t>
+      </w:r>
+      <w:r>
+        <w:rPr>
+          <w:lang w:val="en-GB"/>
+        </w:rPr>
+        <w:t>-</w:t>
+      </w:r>
+      <w:r>
+        <w:rPr>
+          <w:lang w:val="en-GB"/>
+        </w:rPr>
+        <w:t xml:space="preserve">t az Unreal Engine 4-el </w:t>
+      </w:r>
+      <w:r>
+        <w:rPr>
+          <w:lang w:val="en-GB"/>
+        </w:rPr>
+        <w:t xml:space="preserve">kitérve </w:t>
+      </w:r>
+      <w:r>
+        <w:rPr>
+          <w:lang w:val="en-GB"/>
+        </w:rPr>
+        <w:t>azok előnye</w:t>
+      </w:r>
+      <w:r>
+        <w:rPr>
+          <w:lang w:val="en-GB"/>
+        </w:rPr>
+        <w:t>ire</w:t>
+      </w:r>
+      <w:r>
+        <w:rPr>
+          <w:lang w:val="en-GB"/>
+        </w:rPr>
+        <w:t>, hátrányai</w:t>
+      </w:r>
+      <w:r>
+        <w:rPr>
+          <w:lang w:val="en-GB"/>
+        </w:rPr>
+        <w:t>ra</w:t>
+      </w:r>
+      <w:r>
+        <w:rPr>
+          <w:lang w:val="en-GB"/>
+        </w:rPr>
+        <w:t xml:space="preserve">, illetve hogy mikor </w:t>
+      </w:r>
+      <w:r>
+        <w:rPr>
+          <w:lang w:val="en-GB"/>
+        </w:rPr>
+        <w:t xml:space="preserve">melyiket </w:t>
+      </w:r>
+      <w:r>
+        <w:rPr>
+          <w:lang w:val="en-GB"/>
+        </w:rPr>
+        <w:t>érdemes használni, milyen típusú játékok fejlesztéséhez.</w:t>
+      </w:r>
+    </w:p>
+    <w:p>
+      <w:pPr>
+        <w:spacing w:line="360" w:lineRule="auto"/>
+        <w:rPr>
+          <w:lang w:val="en-GB"/>
+        </w:rPr>
+      </w:pPr>
+    </w:p>
+    <w:p>
+      <w:pPr>
+        <w:pStyle w:val="Cmsor2"/>
+        <w:spacing w:line="360" w:lineRule="auto"/>
+        <w:rPr>
+          <w:lang w:val="en-GB"/>
+        </w:rPr>
+      </w:pPr>
+      <w:r>
+        <w:rPr>
+          <w:lang w:val="en-GB"/>
+        </w:rPr>
+        <w:t>Scene – jelenet</w:t>
+      </w:r>
+    </w:p>
+    <w:p>
+      <w:pPr>
+        <w:spacing w:line="360" w:lineRule="auto"/>
+        <w:ind w:firstLine="576"/>
+        <w:rPr>
+          <w:lang w:val="en-GB"/>
+        </w:rPr>
+      </w:pPr>
+      <w:r>
+        <w:rPr>
+          <w:noProof/>
+        </w:rPr>
+        <mc:AlternateContent>
+          <mc:Choice Requires="wps">
+            <w:drawing>
+              <wp:anchor distT="0" distB="0" distL="114300" distR="114300" simplePos="0" relativeHeight="251660288" behindDoc="0" locked="0" layoutInCell="1" allowOverlap="1" wp14:anchorId="1CF19A11" wp14:editId="59E712A2">
+                <wp:simplePos x="0" y="0"/>
+                <wp:positionH relativeFrom="column">
+                  <wp:posOffset>-624840</wp:posOffset>
+                </wp:positionH>
+                <wp:positionV relativeFrom="paragraph">
+                  <wp:posOffset>3909695</wp:posOffset>
+                </wp:positionV>
+                <wp:extent cx="6435725" cy="635"/>
+                <wp:effectExtent l="0" t="0" r="0" b="0"/>
+                <wp:wrapSquare wrapText="bothSides"/>
+                <wp:docPr id="16" name="Szövegdoboz 16"/>
+                <wp:cNvGraphicFramePr/>
+                <a:graphic xmlns:a="http://schemas.openxmlformats.org/drawingml/2006/main">
+                  <a:graphicData uri="http://schemas.microsoft.com/office/word/2010/wordprocessingShape">
+                    <wps:wsp>
+                      <wps:cNvSpPr txBox="1"/>
+                      <wps:spPr>
+                        <a:xfrm>
+                          <a:off x="0" y="0"/>
+                          <a:ext cx="6435725" cy="635"/>
+                        </a:xfrm>
+                        <a:prstGeom prst="rect">
+                          <a:avLst/>
+                        </a:prstGeom>
+                        <a:solidFill>
+                          <a:prstClr val="white"/>
+                        </a:solidFill>
+                        <a:ln>
+                          <a:noFill/>
+                        </a:ln>
+                      </wps:spPr>
+                      <wps:txbx>
+                        <w:txbxContent>
+                          <w:p>
+                            <w:pPr>
+                              <w:pStyle w:val="Kpalrs"/>
+                              <w:rPr>
+                                <w:noProof/>
+                              </w:rPr>
+                            </w:pPr>
+                            <w:r>
+                              <w:t>1. ábra: Scene - Játékszín</w:t>
+                            </w:r>
+                          </w:p>
+                        </w:txbxContent>
+                      </wps:txbx>
+                      <wps:bodyPr rot="0" spcFirstLastPara="0" vertOverflow="overflow" horzOverflow="overflow" vert="horz" wrap="square" lIns="0" tIns="0" rIns="0" bIns="0" numCol="1" spcCol="0" rtlCol="0" fromWordArt="0" anchor="t" anchorCtr="0" forceAA="0" compatLnSpc="1">
+                        <a:prstTxWarp prst="textNoShape">
+                          <a:avLst/>
+                        </a:prstTxWarp>
+                        <a:spAutoFit/>
+                      </wps:bodyPr>
+                    </wps:wsp>
+                  </a:graphicData>
+                </a:graphic>
+              </wp:anchor>
+            </w:drawing>
+          </mc:Choice>
+          <mc:Fallback>
+            <w:pict>
+              <v:shapetype w14:anchorId="1CF19A11" id="_x0000_t202" coordsize="21600,21600" o:spt="202" path="m,l,21600r21600,l21600,xe">
+                <v:stroke joinstyle="miter"/>
+                <v:path gradientshapeok="t" o:connecttype="rect"/>
+              </v:shapetype>
+              <v:shape id="Szövegdoboz 16" o:spid="_x0000_s1026" type="#_x0000_t202" style="position:absolute;left:0;text-align:left;margin-left:-49.2pt;margin-top:307.85pt;width:506.75pt;height:.05pt;z-index:251660288;visibility:visible;mso-wrap-style:square;mso-wrap-distance-left:9pt;mso-wrap-distance-top:0;mso-wrap-distance-right:9pt;mso-wrap-distance-bottom:0;mso-position-horizontal:absolute;mso-position-horizontal-relative:text;mso-position-vertical:absolute;mso-position-vertical-relative:text;v-text-anchor:top" o:gfxdata="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" stroked="f">
+                <v:textbox style="mso-fit-shape-to-text:t" inset="0,0,0,0">
+                  <w:txbxContent>
+                    <w:p>
+                      <w:pPr>
+                        <w:pStyle w:val="Kpalrs"/>
+                        <w:rPr>
+                          <w:noProof/>
+                        </w:rPr>
+                      </w:pPr>
+                      <w:r>
+                        <w:t>1. ábra: Scene - Játékszín</w:t>
+                      </w:r>
+                    </w:p>
+                  </w:txbxContent>
+                </v:textbox>
+                <w10:wrap type="square"/>
+              </v:shape>
+            </w:pict>
+          </mc:Fallback>
+        </mc:AlternateContent>
+      </w:r>
+      <w:r>
+        <w:rPr>
+          <w:noProof/>
+          <w:lang w:val="en-GB" w:eastAsia="en-GB"/>
+        </w:rPr>
+        <w:drawing>
+          <wp:anchor distT="0" distB="0" distL="114300" distR="114300" simplePos="0" relativeHeight="251658240" behindDoc="0" locked="0" layoutInCell="1" allowOverlap="1" wp14:anchorId="01BA6721" wp14:editId="7E55F332">
+            <wp:simplePos x="0" y="0"/>
+            <wp:positionH relativeFrom="margin">
+              <wp:posOffset>-660400</wp:posOffset>
+            </wp:positionH>
+            <wp:positionV relativeFrom="paragraph">
+              <wp:posOffset>1026160</wp:posOffset>
+            </wp:positionV>
+            <wp:extent cx="6435725" cy="2771775"/>
+            <wp:effectExtent l="0" t="0" r="3175" b="9525"/>
+            <wp:wrapSquare wrapText="bothSides"/>
+            <wp:docPr id="4" name="Kép 4" descr="A new empty Scene, with the default 3D objects: a Main Camera and a directional Light"/>
+            <wp:cNvGraphicFramePr>
+              <a:graphicFrameLocks xmlns:a="http://schemas.openxmlformats.org/drawingml/2006/main" noChangeAspect="1"/>
+            </wp:cNvGraphicFramePr>
+            <a:graphic xmlns:a="http://schemas.openxmlformats.org/drawingml/2006/main">
+              <a:graphicData uri="http://schemas.openxmlformats.org/drawingml/2006/picture">
+                <pic:pic xmlns:pic="http://schemas.openxmlformats.org/drawingml/2006/picture">
+                  <pic:nvPicPr>
+                    <pic:cNvPr id="0" name="Picture 1" descr="A new empty Scene, with the default 3D objects: a Main Camera and a directional Light"/>
+                    <pic:cNvPicPr>
+                      <a:picLocks noChangeAspect="1" noChangeArrowheads="1"/>
+                    </pic:cNvPicPr>
+                  </pic:nvPicPr>
+                  <pic:blipFill>
+                    <a:blip r:embed="rId10">
+                      <a:extLst>
+                        <a:ext uri="{28A0092B-C50C-407E-A947-70E740481C1C}">
+                          <a14:useLocalDpi xmlns:a14="http://schemas.microsoft.com/office/drawing/2010/main" val="0"/>
+                        </a:ext>
+                      </a:extLst>
+                    </a:blip>
+                    <a:srcRect/>
+                    <a:stretch>
+                      <a:fillRect/>
+                    </a:stretch>
+                  </pic:blipFill>
+                  <pic:spPr bwMode="auto">
+                    <a:xfrm>
+                      <a:off x="0" y="0"/>
+                      <a:ext cx="6435725" cy="2771775"/>
+                    </a:xfrm>
+                    <a:prstGeom prst="rect">
+                      <a:avLst/>
+                    </a:prstGeom>
+                    <a:noFill/>
+                    <a:ln>
+                      <a:noFill/>
+                    </a:ln>
+                  </pic:spPr>
+                </pic:pic>
+              </a:graphicData>
+            </a:graphic>
+            <wp14:sizeRelH relativeFrom="margin">
+              <wp14:pctWidth>0</wp14:pctWidth>
+            </wp14:sizeRelH>
+            <wp14:sizeRelV relativeFrom="margin">
+              <wp14:pctHeight>0</wp14:pctHeight>
+            </wp14:sizeRelV>
+          </wp:anchor>
+        </w:drawing>
+      </w:r>
+      <w:r>
+        <w:rPr>
+          <w:lang w:val="en-GB"/>
+        </w:rPr>
+        <w:t>A Unity játékfejlesztés kapcsán az első fontos dolog amit érdemes megemlíteni, az a Scene, vagy Játékszín. Ezt tulajdonképpen úgy kell elképzelni, mint egy filmnek egy jelenete. Amikor Unityben létrehozunk egy projektet, először egy üres Játékszín fo</w:t>
+      </w:r>
+      <w:r>
+        <w:rPr>
+          <w:lang w:val="en-GB"/>
+        </w:rPr>
+        <w:t xml:space="preserve">gad minket. Alapértelmezetten, </w:t>
+      </w:r>
+      <w:r>
+        <w:rPr>
+          <w:lang w:val="en-GB"/>
+        </w:rPr>
+        <w:t xml:space="preserve">a </w:t>
+      </w:r>
+      <w:r>
+        <w:rPr>
+          <w:lang w:val="en-GB"/>
+        </w:rPr>
+        <w:t>J</w:t>
+      </w:r>
+      <w:r>
+        <w:rPr>
+          <w:lang w:val="en-GB"/>
+        </w:rPr>
+        <w:t>átékszín tartalmaz egy kamerát, illetve egy fényforrást.</w:t>
+      </w:r>
+      <w:r>
+        <w:rPr>
+          <w:lang w:val="en-GB"/>
+        </w:rPr>
+        <w:t xml:space="preserve"> </w:t>
+      </w:r>
+      <w:r>
+        <w:rPr>
+          <w:lang w:val="en-GB"/>
+        </w:rPr>
+        <w:t>A kamerakép azt mutatja, amit mi fogunk látni a játékból amikor elindítjuk</w:t>
+      </w:r>
+      <w:r>
+        <w:rPr>
+          <w:lang w:val="en-GB"/>
+        </w:rPr>
+        <w:t>,</w:t>
+      </w:r>
+      <w:r>
+        <w:rPr>
+          <w:lang w:val="en-GB"/>
+        </w:rPr>
+        <w:t xml:space="preserve"> </w:t>
+      </w:r>
+      <w:r>
+        <w:rPr>
+          <w:lang w:val="en-GB"/>
+        </w:rPr>
+        <w:t>a</w:t>
+      </w:r>
+      <w:r>
+        <w:rPr>
+          <w:lang w:val="en-GB"/>
+        </w:rPr>
+        <w:t xml:space="preserve"> fényforrás pedig értelemszerűen az a pont, ahonnan szeretnénk, hogy a Játékszín meg legyen világítva. </w:t>
+      </w:r>
+    </w:p>
+    <w:p>
+      <w:pPr>
+        <w:pStyle w:val="Cmsor3"/>
+        <w:spacing w:line="360" w:lineRule="auto"/>
+        <w:rPr>
+          <w:lang w:val="en-GB"/>
+        </w:rPr>
+      </w:pPr>
+      <w:r>
+        <w:rPr>
+          <w:lang w:val="en-GB"/>
+        </w:rPr>
+        <w:lastRenderedPageBreak/>
+        <w:tab/>
+        <w:t>Kamera</w:t>
+      </w:r>
+    </w:p>
+    <w:p>
+      <w:pPr>
+        <w:spacing w:line="360" w:lineRule="auto"/>
+        <w:ind w:firstLine="709"/>
+        <w:rPr>
+          <w:lang w:val="en-GB"/>
+        </w:rPr>
+      </w:pPr>
+      <w:r>
+        <w:rPr>
+          <w:lang w:val="en-GB"/>
+        </w:rPr>
+        <w:t xml:space="preserve">Amikor egy játékot készítünk, nagyon fontos az, hogy a játékos honnan látja a játékot, milyen szemszögből. Ha például FPS, azaz belső nézetű lövöldözős játékot akarunk csinálni, akkor a kamerának ott kell elhelyezkednie, ahol a </w:t>
+      </w:r>
+      <w:r>
+        <w:rPr>
+          <w:lang w:val="en-GB"/>
+        </w:rPr>
+        <w:t>karakterünk feje van.</w:t>
+      </w:r>
+    </w:p>
+    <w:p>
+      <w:pPr>
+        <w:spacing w:line="360" w:lineRule="auto"/>
+        <w:rPr>
+          <w:lang w:val="en-GB"/>
+        </w:rPr>
+      </w:pPr>
+      <w:r>
+        <w:rPr>
+          <w:lang w:val="en-GB"/>
+        </w:rPr>
+        <w:tab/>
+        <w:t>Ehhez először szükség van arra, hogy legyen egy karakter objektumunk, ami a játékost reprezentálja. Ha ez megvan, a kamerát be kell állítanunk, hogy jó helyen legyen a karakterhez képest, például a kamerapozicíó a fejénél legyen. Itt azonban nem elég, ha megvan a pozíció, hiszen ha mozog a játékos, a kamera nem fog vele mozogni, az ott fog maradni, ahova a kamerát beállítottuk, azaz a karakter kiindulópontjában. Erre a megoldás nagyon egyszerű, ha a hierarchiában a kamerát a karakterünk gyerekévé tesszük, akkor a kamera koordinátái a karakterhez képest fognak kiszámítódni.</w:t>
+      </w:r>
+    </w:p>
+    <w:p>
+      <w:pPr>
+        <w:pStyle w:val="Kp"/>
+        <w:rPr>
+          <w:lang w:val="en-GB"/>
+        </w:rPr>
+      </w:pPr>
+      <w:r>
+        <w:rPr>
+          <w:noProof/>
+          <w:lang w:val="en-GB" w:eastAsia="en-GB"/>
+        </w:rPr>
+        <w:drawing>
+          <wp:inline distT="0" distB="0" distL="0" distR="0" wp14:anchorId="720391D9" wp14:editId="709CCDA1">
+            <wp:extent cx="2105025" cy="1552575"/>
+            <wp:effectExtent l="0" t="0" r="9525" b="9525"/>
+            <wp:docPr id="17" name="Kép 17"/>
+            <wp:cNvGraphicFramePr>
+              <a:graphicFrameLocks xmlns:a="http://schemas.openxmlformats.org/drawingml/2006/main" noChangeAspect="1"/>
+            </wp:cNvGraphicFramePr>
+            <a:graphic xmlns:a="http://schemas.openxmlformats.org/drawingml/2006/main">
+              <a:graphicData uri="http://schemas.openxmlformats.org/drawingml/2006/picture">
+                <pic:pic xmlns:pic="http://schemas.openxmlformats.org/drawingml/2006/picture">
+                  <pic:nvPicPr>
+                    <pic:cNvPr id="1" name=""/>
+                    <pic:cNvPicPr/>
+                  </pic:nvPicPr>
+                  <pic:blipFill>
+                    <a:blip r:embed="rId11">
+                      <a:extLst>
+                        <a:ext uri="{28A0092B-C50C-407E-A947-70E740481C1C}">
+                          <a14:useLocalDpi xmlns:a14="http://schemas.microsoft.com/office/drawing/2010/main" val="0"/>
+                        </a:ext>
+                      </a:extLst>
+                    </a:blip>
+                    <a:stretch>
+                      <a:fillRect/>
+                    </a:stretch>
+                  </pic:blipFill>
+                  <pic:spPr>
+                    <a:xfrm>
+                      <a:off x="0" y="0"/>
+                      <a:ext cx="2105025" cy="1552575"/>
+                    </a:xfrm>
+                    <a:prstGeom prst="rect">
+                      <a:avLst/>
+                    </a:prstGeom>
+                  </pic:spPr>
+                </pic:pic>
+              </a:graphicData>
+            </a:graphic>
+          </wp:inline>
+        </w:drawing>
+      </w:r>
+    </w:p>
+    <w:p>
+      <w:pPr>
+        <w:spacing w:line="360" w:lineRule="auto"/>
+        <w:rPr>
+          <w:lang w:val="en-GB"/>
+        </w:rPr>
+      </w:pPr>
+      <w:r>
+        <w:rPr>
+          <w:noProof/>
+        </w:rPr>
+        <mc:AlternateContent>
+          <mc:Choice Requires="wps">
+            <w:drawing>
+              <wp:anchor distT="0" distB="0" distL="114300" distR="114300" simplePos="0" relativeHeight="251663360" behindDoc="0" locked="0" layoutInCell="1" allowOverlap="1" wp14:anchorId="553FF60E" wp14:editId="35116ECC">
+                <wp:simplePos x="0" y="0"/>
+                <wp:positionH relativeFrom="margin">
+                  <wp:align>center</wp:align>
+                </wp:positionH>
+                <wp:positionV relativeFrom="paragraph">
+                  <wp:posOffset>87630</wp:posOffset>
+                </wp:positionV>
+                <wp:extent cx="2105025" cy="400050"/>
+                <wp:effectExtent l="0" t="0" r="9525" b="0"/>
+                <wp:wrapSquare wrapText="bothSides"/>
+                <wp:docPr id="18" name="Szövegdoboz 18"/>
+                <wp:cNvGraphicFramePr/>
+                <a:graphic xmlns:a="http://schemas.openxmlformats.org/drawingml/2006/main">
+                  <a:graphicData uri="http://schemas.microsoft.com/office/word/2010/wordprocessingShape">
+                    <wps:wsp>
+                      <wps:cNvSpPr txBox="1"/>
+                      <wps:spPr>
+                        <a:xfrm>
+                          <a:off x="0" y="0"/>
+                          <a:ext cx="2105025" cy="400050"/>
+                        </a:xfrm>
+                        <a:prstGeom prst="rect">
+                          <a:avLst/>
+                        </a:prstGeom>
+                        <a:solidFill>
+                          <a:prstClr val="white"/>
+                        </a:solidFill>
+                        <a:ln>
+                          <a:noFill/>
+                        </a:ln>
+                      </wps:spPr>
+                      <wps:txbx>
+                        <w:txbxContent>
+                          <w:p>
+                            <w:pPr>
+                              <w:pStyle w:val="Kpalrs"/>
+                              <w:rPr>
+                                <w:noProof/>
+                              </w:rPr>
+                            </w:pPr>
+                            <w:r>
+                              <w:t>2. ábra: Kamera elhelyezése</w:t>
+                            </w:r>
+                          </w:p>
+                        </w:txbxContent>
+                      </wps:txbx>
+                      <wps:bodyPr rot="0" spcFirstLastPara="0" vertOverflow="overflow" horzOverflow="overflow" vert="horz" wrap="square" lIns="0" tIns="0" rIns="0" bIns="0" numCol="1" spcCol="0" rtlCol="0" fromWordArt="0" anchor="t" anchorCtr="0" forceAA="0" compatLnSpc="1">
+                        <a:prstTxWarp prst="textNoShape">
+                          <a:avLst/>
+                        </a:prstTxWarp>
+                        <a:noAutofit/>
+                      </wps:bodyPr>
+                    </wps:wsp>
+                  </a:graphicData>
+                </a:graphic>
+                <wp14:sizeRelV relativeFrom="margin">
+                  <wp14:pctHeight>0</wp14:pctHeight>
+                </wp14:sizeRelV>
+              </wp:anchor>
+            </w:drawing>
+          </mc:Choice>
+          <mc:Fallback>
+            <w:pict>
+              <v:shape w14:anchorId="553FF60E" id="Szövegdoboz 18" o:spid="_x0000_s1027" type="#_x0000_t202" style="position:absolute;left:0;text-align:left;margin-left:0;margin-top:6.9pt;width:165.75pt;height:31.5pt;z-index:251663360;visibility:visible;mso-wrap-style:square;mso-height-percent:0;mso-wrap-distance-left:9pt;mso-wrap-distance-top:0;mso-wrap-distance-right:9pt;mso-wrap-distance-bottom:0;mso-position-horizontal:center;mso-position-horizontal-relative:margin;mso-position-vertical:absolute;mso-position-vertical-relative:text;mso-height-percent:0;mso-height-relative:margin;v-text-anchor:top" o:gfxdata="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" stroked="f">
+                <v:textbox inset="0,0,0,0">
+                  <w:txbxContent>
+                    <w:p>
+                      <w:pPr>
+                        <w:pStyle w:val="Kpalrs"/>
+                        <w:rPr>
+                          <w:noProof/>
+                        </w:rPr>
+                      </w:pPr>
+                      <w:r>
+                        <w:t>2. ábra: Kamera elhelyezése</w:t>
+                      </w:r>
+                    </w:p>
+                  </w:txbxContent>
+                </v:textbox>
+                <w10:wrap type="square" anchorx="margin"/>
+              </v:shape>
+            </w:pict>
+          </mc:Fallback>
+        </mc:AlternateContent>
+      </w:r>
+    </w:p>
+    <w:p>
+      <w:pPr>
+        <w:spacing w:line="360" w:lineRule="auto"/>
+        <w:rPr>
+          <w:lang w:val="en-GB"/>
+        </w:rPr>
+      </w:pPr>
+    </w:p>
+    <w:p>
+      <w:pPr>
+        <w:spacing w:line="360" w:lineRule="auto"/>
+        <w:ind w:firstLine="709"/>
+        <w:rPr>
+          <w:lang w:val="en-GB"/>
+        </w:rPr>
+      </w:pPr>
+      <w:r>
+        <w:rPr>
+          <w:lang w:val="en-GB"/>
+        </w:rPr>
+        <w:t>Természetesen nem muszáj mindig a karakterünkhöz képest mozgatni a kamerát, rengeteg más módszer is van. Például egy olyan játéknál, amely egy arénában játszódik felülnézetből, ideális lehet, hogy a kamerát úgy helyezzük el, hogy belássuk az egész játékteret, és akkor nincs szükség a kamera dinamikus mozgatására.</w:t>
+      </w:r>
+    </w:p>
+    <w:p>
+      <w:pPr>
+        <w:spacing w:line="360" w:lineRule="auto"/>
+        <w:ind w:firstLine="709"/>
+        <w:rPr>
+          <w:lang w:val="en-GB"/>
+        </w:rPr>
+      </w:pPr>
+      <w:r>
+        <w:rPr>
+          <w:lang w:val="en-GB"/>
+        </w:rPr>
+        <w:t>Magához a kamerához egyébként rengeteg minden mást is be tudunk állítani a pozícióján kívül, egyik nagyon hasznos</w:t>
+      </w:r>
+      <w:r>
+        <w:rPr>
+          <w:lang w:val="en-GB"/>
+        </w:rPr>
+        <w:t xml:space="preserve"> tulajdonsága például</w:t>
+      </w:r>
+      <w:r>
+        <w:rPr>
+          <w:lang w:val="en-GB"/>
+        </w:rPr>
+        <w:t xml:space="preserve"> a Field of View, azaz a látószög. Ezt fokban adhatjuk meg a kamera Inspector – Camera füle alatt</w:t>
+      </w:r>
+      <w:r>
+        <w:rPr>
+          <w:lang w:val="en-GB"/>
+        </w:rPr>
+        <w:t>, egyéb beállításokkal együtt</w:t>
+      </w:r>
+      <w:r>
+        <w:rPr>
+          <w:lang w:val="en-GB"/>
+        </w:rPr>
+        <w:t>.</w:t>
+      </w:r>
+      <w:r>
+        <w:rPr>
+          <w:lang w:val="en-GB"/>
+        </w:rPr>
+        <w:t xml:space="preserve"> </w:t>
+      </w:r>
+    </w:p>
+    <w:p>
+      <w:pPr>
+        <w:pStyle w:val="Kp"/>
+      </w:pPr>
+      <w:r>
+        <w:rPr>
+          <w:noProof/>
+          <w:lang w:val="en-GB" w:eastAsia="en-GB"/>
+        </w:rPr>
+        <w:lastRenderedPageBreak/>
+        <w:drawing>
+          <wp:inline distT="0" distB="0" distL="0" distR="0" wp14:anchorId="15610088" wp14:editId="709C7183">
+            <wp:extent cx="3781425" cy="2984854"/>
+            <wp:effectExtent l="0" t="0" r="0" b="6350"/>
+            <wp:docPr id="19" name="Kép 19"/>
+            <wp:cNvGraphicFramePr>
+              <a:graphicFrameLocks xmlns:a="http://schemas.openxmlformats.org/drawingml/2006/main" noChangeAspect="1"/>
+            </wp:cNvGraphicFramePr>
+            <a:graphic xmlns:a="http://schemas.openxmlformats.org/drawingml/2006/main">
+              <a:graphicData uri="http://schemas.openxmlformats.org/drawingml/2006/picture">
+                <pic:pic xmlns:pic="http://schemas.openxmlformats.org/drawingml/2006/picture">
+                  <pic:nvPicPr>
+                    <pic:cNvPr id="1" name=""/>
+                    <pic:cNvPicPr/>
+                  </pic:nvPicPr>
+                  <pic:blipFill>
+                    <a:blip r:embed="rId12"/>
+                    <a:stretch>
+                      <a:fillRect/>
+                    </a:stretch>
+                  </pic:blipFill>
+                  <pic:spPr>
+                    <a:xfrm>
+                      <a:off x="0" y="0"/>
+                      <a:ext cx="3784264" cy="2987095"/>
+                    </a:xfrm>
+                    <a:prstGeom prst="rect">
+                      <a:avLst/>
+                    </a:prstGeom>
+                  </pic:spPr>
+                </pic:pic>
+              </a:graphicData>
+            </a:graphic>
+          </wp:inline>
+        </w:drawing>
+      </w:r>
+    </w:p>
+    <w:p>
+      <w:pPr>
+        <w:pStyle w:val="Kpalrs"/>
+        <w:rPr>
+          <w:lang w:val="en-GB"/>
+        </w:rPr>
+      </w:pPr>
+      <w:r>
+        <w:t>3. kép: Kamera beállításai</w:t>
+      </w:r>
+    </w:p>
+    <w:p>
+      <w:pPr>
+        <w:pStyle w:val="Cmsor3"/>
+        <w:rPr>
+          <w:lang w:val="en-GB"/>
+        </w:rPr>
+      </w:pPr>
+      <w:r>
+        <w:rPr>
+          <w:lang w:val="en-GB"/>
+        </w:rPr>
+        <w:t xml:space="preserve">Fényforrás </w:t>
+      </w:r>
+    </w:p>
+    <w:p>
+      <w:pPr>
+        <w:spacing w:line="360" w:lineRule="auto"/>
+        <w:ind w:firstLine="709"/>
+        <w:rPr>
+          <w:lang w:val="en-GB"/>
+        </w:rPr>
+      </w:pPr>
+      <w:r>
+        <w:rPr>
+          <w:lang w:val="en-GB"/>
+        </w:rPr>
+        <w:t xml:space="preserve">Minden játékban, amely nem egy teljesen sötét kamrában játszódik, van fény. Fényforrásból, tetszőlegesen sokat létrehozhatunk, és elhelyezhetünk a Játékszínen belül. Minden, ami fényt áraszt az egy külön fényforrás objektum. Csakúgy, mint a kameránál, a fényforrásunkhoz is rengeteg tulajdonságot állíthatunk. </w:t>
+      </w:r>
+    </w:p>
+    <w:p>
+      <w:pPr>
+        <w:pStyle w:val="Kp"/>
+      </w:pPr>
+      <w:r>
+        <w:rPr>
+          <w:noProof/>
+          <w:lang w:val="en-GB" w:eastAsia="en-GB"/>
+        </w:rPr>
+        <w:drawing>
+          <wp:inline distT="0" distB="0" distL="0" distR="0" wp14:anchorId="37B5281D" wp14:editId="7CDA5298">
+            <wp:extent cx="3694074" cy="3362325"/>
+            <wp:effectExtent l="0" t="0" r="1905" b="0"/>
+            <wp:docPr id="20" name="Kép 20"/>
+            <wp:cNvGraphicFramePr>
+              <a:graphicFrameLocks xmlns:a="http://schemas.openxmlformats.org/drawingml/2006/main" noChangeAspect="1"/>
+            </wp:cNvGraphicFramePr>
+            <a:graphic xmlns:a="http://schemas.openxmlformats.org/drawingml/2006/main">
+              <a:graphicData uri="http://schemas.openxmlformats.org/drawingml/2006/picture">
+                <pic:pic xmlns:pic="http://schemas.openxmlformats.org/drawingml/2006/picture">
+                  <pic:nvPicPr>
+                    <pic:cNvPr id="1" name=""/>
+                    <pic:cNvPicPr/>
+                  </pic:nvPicPr>
+                  <pic:blipFill>
+                    <a:blip r:embed="rId13"/>
+                    <a:stretch>
+                      <a:fillRect/>
+                    </a:stretch>
+                  </pic:blipFill>
+                  <pic:spPr>
+                    <a:xfrm>
+                      <a:off x="0" y="0"/>
+                      <a:ext cx="3703790" cy="3371168"/>
+                    </a:xfrm>
+                    <a:prstGeom prst="rect">
+                      <a:avLst/>
+                    </a:prstGeom>
+                  </pic:spPr>
+                </pic:pic>
+              </a:graphicData>
+            </a:graphic>
+          </wp:inline>
+        </w:drawing>
+      </w:r>
+    </w:p>
+    <w:p>
+      <w:pPr>
+        <w:pStyle w:val="Kpalrs"/>
+      </w:pPr>
+      <w:r>
+        <w:t xml:space="preserve">4. kép: Fényforrás beállításai </w:t>
+      </w:r>
+    </w:p>
+    <w:p>
+      <w:pPr>
+        <w:pStyle w:val="Kp"/>
+        <w:spacing w:line="360" w:lineRule="auto"/>
+        <w:jc w:val="both"/>
+        <w:rPr>
+          <w:lang w:val="en-GB"/>
+        </w:rPr>
+      </w:pPr>
+      <w:r>
+        <w:rPr>
+          <w:lang w:val="en-GB"/>
+        </w:rPr>
+        <w:lastRenderedPageBreak/>
+        <w:t>Három</w:t>
+      </w:r>
+      <w:r>
+        <w:rPr>
+          <w:lang w:val="en-GB"/>
+        </w:rPr>
+        <w:t xml:space="preserve"> </w:t>
+      </w:r>
+      <w:r>
+        <w:rPr>
+          <w:lang w:val="en-GB"/>
+        </w:rPr>
+        <w:t xml:space="preserve">fő </w:t>
+      </w:r>
+      <w:r>
+        <w:rPr>
+          <w:lang w:val="en-GB"/>
+        </w:rPr>
+        <w:t>típusú fényforrást adhatunk meg:</w:t>
+      </w:r>
+    </w:p>
+    <w:p>
+      <w:pPr>
+        <w:pStyle w:val="Listaszerbekezds"/>
+        <w:numPr>
+          <w:ilvl w:val="0"/>
+          <w:numId w:val="34"/>
+        </w:numPr>
+        <w:spacing w:line="360" w:lineRule="auto"/>
+        <w:jc w:val="left"/>
+        <w:rPr>
+          <w:lang w:val="en-GB"/>
+        </w:rPr>
+      </w:pPr>
+      <w:r>
+        <w:rPr>
+          <w:lang w:val="en-GB"/>
+        </w:rPr>
+        <w:t>Directional: Ha természetes fényforrást szeretnénk létrehozni, akkor célszerű ennek a használata. Úgy kell elképzelni, mintha végtelen távolságban lenne, és onnan egy irányban szórná a fényt.</w:t>
+      </w:r>
+      <w:r>
+        <w:rPr>
+          <w:lang w:val="en-GB"/>
+        </w:rPr>
+        <w:t xml:space="preserve"> </w:t>
+      </w:r>
+    </w:p>
+    <w:p>
+      <w:pPr>
+        <w:pStyle w:val="Listaszerbekezds"/>
+        <w:numPr>
+          <w:ilvl w:val="0"/>
+          <w:numId w:val="34"/>
+        </w:numPr>
+        <w:spacing w:line="360" w:lineRule="auto"/>
+        <w:jc w:val="left"/>
+        <w:rPr>
+          <w:lang w:val="en-GB"/>
+        </w:rPr>
+      </w:pPr>
+      <w:r>
+        <w:rPr>
+          <w:lang w:val="en-GB"/>
+        </w:rPr>
+        <w:t>Spot: A Spot típusú fényforrás az, amelynek megadhatunk egy távolságot, ameddig világít, valamint egy szöget, amely megadja, hogy mennyire szórja a fényt. Ez tulajdonképpen egy tölcsér, amelynek az aljából érkezik a fény, és a tölcsér szájáig tart.</w:t>
+      </w:r>
+    </w:p>
+    <w:p>
+      <w:pPr>
+        <w:pStyle w:val="Listaszerbekezds"/>
+        <w:numPr>
+          <w:ilvl w:val="0"/>
+          <w:numId w:val="34"/>
+        </w:numPr>
+        <w:spacing w:line="360" w:lineRule="auto"/>
+        <w:jc w:val="left"/>
+        <w:rPr>
+          <w:lang w:val="en-GB"/>
+        </w:rPr>
+      </w:pPr>
+      <w:r>
+        <w:rPr>
+          <w:lang w:val="en-GB"/>
+        </w:rPr>
+        <w:t>Point: Mint a neve is mutatja, ez egy pont típusú fényforrás. Egy pontból szórja a fényt, 360 fokban mindenfelé, és megadható hozz</w:t>
+      </w:r>
+      <w:r>
+        <w:rPr>
+          <w:lang w:val="en-GB"/>
+        </w:rPr>
+        <w:t>á egy távolság, ameddig világít</w:t>
+      </w:r>
+    </w:p>
+    <w:p>
+      <w:pPr>
+        <w:spacing w:before="0" w:after="200" w:line="360" w:lineRule="auto"/>
+        <w:ind w:firstLine="360"/>
+        <w:jc w:val="left"/>
+        <w:rPr>
+          <w:lang w:val="en-GB"/>
+        </w:rPr>
+      </w:pPr>
+      <w:r>
+        <w:rPr>
+          <w:lang w:val="en-GB"/>
+        </w:rPr>
+        <w:t>Szintén megadható egy Area típusú fényforrás, amely egy téglalapnyi terület azonos intenzitással világít meg, azonban ez messze nem annyira használatos mint a fentiek.</w:t>
+      </w:r>
+    </w:p>
+    <w:p>
+      <w:pPr>
+        <w:spacing w:before="0" w:after="200" w:line="360" w:lineRule="auto"/>
+        <w:ind w:firstLine="360"/>
+        <w:jc w:val="left"/>
+        <w:rPr>
+          <w:lang w:val="en-GB"/>
+        </w:rPr>
+      </w:pPr>
+      <w:r>
+        <w:rPr>
+          <w:lang w:val="en-GB"/>
+        </w:rPr>
+        <w:t>A fényforrás típusán kívül megadható a fénynek a színe, intenzitása, és egyéb, nem annyira gyakran használt paraméterei.</w:t>
+      </w:r>
+    </w:p>
+    <w:p>
+      <w:pPr>
+        <w:pStyle w:val="Cmsor2"/>
+        <w:rPr>
+          <w:lang w:val="en-GB"/>
+        </w:rPr>
+      </w:pPr>
+      <w:r>
+        <w:rPr>
+          <w:lang w:val="en-GB"/>
+        </w:rPr>
+        <w:t>GameObject – Játékelem</w:t>
+      </w:r>
+    </w:p>
+    <w:p>
+      <w:pPr>
+        <w:spacing w:line="360" w:lineRule="auto"/>
+        <w:ind w:firstLine="709"/>
+        <w:rPr>
+          <w:lang w:val="en-GB"/>
+        </w:rPr>
+      </w:pPr>
+      <w:r>
+        <w:rPr>
+          <w:lang w:val="en-GB"/>
+        </w:rPr>
+        <w:t xml:space="preserve">A Játékszínen belül a kamera és fényforráson kívül létrehozhatunk egyéb Játékelemeket, amelyek a játékunk magját fogják alkotni. Ilyen Játékelem volt például a karakter is, amit létrehoztunk a kamera beállításához. </w:t>
+      </w:r>
+      <w:r>
+        <w:rPr>
+          <w:lang w:val="en-GB"/>
+        </w:rPr>
+        <w:t xml:space="preserve">A Játékelemek azok az alapobjektumok, </w:t>
+      </w:r>
+      <w:r>
+        <w:rPr>
+          <w:lang w:val="en-GB"/>
+        </w:rPr>
+        <w:t xml:space="preserve"> </w:t>
+      </w:r>
+      <w:r>
+        <w:rPr>
+          <w:lang w:val="en-GB"/>
+        </w:rPr>
+        <w:t xml:space="preserve">amelyek Unityben a karaktereket, és különböző tárgyakat reprezentálják. Igaz, magukban még nem csinálnak sokat, de hordozóként szolgálnak különböző komponensek számára, amelyek megvalósítják a valódi funkcióját a programnak. </w:t>
+      </w:r>
+      <w:r>
+        <w:rPr>
+          <w:lang w:val="en-GB"/>
+        </w:rPr>
+        <w:t xml:space="preserve">Egy komponensük van ami kötelezően szerepel, a Transform, amely megadja, hogy hol helyezkedjen el, mely koordinátákon, majd ezenkívül megadhatóak az X, Y és Z tengely mentén a szögei, és az elem mérete. </w:t>
+      </w:r>
+    </w:p>
+    <w:p>
+      <w:pPr>
+        <w:spacing w:line="360" w:lineRule="auto"/>
+        <w:ind w:firstLine="709"/>
+        <w:rPr>
+          <w:lang w:val="en-GB"/>
+        </w:rPr>
+      </w:pPr>
+      <w:r>
+        <w:rPr>
+          <w:lang w:val="en-GB"/>
+        </w:rPr>
+        <w:t xml:space="preserve">Az 5. képen látható egy Gömb Játékelem. </w:t>
+      </w:r>
+      <w:r>
+        <w:rPr>
+          <w:lang w:val="en-GB"/>
+        </w:rPr>
+        <w:t xml:space="preserve">Az Inspector menüben találhatóak az adott Játékelemhez tartozó komponensek. Legelsőként látható a kötelező Transform komponens. Ehhez a Játékelemhez azonban tartoznak még további komponensek. Vegyük először a Sphere Collider-t. Ez a komponens </w:t>
+      </w:r>
+      <w:r>
+        <w:rPr>
+          <w:lang w:val="en-GB"/>
+        </w:rPr>
+        <w:t>mint a neve is mutatja egyfajta ütközőként szolgál. Ha egy másik objektummal érintkezik, akkor ez a komponens segít abban, hogy ne menjenek át egymáson, hanem ütközzenek.  Rengeteg más típusú collider is van, és ezeknek a collidereknek tetszőlegesen változtathatjuk a méretüket, helyüket.</w:t>
+      </w:r>
+    </w:p>
+    <w:p>
+      <w:pPr>
+        <w:pStyle w:val="Kp"/>
+      </w:pPr>
+      <w:r>
+        <w:rPr>
+          <w:noProof/>
+          <w:lang w:val="en-GB" w:eastAsia="en-GB"/>
+        </w:rPr>
+        <w:lastRenderedPageBreak/>
+        <w:drawing>
+          <wp:inline distT="0" distB="0" distL="0" distR="0" wp14:anchorId="1902C629" wp14:editId="5D2A077C">
+            <wp:extent cx="5391150" cy="2886075"/>
+            <wp:effectExtent l="0" t="0" r="0" b="9525"/>
+            <wp:docPr id="23" name="Kép 23"/>
+            <wp:cNvGraphicFramePr>
+              <a:graphicFrameLocks xmlns:a="http://schemas.openxmlformats.org/drawingml/2006/main" noChangeAspect="1"/>
+            </wp:cNvGraphicFramePr>
+            <a:graphic xmlns:a="http://schemas.openxmlformats.org/drawingml/2006/main">
+              <a:graphicData uri="http://schemas.openxmlformats.org/drawingml/2006/picture">
+                <pic:pic xmlns:pic="http://schemas.openxmlformats.org/drawingml/2006/picture">
+                  <pic:nvPicPr>
+                    <pic:cNvPr id="0" name="Picture 3"/>
+                    <pic:cNvPicPr>
+                      <a:picLocks noChangeAspect="1" noChangeArrowheads="1"/>
+                    </pic:cNvPicPr>
+                  </pic:nvPicPr>
+                  <pic:blipFill>
+                    <a:blip r:embed="rId14">
+                      <a:extLst>
+                        <a:ext uri="{28A0092B-C50C-407E-A947-70E740481C1C}">
+                          <a14:useLocalDpi xmlns:a14="http://schemas.microsoft.com/office/drawing/2010/main" val="0"/>
+                        </a:ext>
+                      </a:extLst>
+                    </a:blip>
+                    <a:srcRect/>
+                    <a:stretch>
+                      <a:fillRect/>
+                    </a:stretch>
+                  </pic:blipFill>
+                  <pic:spPr bwMode="auto">
+                    <a:xfrm>
+                      <a:off x="0" y="0"/>
+                      <a:ext cx="5391150" cy="2886075"/>
+                    </a:xfrm>
+                    <a:prstGeom prst="rect">
+                      <a:avLst/>
+                    </a:prstGeom>
+                    <a:noFill/>
+                    <a:ln>
+                      <a:noFill/>
+                    </a:ln>
+                  </pic:spPr>
+                </pic:pic>
+              </a:graphicData>
+            </a:graphic>
+          </wp:inline>
+        </w:drawing>
+      </w:r>
+    </w:p>
+    <w:p>
+      <w:pPr>
+        <w:pStyle w:val="Kpalrs"/>
+      </w:pPr>
+      <w:r>
+        <w:t xml:space="preserve">5. kép: Gömb Játékelem </w:t>
+      </w:r>
+    </w:p>
+    <w:p>
+      <w:pPr>
+        <w:pStyle w:val="Kp"/>
+        <w:jc w:val="both"/>
+        <w:rPr>
+          <w:lang w:val="en-GB"/>
+        </w:rPr>
+      </w:pPr>
+      <w:r>
+        <w:rPr>
+          <w:lang w:val="en-GB"/>
+        </w:rPr>
+        <w:t xml:space="preserve">Az, hogy milyen típusú collidert érdemes használni, azt nagyban befolyásolja az általunk használt Játékelem alakja, hiszen nagyon ritka, hogy egy gömb alakú objektumnak kocka formájú Collider-je legyen, és fordítva. </w:t>
+      </w:r>
+    </w:p>
+    <w:p>
+      <w:pPr>
+        <w:pStyle w:val="Cmsor3"/>
+        <w:rPr>
+          <w:lang w:val="en-GB"/>
+        </w:rPr>
+      </w:pPr>
+      <w:r>
+        <w:rPr>
+          <w:lang w:val="en-GB"/>
+        </w:rPr>
+        <w:t>Fizika</w:t>
+      </w:r>
+    </w:p>
+    <w:p>
+      <w:pPr>
+        <w:pStyle w:val="Kp"/>
+        <w:jc w:val="both"/>
+        <w:rPr>
+          <w:lang w:val="en-GB"/>
+        </w:rPr>
+      </w:pPr>
+      <w:r>
+        <w:rPr>
+          <w:lang w:val="en-GB"/>
+        </w:rPr>
+        <w:t xml:space="preserve">A játékfejlesztés egy nagyon fontos eleme a fizika megvalósítása. Minden játékban létezik a fizika valamely módon, nem feltétlenül úgy, </w:t>
+      </w:r>
+      <w:r>
+        <w:rPr>
+          <w:lang w:val="en-GB"/>
+        </w:rPr>
+        <w:t>mint normálisan.</w:t>
+      </w:r>
+      <w:r>
+        <w:rPr>
+          <w:lang w:val="en-GB"/>
+        </w:rPr>
+        <w:br w:type="page"/>
+      </w:r>
+    </w:p>
+    <w:p>
+      <w:pPr>
+        <w:rPr>
+          <w:lang w:val="en-GB"/>
+        </w:rPr>
+      </w:pPr>
+    </w:p>
+    <w:p>
+      <w:pPr>
+        <w:rPr>
+          <w:lang w:val="en-GB"/>
+        </w:rPr>
+      </w:pPr>
+      <w:r>
+        <w:rPr>
+          <w:lang w:val="en-GB"/>
+        </w:rPr>
         <w:br/>
-        <w:t xml:space="preserve">    </w:t>
-      </w:r>
-    </w:p>
-    <w:p>
-      <w:pPr>
-        <w:spacing w:before="0" w:after="200"/>
-        <w:jc w:val="left"/>
-        <w:rPr>
-          <w:lang w:val="en-GB"/>
-        </w:rPr>
-      </w:pPr>
-      <w:r>
-        <w:rPr>
-          <w:lang w:val="en-GB"/>
-        </w:rPr>
-        <w:br w:type="page"/>
-      </w:r>
-    </w:p>
-    <w:p>
-      <w:pPr>
-        <w:rPr>
-          <w:lang w:val="en-GB"/>
-        </w:rPr>
-      </w:pPr>
-    </w:p>
-    <w:p>
-      <w:pPr>
-        <w:rPr>
-          <w:lang w:val="en-GB"/>
-        </w:rPr>
-      </w:pPr>
-      <w:r>
-        <w:rPr>
-          <w:lang w:val="en-GB"/>
-        </w:rPr>
-        <w:br/>
-      </w:r>
-      <w:r>
-        <w:rPr>
-          <w:lang w:val="en-GB"/>
-        </w:rPr>
-        <w:t>https://www.pluralsight.com/blog/film-games/unreal-engine-4-vs-unity-game-engine-best</w:t>
-      </w:r>
+      </w:r>
+      <w:hyperlink r:id="rId15" w:history="1">
+        <w:r>
+          <w:rPr>
+            <w:rStyle w:val="Hiperhivatkozs"/>
+            <w:lang w:val="en-GB"/>
+          </w:rPr>
+          <w:t>https://www.pluralsight.com/blog/film-games/unreal-engine-4-vs-unity-game-engine-best</w:t>
+        </w:r>
+      </w:hyperlink>
+    </w:p>
+    <w:p>
+      <w:pPr>
+        <w:rPr>
+          <w:lang w:val="en-GB"/>
+        </w:rPr>
+      </w:pPr>
+      <w:hyperlink r:id="rId16" w:history="1">
+        <w:r>
+          <w:rPr>
+            <w:rStyle w:val="Hiperhivatkozs"/>
+            <w:lang w:val="en-GB"/>
+          </w:rPr>
+          <w:t>https://docs.unity3d.com/Manual/class-GameObject.html</w:t>
+        </w:r>
+      </w:hyperlink>
+    </w:p>
+    <w:p>
+      <w:pPr>
+        <w:rPr>
+          <w:lang w:val="en-GB"/>
+        </w:rPr>
+      </w:pPr>
+      <w:hyperlink r:id="rId17" w:history="1">
+        <w:r>
+          <w:rPr>
+            <w:rStyle w:val="Hiperhivatkozs"/>
+            <w:lang w:val="en-GB"/>
+          </w:rPr>
+          <w:t>https://docs.unity3d.com/Manual/CreatingScenes.html</w:t>
+        </w:r>
+      </w:hyperlink>
+    </w:p>
+    <w:p>
+      <w:pPr>
+        <w:rPr>
+          <w:lang w:val="en-GB"/>
+        </w:rPr>
+      </w:pPr>
     </w:p>
     <w:p>
       <w:pPr>
@@ -3067,7 +4204,7 @@
       <w:r>
         <w:t xml:space="preserve">a </w:t>
       </w:r>
-      <w:hyperlink r:id="rId10" w:history="1">
+      <w:hyperlink r:id="rId18" w:history="1">
         <w:r>
           <w:rPr>
             <w:rStyle w:val="Hiperhivatkozs"/>
@@ -3090,7 +4227,7 @@
       <w:r>
         <w:t xml:space="preserve">a </w:t>
       </w:r>
-      <w:hyperlink r:id="rId11" w:history="1">
+      <w:hyperlink r:id="rId19" w:history="1">
         <w:r>
           <w:rPr>
             <w:rStyle w:val="Hiperhivatkozs"/>
@@ -4100,6 +5237,7 @@
     <w:p>
       <w:pPr>
         <w:pStyle w:val="Cmsor3"/>
+        <w:ind w:hanging="1287"/>
       </w:pPr>
       <w:r>
         <w:t>Margók</w:t>
@@ -4257,7 +5395,7 @@
                     </pic:cNvPicPr>
                   </pic:nvPicPr>
                   <pic:blipFill>
-                    <a:blip r:embed="rId12" cstate="print">
+                    <a:blip r:embed="rId20" cstate="print">
                       <a:extLst>
                         <a:ext uri="{28A0092B-C50C-407E-A947-70E740481C1C}">
                           <a14:useLocalDpi xmlns:a14="http://schemas.microsoft.com/office/drawing/2010/main" val="0"/>
@@ -4299,14 +5437,27 @@
       <w:pPr>
         <w:pStyle w:val="Kpalrs"/>
       </w:pPr>
-      <w:fldSimple w:instr=" SEQ ábra \* ARABIC ">
-        <w:r>
-          <w:rPr>
-            <w:noProof/>
-          </w:rPr>
-          <w:t>1</w:t>
-        </w:r>
-      </w:fldSimple>
+      <w:r>
+        <w:fldChar w:fldCharType="begin"/>
+      </w:r>
+      <w:r>
+        <w:instrText xml:space="preserve"> SEQ ábra \* ARABIC </w:instrText>
+      </w:r>
+      <w:r>
+        <w:fldChar w:fldCharType="separate"/>
+      </w:r>
+      <w:r>
+        <w:rPr>
+          <w:noProof/>
+        </w:rPr>
+        <w:t>1</w:t>
+      </w:r>
+      <w:r>
+        <w:rPr>
+          <w:noProof/>
+        </w:rPr>
+        <w:fldChar w:fldCharType="end"/>
+      </w:r>
       <w:r>
         <w:t>. ábra: Stílus eszköztár rögzítése</w:t>
       </w:r>
@@ -4406,7 +5557,7 @@
                     </pic:cNvPicPr>
                   </pic:nvPicPr>
                   <pic:blipFill>
-                    <a:blip r:embed="rId13">
+                    <a:blip r:embed="rId21">
                       <a:extLst>
                         <a:ext uri="{28A0092B-C50C-407E-A947-70E740481C1C}">
                           <a14:useLocalDpi xmlns:a14="http://schemas.microsoft.com/office/drawing/2010/main" val="0"/>
@@ -4442,14 +5593,27 @@
       <w:pPr>
         <w:pStyle w:val="Kpalrs"/>
       </w:pPr>
-      <w:fldSimple w:instr=" SEQ ábra \* ARABIC ">
-        <w:r>
-          <w:rPr>
-            <w:noProof/>
-          </w:rPr>
-          <w:t>2</w:t>
-        </w:r>
-      </w:fldSimple>
+      <w:r>
+        <w:fldChar w:fldCharType="begin"/>
+      </w:r>
+      <w:r>
+        <w:instrText xml:space="preserve"> SEQ ábra \* ARABIC </w:instrText>
+      </w:r>
+      <w:r>
+        <w:fldChar w:fldCharType="separate"/>
+      </w:r>
+      <w:r>
+        <w:rPr>
+          <w:noProof/>
+        </w:rPr>
+        <w:t>2</w:t>
+      </w:r>
+      <w:r>
+        <w:rPr>
+          <w:noProof/>
+        </w:rPr>
+        <w:fldChar w:fldCharType="end"/>
+      </w:r>
       <w:r>
         <w:t>. ábra: Beillesztés formázás nélkül</w:t>
       </w:r>
@@ -4749,7 +5913,7 @@
                     </pic:cNvPicPr>
                   </pic:nvPicPr>
                   <pic:blipFill>
-                    <a:blip r:embed="rId14">
+                    <a:blip r:embed="rId22">
                       <a:extLst>
                         <a:ext uri="{28A0092B-C50C-407E-A947-70E740481C1C}">
                           <a14:useLocalDpi xmlns:a14="http://schemas.microsoft.com/office/drawing/2010/main" val="0"/>
@@ -4811,7 +5975,7 @@
                     </pic:cNvPicPr>
                   </pic:nvPicPr>
                   <pic:blipFill>
-                    <a:blip r:embed="rId15">
+                    <a:blip r:embed="rId23">
                       <a:extLst>
                         <a:ext uri="{28A0092B-C50C-407E-A947-70E740481C1C}">
                           <a14:useLocalDpi xmlns:a14="http://schemas.microsoft.com/office/drawing/2010/main" val="0"/>
@@ -4853,14 +6017,27 @@
       <w:pPr>
         <w:pStyle w:val="Kpalrs"/>
       </w:pPr>
-      <w:fldSimple w:instr=" SEQ ábra \* ARABIC ">
-        <w:r>
-          <w:rPr>
-            <w:noProof/>
-          </w:rPr>
-          <w:t>3</w:t>
-        </w:r>
-      </w:fldSimple>
+      <w:r>
+        <w:fldChar w:fldCharType="begin"/>
+      </w:r>
+      <w:r>
+        <w:instrText xml:space="preserve"> SEQ ábra \* ARABIC </w:instrText>
+      </w:r>
+      <w:r>
+        <w:fldChar w:fldCharType="separate"/>
+      </w:r>
+      <w:r>
+        <w:rPr>
+          <w:noProof/>
+        </w:rPr>
+        <w:t>3</w:t>
+      </w:r>
+      <w:r>
+        <w:rPr>
+          <w:noProof/>
+        </w:rPr>
+        <w:fldChar w:fldCharType="end"/>
+      </w:r>
       <w:r>
         <w:t>. ábra: Ellenőrzés nyelvének megadása</w:t>
       </w:r>
@@ -4960,7 +6137,7 @@
                     </pic:cNvPicPr>
                   </pic:nvPicPr>
                   <pic:blipFill>
-                    <a:blip r:embed="rId16">
+                    <a:blip r:embed="rId24">
                       <a:extLst>
                         <a:ext uri="{28A0092B-C50C-407E-A947-70E740481C1C}">
                           <a14:useLocalDpi xmlns:a14="http://schemas.microsoft.com/office/drawing/2010/main" val="0"/>
@@ -4996,14 +6173,27 @@
       <w:pPr>
         <w:pStyle w:val="Kpalrs"/>
       </w:pPr>
-      <w:fldSimple w:instr=" SEQ ábra \* ARABIC ">
-        <w:r>
-          <w:rPr>
-            <w:noProof/>
-          </w:rPr>
-          <w:t>4</w:t>
-        </w:r>
-      </w:fldSimple>
+      <w:r>
+        <w:fldChar w:fldCharType="begin"/>
+      </w:r>
+      <w:r>
+        <w:instrText xml:space="preserve"> SEQ ábra \* ARABIC </w:instrText>
+      </w:r>
+      <w:r>
+        <w:fldChar w:fldCharType="separate"/>
+      </w:r>
+      <w:r>
+        <w:rPr>
+          <w:noProof/>
+        </w:rPr>
+        <w:t>4</w:t>
+      </w:r>
+      <w:r>
+        <w:rPr>
+          <w:noProof/>
+        </w:rPr>
+        <w:fldChar w:fldCharType="end"/>
+      </w:r>
       <w:r>
         <w:t>. ábra: Példa képaláírásra</w:t>
       </w:r>
@@ -5065,7 +6255,7 @@
                     </pic:cNvPicPr>
                   </pic:nvPicPr>
                   <pic:blipFill>
-                    <a:blip r:embed="rId17">
+                    <a:blip r:embed="rId25">
                       <a:extLst>
                         <a:ext uri="{28A0092B-C50C-407E-A947-70E740481C1C}">
                           <a14:useLocalDpi xmlns:a14="http://schemas.microsoft.com/office/drawing/2010/main" val="0"/>
@@ -5101,14 +6291,27 @@
       <w:pPr>
         <w:pStyle w:val="Kpalrs"/>
       </w:pPr>
-      <w:fldSimple w:instr=" SEQ ábra \* ARABIC ">
-        <w:r>
-          <w:rPr>
-            <w:noProof/>
-          </w:rPr>
-          <w:t>5</w:t>
-        </w:r>
-      </w:fldSimple>
+      <w:r>
+        <w:fldChar w:fldCharType="begin"/>
+      </w:r>
+      <w:r>
+        <w:instrText xml:space="preserve"> SEQ ábra \* ARABIC </w:instrText>
+      </w:r>
+      <w:r>
+        <w:fldChar w:fldCharType="separate"/>
+      </w:r>
+      <w:r>
+        <w:rPr>
+          <w:noProof/>
+        </w:rPr>
+        <w:t>5</w:t>
+      </w:r>
+      <w:r>
+        <w:rPr>
+          <w:noProof/>
+        </w:rPr>
+        <w:fldChar w:fldCharType="end"/>
+      </w:r>
       <w:r>
         <w:t>. ábra: A raszteres képek nyomtatásban csúúúúnyák lesznek</w:t>
       </w:r>
@@ -5174,7 +6377,7 @@
                     </pic:cNvPicPr>
                   </pic:nvPicPr>
                   <pic:blipFill>
-                    <a:blip r:embed="rId18" cstate="print">
+                    <a:blip r:embed="rId26" cstate="print">
                       <a:extLst>
                         <a:ext uri="{28A0092B-C50C-407E-A947-70E740481C1C}">
                           <a14:useLocalDpi xmlns:a14="http://schemas.microsoft.com/office/drawing/2010/main" val="0"/>
@@ -5576,14 +6779,27 @@
       <w:r>
         <w:t>.</w:t>
       </w:r>
-      <w:fldSimple w:instr=" SEQ táblázat \* ARABIC \s 1 ">
-        <w:r>
-          <w:rPr>
-            <w:noProof/>
-          </w:rPr>
-          <w:t>1</w:t>
-        </w:r>
-      </w:fldSimple>
+      <w:r>
+        <w:fldChar w:fldCharType="begin"/>
+      </w:r>
+      <w:r>
+        <w:instrText xml:space="preserve"> SEQ táblázat \* ARABIC \s 1 </w:instrText>
+      </w:r>
+      <w:r>
+        <w:fldChar w:fldCharType="separate"/>
+      </w:r>
+      <w:r>
+        <w:rPr>
+          <w:noProof/>
+        </w:rPr>
+        <w:t>1</w:t>
+      </w:r>
+      <w:r>
+        <w:rPr>
+          <w:noProof/>
+        </w:rPr>
+        <w:fldChar w:fldCharType="end"/>
+      </w:r>
       <w:r>
         <w:t>.</w:t>
       </w:r>
@@ -5661,7 +6877,7 @@
                     </pic:cNvPicPr>
                   </pic:nvPicPr>
                   <pic:blipFill>
-                    <a:blip r:embed="rId19">
+                    <a:blip r:embed="rId27">
                       <a:extLst>
                         <a:ext uri="{28A0092B-C50C-407E-A947-70E740481C1C}">
                           <a14:useLocalDpi xmlns:a14="http://schemas.microsoft.com/office/drawing/2010/main" val="0"/>
@@ -5889,7 +7105,7 @@
                     </pic:cNvPicPr>
                   </pic:nvPicPr>
                   <pic:blipFill>
-                    <a:blip r:embed="rId20">
+                    <a:blip r:embed="rId28">
                       <a:extLst>
                         <a:ext uri="{28A0092B-C50C-407E-A947-70E740481C1C}">
                           <a14:useLocalDpi xmlns:a14="http://schemas.microsoft.com/office/drawing/2010/main" val="0"/>
@@ -5925,14 +7141,27 @@
       <w:pPr>
         <w:pStyle w:val="Kpalrs"/>
       </w:pPr>
-      <w:fldSimple w:instr=" SEQ ábra \* ARABIC ">
-        <w:r>
-          <w:rPr>
-            <w:noProof/>
-          </w:rPr>
-          <w:t>8</w:t>
-        </w:r>
-      </w:fldSimple>
+      <w:r>
+        <w:fldChar w:fldCharType="begin"/>
+      </w:r>
+      <w:r>
+        <w:instrText xml:space="preserve"> SEQ ábra \* ARABIC </w:instrText>
+      </w:r>
+      <w:r>
+        <w:fldChar w:fldCharType="separate"/>
+      </w:r>
+      <w:r>
+        <w:rPr>
+          <w:noProof/>
+        </w:rPr>
+        <w:t>8</w:t>
+      </w:r>
+      <w:r>
+        <w:rPr>
+          <w:noProof/>
+        </w:rPr>
+        <w:fldChar w:fldCharType="end"/>
+      </w:r>
       <w:r>
         <w:t>. ábra: Idézetek és irodalomjegyzék</w:t>
       </w:r>
@@ -6272,7 +7501,7 @@
                     </pic:cNvPicPr>
                   </pic:nvPicPr>
                   <pic:blipFill>
-                    <a:blip r:embed="rId21" cstate="print">
+                    <a:blip r:embed="rId29" cstate="print">
                       <a:extLst>
                         <a:ext uri="{28A0092B-C50C-407E-A947-70E740481C1C}">
                           <a14:useLocalDpi xmlns:a14="http://schemas.microsoft.com/office/drawing/2010/main" val="0"/>
@@ -6308,14 +7537,27 @@
       <w:pPr>
         <w:pStyle w:val="Kpalrs"/>
       </w:pPr>
-      <w:fldSimple w:instr=" SEQ ábra \* ARABIC ">
-        <w:r>
-          <w:rPr>
-            <w:noProof/>
-          </w:rPr>
-          <w:t>9</w:t>
-        </w:r>
-      </w:fldSimple>
+      <w:r>
+        <w:fldChar w:fldCharType="begin"/>
+      </w:r>
+      <w:r>
+        <w:instrText xml:space="preserve"> SEQ ábra \* ARABIC </w:instrText>
+      </w:r>
+      <w:r>
+        <w:fldChar w:fldCharType="separate"/>
+      </w:r>
+      <w:r>
+        <w:rPr>
+          <w:noProof/>
+        </w:rPr>
+        <w:t>9</w:t>
+      </w:r>
+      <w:r>
+        <w:rPr>
+          <w:noProof/>
+        </w:rPr>
+        <w:fldChar w:fldCharType="end"/>
+      </w:r>
       <w:r>
         <w:t>. ábra: Navigációs ablak</w:t>
       </w:r>
@@ -6395,7 +7637,7 @@
                     </pic:cNvPicPr>
                   </pic:nvPicPr>
                   <pic:blipFill>
-                    <a:blip r:embed="rId22">
+                    <a:blip r:embed="rId30">
                       <a:extLst>
                         <a:ext uri="{28A0092B-C50C-407E-A947-70E740481C1C}">
                           <a14:useLocalDpi xmlns:a14="http://schemas.microsoft.com/office/drawing/2010/main" val="0"/>
@@ -6431,14 +7673,27 @@
       <w:pPr>
         <w:pStyle w:val="Kpalrs"/>
       </w:pPr>
-      <w:fldSimple w:instr=" SEQ ábra \* ARABIC ">
-        <w:r>
-          <w:rPr>
-            <w:noProof/>
-          </w:rPr>
-          <w:t>10</w:t>
-        </w:r>
-      </w:fldSimple>
+      <w:r>
+        <w:fldChar w:fldCharType="begin"/>
+      </w:r>
+      <w:r>
+        <w:instrText xml:space="preserve"> SEQ ábra \* ARABIC </w:instrText>
+      </w:r>
+      <w:r>
+        <w:fldChar w:fldCharType="separate"/>
+      </w:r>
+      <w:r>
+        <w:rPr>
+          <w:noProof/>
+        </w:rPr>
+        <w:t>10</w:t>
+      </w:r>
+      <w:r>
+        <w:rPr>
+          <w:noProof/>
+        </w:rPr>
+        <w:fldChar w:fldCharType="end"/>
+      </w:r>
       <w:r>
         <w:t>. ábra: Ellenőrizd, hogy minden bekarikázott funkciót ismersz-e!</w:t>
       </w:r>
@@ -6596,7 +7851,7 @@
                     </pic:cNvPicPr>
                   </pic:nvPicPr>
                   <pic:blipFill>
-                    <a:blip r:embed="rId23">
+                    <a:blip r:embed="rId31">
                       <a:extLst>
                         <a:ext uri="{28A0092B-C50C-407E-A947-70E740481C1C}">
                           <a14:useLocalDpi xmlns:a14="http://schemas.microsoft.com/office/drawing/2010/main" val="0"/>
@@ -6632,14 +7887,27 @@
       <w:pPr>
         <w:pStyle w:val="Kpalrs"/>
       </w:pPr>
-      <w:fldSimple w:instr=" SEQ ábra \* ARABIC ">
-        <w:r>
-          <w:rPr>
-            <w:noProof/>
-          </w:rPr>
-          <w:t>11</w:t>
-        </w:r>
-      </w:fldSimple>
+      <w:r>
+        <w:fldChar w:fldCharType="begin"/>
+      </w:r>
+      <w:r>
+        <w:instrText xml:space="preserve"> SEQ ábra \* ARABIC </w:instrText>
+      </w:r>
+      <w:r>
+        <w:fldChar w:fldCharType="separate"/>
+      </w:r>
+      <w:r>
+        <w:rPr>
+          <w:noProof/>
+        </w:rPr>
+        <w:t>11</w:t>
+      </w:r>
+      <w:r>
+        <w:rPr>
+          <w:noProof/>
+        </w:rPr>
+        <w:fldChar w:fldCharType="end"/>
+      </w:r>
       <w:r>
         <w:t>. ábra: A behúzások mértékének csökkentése Visual Studió</w:t>
       </w:r>
@@ -6688,7 +7956,7 @@
                     </pic:cNvPicPr>
                   </pic:nvPicPr>
                   <pic:blipFill>
-                    <a:blip r:embed="rId24">
+                    <a:blip r:embed="rId32">
                       <a:extLst>
                         <a:ext uri="{28A0092B-C50C-407E-A947-70E740481C1C}">
                           <a14:useLocalDpi xmlns:a14="http://schemas.microsoft.com/office/drawing/2010/main" val="0"/>
@@ -6724,14 +7992,27 @@
       <w:pPr>
         <w:pStyle w:val="Kpalrs"/>
       </w:pPr>
-      <w:fldSimple w:instr=" SEQ ábra \* ARABIC ">
-        <w:r>
-          <w:rPr>
-            <w:noProof/>
-          </w:rPr>
-          <w:t>12</w:t>
-        </w:r>
-      </w:fldSimple>
+      <w:r>
+        <w:fldChar w:fldCharType="begin"/>
+      </w:r>
+      <w:r>
+        <w:instrText xml:space="preserve"> SEQ ábra \* ARABIC </w:instrText>
+      </w:r>
+      <w:r>
+        <w:fldChar w:fldCharType="separate"/>
+      </w:r>
+      <w:r>
+        <w:rPr>
+          <w:noProof/>
+        </w:rPr>
+        <w:t>12</w:t>
+      </w:r>
+      <w:r>
+        <w:rPr>
+          <w:noProof/>
+        </w:rPr>
+        <w:fldChar w:fldCharType="end"/>
+      </w:r>
       <w:r>
         <w:t>. ábra: Kódblokk kijelölése Alt + egérkurzor segítségével</w:t>
       </w:r>
@@ -7384,7 +8665,7 @@
       <w:r>
         <w:t xml:space="preserve"> </w:t>
       </w:r>
-      <w:hyperlink r:id="rId25" w:history="1">
+      <w:hyperlink r:id="rId33" w:history="1">
         <w:r>
           <w:rPr>
             <w:rStyle w:val="Hiperhivatkozs"/>
@@ -7468,7 +8749,7 @@
       <w:r>
         <w:t xml:space="preserve"> </w:t>
       </w:r>
-      <w:hyperlink r:id="rId26" w:history="1">
+      <w:hyperlink r:id="rId34" w:history="1">
         <w:r>
           <w:rPr>
             <w:rStyle w:val="Hiperhivatkozs"/>
@@ -7540,7 +8821,7 @@
       </w:r>
     </w:p>
     <w:sectPr>
-      <w:footerReference w:type="default" r:id="rId27"/>
+      <w:footerReference w:type="default" r:id="rId35"/>
       <w:pgSz w:w="11906" w:h="16838"/>
       <w:pgMar w:top="1418" w:right="1418" w:bottom="1418" w:left="1418" w:header="709" w:footer="709" w:gutter="567"/>
       <w:cols w:space="708"/>
@@ -7615,7 +8896,7 @@
           <w:rPr>
             <w:noProof/>
           </w:rPr>
-          <w:t>14</w:t>
+          <w:t>22</w:t>
         </w:r>
         <w:r>
           <w:fldChar w:fldCharType="end"/>
@@ -8323,6 +9604,119 @@
     </w:lvl>
   </w:abstractNum>
   <w:abstractNum w:abstractNumId="14" w15:restartNumberingAfterBreak="0">
+    <w:nsid w:val="1A032A76"/>
+    <w:multiLevelType w:val="hybridMultilevel"/>
+    <w:tmpl w:val="39420312"/>
+    <w:lvl w:ilvl="0" w:tplc="08090001">
+      <w:start w:val="1"/>
+      <w:numFmt w:val="bullet"/>
+      <w:lvlText w:val=""/>
+      <w:lvlJc w:val="left"/>
+      <w:pPr>
+        <w:ind w:left="720" w:hanging="360"/>
+      </w:pPr>
+      <w:rPr>
+        <w:rFonts w:ascii="Symbol" w:hAnsi="Symbol" w:hint="default"/>
+      </w:rPr>
+    </w:lvl>
+    <w:lvl w:ilvl="1" w:tplc="08090003" w:tentative="1">
+      <w:start w:val="1"/>
+      <w:numFmt w:val="bullet"/>
+      <w:lvlText w:val="o"/>
+      <w:lvlJc w:val="left"/>
+      <w:pPr>
+        <w:ind w:left="1440" w:hanging="360"/>
+      </w:pPr>
+      <w:rPr>
+        <w:rFonts w:ascii="Courier New" w:hAnsi="Courier New" w:cs="Courier New" w:hint="default"/>
+      </w:rPr>
+    </w:lvl>
+    <w:lvl w:ilvl="2" w:tplc="08090005" w:tentative="1">
+      <w:start w:val="1"/>
+      <w:numFmt w:val="bullet"/>
+      <w:lvlText w:val=""/>
+      <w:lvlJc w:val="left"/>
+      <w:pPr>
+        <w:ind w:left="2160" w:hanging="360"/>
+      </w:pPr>
+      <w:rPr>
+        <w:rFonts w:ascii="Wingdings" w:hAnsi="Wingdings" w:hint="default"/>
+      </w:rPr>
+    </w:lvl>
+    <w:lvl w:ilvl="3" w:tplc="08090001" w:tentative="1">
+      <w:start w:val="1"/>
+      <w:numFmt w:val="bullet"/>
+      <w:lvlText w:val=""/>
+      <w:lvlJc w:val="left"/>
+      <w:pPr>
+        <w:ind w:left="2880" w:hanging="360"/>
+      </w:pPr>
+      <w:rPr>
+        <w:rFonts w:ascii="Symbol" w:hAnsi="Symbol" w:hint="default"/>
+      </w:rPr>
+    </w:lvl>
+    <w:lvl w:ilvl="4" w:tplc="08090003" w:tentative="1">
+      <w:start w:val="1"/>
+      <w:numFmt w:val="bullet"/>
+      <w:lvlText w:val="o"/>
+      <w:lvlJc w:val="left"/>
+      <w:pPr>
+        <w:ind w:left="3600" w:hanging="360"/>
+      </w:pPr>
+      <w:rPr>
+        <w:rFonts w:ascii="Courier New" w:hAnsi="Courier New" w:cs="Courier New" w:hint="default"/>
+      </w:rPr>
+    </w:lvl>
+    <w:lvl w:ilvl="5" w:tplc="08090005" w:tentative="1">
+      <w:start w:val="1"/>
+      <w:numFmt w:val="bullet"/>
+      <w:lvlText w:val=""/>
+      <w:lvlJc w:val="left"/>
+      <w:pPr>
+        <w:ind w:left="4320" w:hanging="360"/>
+      </w:pPr>
+      <w:rPr>
+        <w:rFonts w:ascii="Wingdings" w:hAnsi="Wingdings" w:hint="default"/>
+      </w:rPr>
+    </w:lvl>
+    <w:lvl w:ilvl="6" w:tplc="08090001" w:tentative="1">
+      <w:start w:val="1"/>
+      <w:numFmt w:val="bullet"/>
+      <w:lvlText w:val=""/>
+      <w:lvlJc w:val="left"/>
+      <w:pPr>
+        <w:ind w:left="5040" w:hanging="360"/>
+      </w:pPr>
+      <w:rPr>
+        <w:rFonts w:ascii="Symbol" w:hAnsi="Symbol" w:hint="default"/>
+      </w:rPr>
+    </w:lvl>
+    <w:lvl w:ilvl="7" w:tplc="08090003" w:tentative="1">
+      <w:start w:val="1"/>
+      <w:numFmt w:val="bullet"/>
+      <w:lvlText w:val="o"/>
+      <w:lvlJc w:val="left"/>
+      <w:pPr>
+        <w:ind w:left="5760" w:hanging="360"/>
+      </w:pPr>
+      <w:rPr>
+        <w:rFonts w:ascii="Courier New" w:hAnsi="Courier New" w:cs="Courier New" w:hint="default"/>
+      </w:rPr>
+    </w:lvl>
+    <w:lvl w:ilvl="8" w:tplc="08090005" w:tentative="1">
+      <w:start w:val="1"/>
+      <w:numFmt w:val="bullet"/>
+      <w:lvlText w:val=""/>
+      <w:lvlJc w:val="left"/>
+      <w:pPr>
+        <w:ind w:left="6480" w:hanging="360"/>
+      </w:pPr>
+      <w:rPr>
+        <w:rFonts w:ascii="Wingdings" w:hAnsi="Wingdings" w:hint="default"/>
+      </w:rPr>
+    </w:lvl>
+  </w:abstractNum>
+  <w:abstractNum w:abstractNumId="15" w15:restartNumberingAfterBreak="0">
     <w:nsid w:val="1A1606E4"/>
     <w:multiLevelType w:val="hybridMultilevel"/>
     <w:tmpl w:val="31DE8FC2"/>
@@ -8435,7 +9829,7 @@
       </w:rPr>
     </w:lvl>
   </w:abstractNum>
-  <w:abstractNum w:abstractNumId="15" w15:restartNumberingAfterBreak="0">
+  <w:abstractNum w:abstractNumId="16" w15:restartNumberingAfterBreak="0">
     <w:nsid w:val="1E9B6505"/>
     <w:multiLevelType w:val="hybridMultilevel"/>
     <w:tmpl w:val="95C092D6"/>
@@ -8525,7 +9919,7 @@
       </w:pPr>
     </w:lvl>
   </w:abstractNum>
-  <w:abstractNum w:abstractNumId="16" w15:restartNumberingAfterBreak="0">
+  <w:abstractNum w:abstractNumId="17" w15:restartNumberingAfterBreak="0">
     <w:nsid w:val="1FF0635B"/>
     <w:multiLevelType w:val="multilevel"/>
     <w:tmpl w:val="511E4AC0"/>
@@ -8640,7 +10034,7 @@
       </w:rPr>
     </w:lvl>
   </w:abstractNum>
-  <w:abstractNum w:abstractNumId="17" w15:restartNumberingAfterBreak="0">
+  <w:abstractNum w:abstractNumId="18" w15:restartNumberingAfterBreak="0">
     <w:nsid w:val="31B3510F"/>
     <w:multiLevelType w:val="multilevel"/>
     <w:tmpl w:val="C9764EEA"/>
@@ -8763,7 +10157,7 @@
       </w:rPr>
     </w:lvl>
   </w:abstractNum>
-  <w:abstractNum w:abstractNumId="18" w15:restartNumberingAfterBreak="0">
+  <w:abstractNum w:abstractNumId="19" w15:restartNumberingAfterBreak="0">
     <w:nsid w:val="36B04F5A"/>
     <w:multiLevelType w:val="multilevel"/>
     <w:tmpl w:val="907A15EC"/>
@@ -8905,7 +10299,7 @@
       </w:rPr>
     </w:lvl>
   </w:abstractNum>
-  <w:abstractNum w:abstractNumId="19" w15:restartNumberingAfterBreak="0">
+  <w:abstractNum w:abstractNumId="20" w15:restartNumberingAfterBreak="0">
     <w:nsid w:val="3B724374"/>
     <w:multiLevelType w:val="multilevel"/>
     <w:tmpl w:val="0409001D"/>
@@ -8991,7 +10385,7 @@
       </w:pPr>
     </w:lvl>
   </w:abstractNum>
-  <w:abstractNum w:abstractNumId="20" w15:restartNumberingAfterBreak="0">
+  <w:abstractNum w:abstractNumId="21" w15:restartNumberingAfterBreak="0">
     <w:nsid w:val="44E24679"/>
     <w:multiLevelType w:val="multilevel"/>
     <w:tmpl w:val="79BCAC44"/>
@@ -9108,7 +10502,7 @@
       </w:rPr>
     </w:lvl>
   </w:abstractNum>
-  <w:abstractNum w:abstractNumId="21" w15:restartNumberingAfterBreak="0">
+  <w:abstractNum w:abstractNumId="22" w15:restartNumberingAfterBreak="0">
     <w:nsid w:val="485E70AE"/>
     <w:multiLevelType w:val="hybridMultilevel"/>
     <w:tmpl w:val="B3A06FEA"/>
@@ -9220,7 +10614,7 @@
       </w:rPr>
     </w:lvl>
   </w:abstractNum>
-  <w:abstractNum w:abstractNumId="22" w15:restartNumberingAfterBreak="0">
+  <w:abstractNum w:abstractNumId="23" w15:restartNumberingAfterBreak="0">
     <w:nsid w:val="54422C4A"/>
     <w:multiLevelType w:val="hybridMultilevel"/>
     <w:tmpl w:val="91223CBE"/>
@@ -9333,7 +10727,7 @@
       </w:rPr>
     </w:lvl>
   </w:abstractNum>
-  <w:abstractNum w:abstractNumId="23" w15:restartNumberingAfterBreak="0">
+  <w:abstractNum w:abstractNumId="24" w15:restartNumberingAfterBreak="0">
     <w:nsid w:val="56681995"/>
     <w:multiLevelType w:val="hybridMultilevel"/>
     <w:tmpl w:val="17347902"/>
@@ -9422,7 +10816,7 @@
       </w:pPr>
     </w:lvl>
   </w:abstractNum>
-  <w:abstractNum w:abstractNumId="24" w15:restartNumberingAfterBreak="0">
+  <w:abstractNum w:abstractNumId="25" w15:restartNumberingAfterBreak="0">
     <w:nsid w:val="590131BA"/>
     <w:multiLevelType w:val="hybridMultilevel"/>
     <w:tmpl w:val="E3780D1A"/>
@@ -9535,7 +10929,7 @@
       </w:rPr>
     </w:lvl>
   </w:abstractNum>
-  <w:abstractNum w:abstractNumId="25" w15:restartNumberingAfterBreak="0">
+  <w:abstractNum w:abstractNumId="26" w15:restartNumberingAfterBreak="0">
     <w:nsid w:val="59C05D7E"/>
     <w:multiLevelType w:val="hybridMultilevel"/>
     <w:tmpl w:val="048A9F92"/>
@@ -9648,7 +11042,7 @@
       </w:rPr>
     </w:lvl>
   </w:abstractNum>
-  <w:abstractNum w:abstractNumId="26" w15:restartNumberingAfterBreak="0">
+  <w:abstractNum w:abstractNumId="27" w15:restartNumberingAfterBreak="0">
     <w:nsid w:val="60C6533B"/>
     <w:multiLevelType w:val="hybridMultilevel"/>
     <w:tmpl w:val="CCAA3506"/>
@@ -9760,7 +11154,7 @@
       </w:rPr>
     </w:lvl>
   </w:abstractNum>
-  <w:abstractNum w:abstractNumId="27" w15:restartNumberingAfterBreak="0">
+  <w:abstractNum w:abstractNumId="28" w15:restartNumberingAfterBreak="0">
     <w:nsid w:val="652748B7"/>
     <w:multiLevelType w:val="hybridMultilevel"/>
     <w:tmpl w:val="EB6C336C"/>
@@ -9873,7 +11267,7 @@
       </w:rPr>
     </w:lvl>
   </w:abstractNum>
-  <w:abstractNum w:abstractNumId="28" w15:restartNumberingAfterBreak="0">
+  <w:abstractNum w:abstractNumId="29" w15:restartNumberingAfterBreak="0">
     <w:nsid w:val="68C51344"/>
     <w:multiLevelType w:val="multilevel"/>
     <w:tmpl w:val="03CA9B26"/>
@@ -9996,7 +11390,7 @@
       </w:rPr>
     </w:lvl>
   </w:abstractNum>
-  <w:abstractNum w:abstractNumId="29" w15:restartNumberingAfterBreak="0">
+  <w:abstractNum w:abstractNumId="30" w15:restartNumberingAfterBreak="0">
     <w:nsid w:val="69257397"/>
     <w:multiLevelType w:val="multilevel"/>
     <w:tmpl w:val="89E8F914"/>
@@ -10109,7 +11503,7 @@
       </w:rPr>
     </w:lvl>
   </w:abstractNum>
-  <w:abstractNum w:abstractNumId="30" w15:restartNumberingAfterBreak="0">
+  <w:abstractNum w:abstractNumId="31" w15:restartNumberingAfterBreak="0">
     <w:nsid w:val="6AFC1994"/>
     <w:multiLevelType w:val="multilevel"/>
     <w:tmpl w:val="907A15EC"/>
@@ -10252,7 +11646,7 @@
       </w:rPr>
     </w:lvl>
   </w:abstractNum>
-  <w:abstractNum w:abstractNumId="31" w15:restartNumberingAfterBreak="0">
+  <w:abstractNum w:abstractNumId="32" w15:restartNumberingAfterBreak="0">
     <w:nsid w:val="79CD0A38"/>
     <w:multiLevelType w:val="hybridMultilevel"/>
     <w:tmpl w:val="95288CF0"/>
@@ -10369,10 +11763,10 @@
     <w:abstractNumId w:val="0"/>
   </w:num>
   <w:num w:numId="11">
-    <w:abstractNumId w:val="20"/>
+    <w:abstractNumId w:val="21"/>
   </w:num>
   <w:num w:numId="12">
-    <w:abstractNumId w:val="23"/>
+    <w:abstractNumId w:val="24"/>
   </w:num>
   <w:num w:numId="13">
     <w:abstractNumId w:val="10"/>
@@ -10381,43 +11775,43 @@
     <w:abstractNumId w:val="13"/>
   </w:num>
   <w:num w:numId="15">
-    <w:abstractNumId w:val="25"/>
+    <w:abstractNumId w:val="26"/>
   </w:num>
   <w:num w:numId="16">
-    <w:abstractNumId w:val="31"/>
+    <w:abstractNumId w:val="32"/>
   </w:num>
   <w:num w:numId="17">
     <w:abstractNumId w:val="12"/>
   </w:num>
   <w:num w:numId="18">
+    <w:abstractNumId w:val="16"/>
+  </w:num>
+  <w:num w:numId="19">
     <w:abstractNumId w:val="15"/>
   </w:num>
-  <w:num w:numId="19">
-    <w:abstractNumId w:val="14"/>
-  </w:num>
   <w:num w:numId="20">
-    <w:abstractNumId w:val="21"/>
+    <w:abstractNumId w:val="22"/>
   </w:num>
   <w:num w:numId="21">
-    <w:abstractNumId w:val="26"/>
+    <w:abstractNumId w:val="27"/>
   </w:num>
   <w:num w:numId="22">
+    <w:abstractNumId w:val="19"/>
+  </w:num>
+  <w:num w:numId="23">
+    <w:abstractNumId w:val="28"/>
+  </w:num>
+  <w:num w:numId="24">
+    <w:abstractNumId w:val="31"/>
+  </w:num>
+  <w:num w:numId="25">
     <w:abstractNumId w:val="18"/>
   </w:num>
-  <w:num w:numId="23">
-    <w:abstractNumId w:val="27"/>
-  </w:num>
-  <w:num w:numId="24">
-    <w:abstractNumId w:val="30"/>
-  </w:num>
-  <w:num w:numId="25">
+  <w:num w:numId="26">
     <w:abstractNumId w:val="17"/>
   </w:num>
-  <w:num w:numId="26">
-    <w:abstractNumId w:val="16"/>
-  </w:num>
   <w:num w:numId="27">
-    <w:abstractNumId w:val="16"/>
+    <w:abstractNumId w:val="17"/>
     <w:lvlOverride w:ilvl="0">
       <w:startOverride w:val="1"/>
     </w:lvlOverride>
@@ -10450,19 +11844,22 @@
     <w:abstractNumId w:val="11"/>
   </w:num>
   <w:num w:numId="29">
-    <w:abstractNumId w:val="19"/>
+    <w:abstractNumId w:val="20"/>
   </w:num>
   <w:num w:numId="30">
-    <w:abstractNumId w:val="28"/>
+    <w:abstractNumId w:val="29"/>
   </w:num>
   <w:num w:numId="31">
-    <w:abstractNumId w:val="29"/>
+    <w:abstractNumId w:val="30"/>
   </w:num>
   <w:num w:numId="32">
-    <w:abstractNumId w:val="24"/>
+    <w:abstractNumId w:val="25"/>
   </w:num>
   <w:num w:numId="33">
-    <w:abstractNumId w:val="22"/>
+    <w:abstractNumId w:val="23"/>
+  </w:num>
+  <w:num w:numId="34">
+    <w:abstractNumId w:val="14"/>
   </w:num>
 </w:numbering>
 </file>
@@ -12273,7 +13670,7 @@
 </file>
 
 <file path=customXml/itemProps1.xml><?xml version="1.0" encoding="utf-8"?>
-<ds:datastoreItem xmlns:ds="http://schemas.openxmlformats.org/officeDocument/2006/customXml" ds:itemID="{695524C8-483C-4C6E-A85A-5F6C03E32477}">
+<ds:datastoreItem xmlns:ds="http://schemas.openxmlformats.org/officeDocument/2006/customXml" ds:itemID="{E9AD29D0-299D-4CBA-906F-2E75303EE5B9}">
   <ds:schemaRefs>
     <ds:schemaRef ds:uri="http://schemas.openxmlformats.org/officeDocument/2006/bibliography"/>
   </ds:schemaRefs>

</xml_diff>

<commit_message>
Correct template in *v2 file
</commit_message>
<xml_diff>
--- a/Szakdolgozat/Szakdolgozat.docx
+++ b/Szakdolgozat/Szakdolgozat.docx
@@ -425,8 +425,7 @@
       </w:pPr>
       <w:r>
         <w:rPr>
-          <w:noProof/>
-          <w:lang w:val="en-GB" w:eastAsia="en-GB"/>
+          <w:lang w:eastAsia="hu-HU"/>
         </w:rPr>
         <w:lastRenderedPageBreak/>
         <w:drawing>
@@ -505,14 +504,24 @@
       <w:pPr>
         <w:pStyle w:val="Cmlapintzmny"/>
       </w:pPr>
-      <w:fldSimple w:instr=" DOCPROPERTY  Company  \* MERGEFORMAT ">
-        <w:r>
-          <w:t>Automatizálási és Alkalmazott Informatikai</w:t>
-        </w:r>
-        <w:r>
-          <w:t xml:space="preserve"> Tanszék</w:t>
-        </w:r>
-      </w:fldSimple>
+      <w:r>
+        <w:fldChar w:fldCharType="begin"/>
+      </w:r>
+      <w:r>
+        <w:instrText xml:space="preserve"> DOCPROPERTY  Company  \* MERGEFORMAT </w:instrText>
+      </w:r>
+      <w:r>
+        <w:fldChar w:fldCharType="separate"/>
+      </w:r>
+      <w:r>
+        <w:t>Automatizálási és Alkalmazott Informatikai</w:t>
+      </w:r>
+      <w:r>
+        <w:t xml:space="preserve"> Tanszék</w:t>
+      </w:r>
+      <w:r>
+        <w:fldChar w:fldCharType="end"/>
+      </w:r>
     </w:p>
     <w:p>
       <w:pPr>
@@ -580,6 +589,9 @@
     <w:p>
       <w:pPr>
         <w:pStyle w:val="Cmlapvszm"/>
+        <w:rPr>
+          <w:noProof w:val="0"/>
+        </w:rPr>
         <w:sectPr>
           <w:type w:val="continuous"/>
           <w:pgSz w:w="11906" w:h="16838"/>
@@ -589,25 +601,31 @@
         </w:sectPr>
       </w:pPr>
       <w:r>
+        <w:rPr>
+          <w:noProof w:val="0"/>
+        </w:rPr>
         <w:lastRenderedPageBreak/>
         <w:fldChar w:fldCharType="begin"/>
       </w:r>
       <w:r>
-        <w:instrText xml:space="preserve"> </w:instrText>
-      </w:r>
-      <w:r>
-        <w:instrText>DATE \@ "yyyy" \* MERGEFORMAT</w:instrText>
-      </w:r>
-      <w:r>
-        <w:instrText xml:space="preserve"> </w:instrText>
-      </w:r>
-      <w:r>
+        <w:rPr>
+          <w:noProof w:val="0"/>
+        </w:rPr>
+        <w:instrText xml:space="preserve"> DATE \@ "yyyy" \* MERGEFORMAT </w:instrText>
+      </w:r>
+      <w:r>
+        <w:rPr>
+          <w:noProof w:val="0"/>
+        </w:rPr>
         <w:fldChar w:fldCharType="separate"/>
       </w:r>
       <w:r>
         <w:t>2017</w:t>
       </w:r>
       <w:r>
+        <w:rPr>
+          <w:noProof w:val="0"/>
+        </w:rPr>
         <w:fldChar w:fldCharType="end"/>
       </w:r>
     </w:p>
@@ -643,9 +661,7 @@
             </w:tabs>
             <w:rPr>
               <w:rFonts w:asciiTheme="minorHAnsi" w:eastAsiaTheme="minorEastAsia" w:hAnsiTheme="minorHAnsi" w:cstheme="minorBidi"/>
-              <w:noProof/>
               <w:sz w:val="22"/>
-              <w:lang w:val="en-US"/>
             </w:rPr>
           </w:pPr>
           <w:r>
@@ -661,54 +677,46 @@
             <w:r>
               <w:rPr>
                 <w:rStyle w:val="Hiperhivatkozs"/>
-                <w:noProof/>
               </w:rPr>
               <w:t>Összefoglaló</w:t>
             </w:r>
             <w:r>
               <w:rPr>
-                <w:noProof/>
                 <w:webHidden/>
               </w:rPr>
               <w:tab/>
             </w:r>
             <w:r>
               <w:rPr>
-                <w:noProof/>
                 <w:webHidden/>
               </w:rPr>
               <w:fldChar w:fldCharType="begin"/>
             </w:r>
             <w:r>
               <w:rPr>
-                <w:noProof/>
                 <w:webHidden/>
               </w:rPr>
               <w:instrText xml:space="preserve"> PAGEREF _Toc396824923 \h </w:instrText>
             </w:r>
             <w:r>
               <w:rPr>
-                <w:noProof/>
                 <w:webHidden/>
               </w:rPr>
             </w:r>
             <w:r>
               <w:rPr>
-                <w:noProof/>
                 <w:webHidden/>
               </w:rPr>
               <w:fldChar w:fldCharType="separate"/>
             </w:r>
             <w:r>
               <w:rPr>
-                <w:noProof/>
                 <w:webHidden/>
               </w:rPr>
               <w:t>6</w:t>
             </w:r>
             <w:r>
               <w:rPr>
-                <w:noProof/>
                 <w:webHidden/>
               </w:rPr>
               <w:fldChar w:fldCharType="end"/>
@@ -723,64 +731,53 @@
             </w:tabs>
             <w:rPr>
               <w:rFonts w:asciiTheme="minorHAnsi" w:eastAsiaTheme="minorEastAsia" w:hAnsiTheme="minorHAnsi" w:cstheme="minorBidi"/>
-              <w:noProof/>
               <w:sz w:val="22"/>
-              <w:lang w:val="en-US"/>
             </w:rPr>
           </w:pPr>
           <w:hyperlink w:anchor="_Toc396824924" w:history="1">
             <w:r>
               <w:rPr>
                 <w:rStyle w:val="Hiperhivatkozs"/>
-                <w:noProof/>
-                <w:lang w:val="en-GB"/>
               </w:rPr>
               <w:t>Abstract</w:t>
             </w:r>
             <w:r>
               <w:rPr>
-                <w:noProof/>
                 <w:webHidden/>
               </w:rPr>
               <w:tab/>
             </w:r>
             <w:r>
               <w:rPr>
-                <w:noProof/>
                 <w:webHidden/>
               </w:rPr>
               <w:fldChar w:fldCharType="begin"/>
             </w:r>
             <w:r>
               <w:rPr>
-                <w:noProof/>
                 <w:webHidden/>
               </w:rPr>
               <w:instrText xml:space="preserve"> PAGEREF _Toc396824924 \h </w:instrText>
             </w:r>
             <w:r>
               <w:rPr>
-                <w:noProof/>
                 <w:webHidden/>
               </w:rPr>
             </w:r>
             <w:r>
               <w:rPr>
-                <w:noProof/>
                 <w:webHidden/>
               </w:rPr>
               <w:fldChar w:fldCharType="separate"/>
             </w:r>
             <w:r>
               <w:rPr>
-                <w:noProof/>
                 <w:webHidden/>
               </w:rPr>
               <w:t>7</w:t>
             </w:r>
             <w:r>
               <w:rPr>
-                <w:noProof/>
                 <w:webHidden/>
               </w:rPr>
               <w:fldChar w:fldCharType="end"/>
@@ -796,79 +793,66 @@
             </w:tabs>
             <w:rPr>
               <w:rFonts w:asciiTheme="minorHAnsi" w:eastAsiaTheme="minorEastAsia" w:hAnsiTheme="minorHAnsi" w:cstheme="minorBidi"/>
-              <w:noProof/>
               <w:sz w:val="22"/>
-              <w:lang w:val="en-US"/>
             </w:rPr>
           </w:pPr>
           <w:hyperlink w:anchor="_Toc396824925" w:history="1">
             <w:r>
               <w:rPr>
                 <w:rStyle w:val="Hiperhivatkozs"/>
-                <w:noProof/>
               </w:rPr>
               <w:t>1.</w:t>
             </w:r>
             <w:r>
               <w:rPr>
                 <w:rFonts w:asciiTheme="minorHAnsi" w:eastAsiaTheme="minorEastAsia" w:hAnsiTheme="minorHAnsi" w:cstheme="minorBidi"/>
-                <w:noProof/>
                 <w:sz w:val="22"/>
-                <w:lang w:val="en-US"/>
               </w:rPr>
               <w:tab/>
             </w:r>
             <w:r>
               <w:rPr>
                 <w:rStyle w:val="Hiperhivatkozs"/>
-                <w:noProof/>
               </w:rPr>
               <w:t>Bevezetés</w:t>
             </w:r>
             <w:r>
               <w:rPr>
-                <w:noProof/>
                 <w:webHidden/>
               </w:rPr>
               <w:tab/>
             </w:r>
             <w:r>
               <w:rPr>
-                <w:noProof/>
                 <w:webHidden/>
               </w:rPr>
               <w:fldChar w:fldCharType="begin"/>
             </w:r>
             <w:r>
               <w:rPr>
-                <w:noProof/>
                 <w:webHidden/>
               </w:rPr>
               <w:instrText xml:space="preserve"> PAGEREF _Toc396824925 \h </w:instrText>
             </w:r>
             <w:r>
               <w:rPr>
-                <w:noProof/>
                 <w:webHidden/>
               </w:rPr>
             </w:r>
             <w:r>
               <w:rPr>
-                <w:noProof/>
                 <w:webHidden/>
               </w:rPr>
               <w:fldChar w:fldCharType="separate"/>
             </w:r>
             <w:r>
               <w:rPr>
-                <w:noProof/>
                 <w:webHidden/>
               </w:rPr>
               <w:t>8</w:t>
             </w:r>
             <w:r>
               <w:rPr>
-                <w:noProof/>
                 <w:webHidden/>
               </w:rPr>
               <w:fldChar w:fldCharType="end"/>
@@ -884,79 +868,66 @@
             </w:tabs>
             <w:rPr>
               <w:rFonts w:asciiTheme="minorHAnsi" w:eastAsiaTheme="minorEastAsia" w:hAnsiTheme="minorHAnsi" w:cstheme="minorBidi"/>
-              <w:noProof/>
               <w:sz w:val="22"/>
-              <w:lang w:val="en-US"/>
             </w:rPr>
           </w:pPr>
           <w:hyperlink w:anchor="_Toc396824926" w:history="1">
             <w:r>
               <w:rPr>
                 <w:rStyle w:val="Hiperhivatkozs"/>
-                <w:noProof/>
               </w:rPr>
               <w:t>1.1.</w:t>
             </w:r>
             <w:r>
               <w:rPr>
                 <w:rFonts w:asciiTheme="minorHAnsi" w:eastAsiaTheme="minorEastAsia" w:hAnsiTheme="minorHAnsi" w:cstheme="minorBidi"/>
-                <w:noProof/>
                 <w:sz w:val="22"/>
-                <w:lang w:val="en-US"/>
               </w:rPr>
               <w:tab/>
             </w:r>
             <w:r>
               <w:rPr>
                 <w:rStyle w:val="Hiperhivatkozs"/>
-                <w:noProof/>
               </w:rPr>
               <w:t>Formázási tudnivalók</w:t>
             </w:r>
             <w:r>
               <w:rPr>
-                <w:noProof/>
                 <w:webHidden/>
               </w:rPr>
               <w:tab/>
             </w:r>
             <w:r>
               <w:rPr>
-                <w:noProof/>
                 <w:webHidden/>
               </w:rPr>
               <w:fldChar w:fldCharType="begin"/>
             </w:r>
             <w:r>
               <w:rPr>
-                <w:noProof/>
                 <w:webHidden/>
               </w:rPr>
               <w:instrText xml:space="preserve"> PAGEREF _Toc396824926 \h </w:instrText>
             </w:r>
             <w:r>
               <w:rPr>
-                <w:noProof/>
                 <w:webHidden/>
               </w:rPr>
             </w:r>
             <w:r>
               <w:rPr>
-                <w:noProof/>
                 <w:webHidden/>
               </w:rPr>
               <w:fldChar w:fldCharType="separate"/>
             </w:r>
             <w:r>
               <w:rPr>
-                <w:noProof/>
                 <w:webHidden/>
               </w:rPr>
               <w:t>8</w:t>
             </w:r>
             <w:r>
               <w:rPr>
-                <w:noProof/>
                 <w:webHidden/>
               </w:rPr>
               <w:fldChar w:fldCharType="end"/>
@@ -972,79 +943,66 @@
             </w:tabs>
             <w:rPr>
               <w:rFonts w:asciiTheme="minorHAnsi" w:eastAsiaTheme="minorEastAsia" w:hAnsiTheme="minorHAnsi" w:cstheme="minorBidi"/>
-              <w:noProof/>
               <w:sz w:val="22"/>
-              <w:lang w:val="en-US"/>
             </w:rPr>
           </w:pPr>
           <w:hyperlink w:anchor="_Toc396824927" w:history="1">
             <w:r>
               <w:rPr>
                 <w:rStyle w:val="Hiperhivatkozs"/>
-                <w:noProof/>
               </w:rPr>
               <w:t>1.1.1.</w:t>
             </w:r>
             <w:r>
               <w:rPr>
                 <w:rFonts w:asciiTheme="minorHAnsi" w:eastAsiaTheme="minorEastAsia" w:hAnsiTheme="minorHAnsi" w:cstheme="minorBidi"/>
-                <w:noProof/>
                 <w:sz w:val="22"/>
-                <w:lang w:val="en-US"/>
               </w:rPr>
               <w:tab/>
             </w:r>
             <w:r>
               <w:rPr>
                 <w:rStyle w:val="Hiperhivatkozs"/>
-                <w:noProof/>
               </w:rPr>
               <w:t>Címsorok</w:t>
             </w:r>
             <w:r>
               <w:rPr>
-                <w:noProof/>
                 <w:webHidden/>
               </w:rPr>
               <w:tab/>
             </w:r>
             <w:r>
               <w:rPr>
-                <w:noProof/>
                 <w:webHidden/>
               </w:rPr>
               <w:fldChar w:fldCharType="begin"/>
             </w:r>
             <w:r>
               <w:rPr>
-                <w:noProof/>
                 <w:webHidden/>
               </w:rPr>
               <w:instrText xml:space="preserve"> PAGEREF _Toc396824927 \h </w:instrText>
             </w:r>
             <w:r>
               <w:rPr>
-                <w:noProof/>
                 <w:webHidden/>
               </w:rPr>
             </w:r>
             <w:r>
               <w:rPr>
-                <w:noProof/>
                 <w:webHidden/>
               </w:rPr>
               <w:fldChar w:fldCharType="separate"/>
             </w:r>
             <w:r>
               <w:rPr>
-                <w:noProof/>
                 <w:webHidden/>
               </w:rPr>
               <w:t>8</w:t>
             </w:r>
             <w:r>
               <w:rPr>
-                <w:noProof/>
                 <w:webHidden/>
               </w:rPr>
               <w:fldChar w:fldCharType="end"/>
@@ -1060,79 +1018,66 @@
             </w:tabs>
             <w:rPr>
               <w:rFonts w:asciiTheme="minorHAnsi" w:eastAsiaTheme="minorEastAsia" w:hAnsiTheme="minorHAnsi" w:cstheme="minorBidi"/>
-              <w:noProof/>
               <w:sz w:val="22"/>
-              <w:lang w:val="en-US"/>
             </w:rPr>
           </w:pPr>
           <w:hyperlink w:anchor="_Toc396824928" w:history="1">
             <w:r>
               <w:rPr>
                 <w:rStyle w:val="Hiperhivatkozs"/>
-                <w:noProof/>
               </w:rPr>
               <w:t>1.1.2.</w:t>
             </w:r>
             <w:r>
               <w:rPr>
                 <w:rFonts w:asciiTheme="minorHAnsi" w:eastAsiaTheme="minorEastAsia" w:hAnsiTheme="minorHAnsi" w:cstheme="minorBidi"/>
-                <w:noProof/>
                 <w:sz w:val="22"/>
-                <w:lang w:val="en-US"/>
               </w:rPr>
               <w:tab/>
             </w:r>
             <w:r>
               <w:rPr>
                 <w:rStyle w:val="Hiperhivatkozs"/>
-                <w:noProof/>
               </w:rPr>
               <w:t>Képek</w:t>
             </w:r>
             <w:r>
               <w:rPr>
-                <w:noProof/>
                 <w:webHidden/>
               </w:rPr>
               <w:tab/>
             </w:r>
             <w:r>
               <w:rPr>
-                <w:noProof/>
                 <w:webHidden/>
               </w:rPr>
               <w:fldChar w:fldCharType="begin"/>
             </w:r>
             <w:r>
               <w:rPr>
-                <w:noProof/>
                 <w:webHidden/>
               </w:rPr>
               <w:instrText xml:space="preserve"> PAGEREF _Toc396824928 \h </w:instrText>
             </w:r>
             <w:r>
               <w:rPr>
-                <w:noProof/>
                 <w:webHidden/>
               </w:rPr>
             </w:r>
             <w:r>
               <w:rPr>
-                <w:noProof/>
                 <w:webHidden/>
               </w:rPr>
               <w:fldChar w:fldCharType="separate"/>
             </w:r>
             <w:r>
               <w:rPr>
-                <w:noProof/>
                 <w:webHidden/>
               </w:rPr>
               <w:t>8</w:t>
             </w:r>
             <w:r>
               <w:rPr>
-                <w:noProof/>
                 <w:webHidden/>
               </w:rPr>
               <w:fldChar w:fldCharType="end"/>
@@ -1148,79 +1093,66 @@
             </w:tabs>
             <w:rPr>
               <w:rFonts w:asciiTheme="minorHAnsi" w:eastAsiaTheme="minorEastAsia" w:hAnsiTheme="minorHAnsi" w:cstheme="minorBidi"/>
-              <w:noProof/>
               <w:sz w:val="22"/>
-              <w:lang w:val="en-US"/>
             </w:rPr>
           </w:pPr>
           <w:hyperlink w:anchor="_Toc396824929" w:history="1">
             <w:r>
               <w:rPr>
                 <w:rStyle w:val="Hiperhivatkozs"/>
-                <w:noProof/>
               </w:rPr>
               <w:t>1.1.3.</w:t>
             </w:r>
             <w:r>
               <w:rPr>
                 <w:rFonts w:asciiTheme="minorHAnsi" w:eastAsiaTheme="minorEastAsia" w:hAnsiTheme="minorHAnsi" w:cstheme="minorBidi"/>
-                <w:noProof/>
                 <w:sz w:val="22"/>
-                <w:lang w:val="en-US"/>
               </w:rPr>
               <w:tab/>
             </w:r>
             <w:r>
               <w:rPr>
                 <w:rStyle w:val="Hiperhivatkozs"/>
-                <w:noProof/>
               </w:rPr>
               <w:t>Táblázatok</w:t>
             </w:r>
             <w:r>
               <w:rPr>
-                <w:noProof/>
                 <w:webHidden/>
               </w:rPr>
               <w:tab/>
             </w:r>
             <w:r>
               <w:rPr>
-                <w:noProof/>
                 <w:webHidden/>
               </w:rPr>
               <w:fldChar w:fldCharType="begin"/>
             </w:r>
             <w:r>
               <w:rPr>
-                <w:noProof/>
                 <w:webHidden/>
               </w:rPr>
               <w:instrText xml:space="preserve"> PAGEREF _Toc396824929 \h </w:instrText>
             </w:r>
             <w:r>
               <w:rPr>
-                <w:noProof/>
                 <w:webHidden/>
               </w:rPr>
             </w:r>
             <w:r>
               <w:rPr>
-                <w:noProof/>
                 <w:webHidden/>
               </w:rPr>
               <w:fldChar w:fldCharType="separate"/>
             </w:r>
             <w:r>
               <w:rPr>
-                <w:noProof/>
                 <w:webHidden/>
               </w:rPr>
               <w:t>8</w:t>
             </w:r>
             <w:r>
               <w:rPr>
-                <w:noProof/>
                 <w:webHidden/>
               </w:rPr>
               <w:fldChar w:fldCharType="end"/>
@@ -1236,79 +1168,66 @@
             </w:tabs>
             <w:rPr>
               <w:rFonts w:asciiTheme="minorHAnsi" w:eastAsiaTheme="minorEastAsia" w:hAnsiTheme="minorHAnsi" w:cstheme="minorBidi"/>
-              <w:noProof/>
               <w:sz w:val="22"/>
-              <w:lang w:val="en-US"/>
             </w:rPr>
           </w:pPr>
           <w:hyperlink w:anchor="_Toc396824930" w:history="1">
             <w:r>
               <w:rPr>
                 <w:rStyle w:val="Hiperhivatkozs"/>
-                <w:noProof/>
               </w:rPr>
               <w:t>1.1.4.</w:t>
             </w:r>
             <w:r>
               <w:rPr>
                 <w:rFonts w:asciiTheme="minorHAnsi" w:eastAsiaTheme="minorEastAsia" w:hAnsiTheme="minorHAnsi" w:cstheme="minorBidi"/>
-                <w:noProof/>
                 <w:sz w:val="22"/>
-                <w:lang w:val="en-US"/>
               </w:rPr>
               <w:tab/>
             </w:r>
             <w:r>
               <w:rPr>
                 <w:rStyle w:val="Hiperhivatkozs"/>
-                <w:noProof/>
               </w:rPr>
               <w:t>Kódrészletek</w:t>
             </w:r>
             <w:r>
               <w:rPr>
-                <w:noProof/>
                 <w:webHidden/>
               </w:rPr>
               <w:tab/>
             </w:r>
             <w:r>
               <w:rPr>
-                <w:noProof/>
                 <w:webHidden/>
               </w:rPr>
               <w:fldChar w:fldCharType="begin"/>
             </w:r>
             <w:r>
               <w:rPr>
-                <w:noProof/>
                 <w:webHidden/>
               </w:rPr>
               <w:instrText xml:space="preserve"> PAGEREF _Toc396824930 \h </w:instrText>
             </w:r>
             <w:r>
               <w:rPr>
-                <w:noProof/>
                 <w:webHidden/>
               </w:rPr>
             </w:r>
             <w:r>
               <w:rPr>
-                <w:noProof/>
                 <w:webHidden/>
               </w:rPr>
               <w:fldChar w:fldCharType="separate"/>
             </w:r>
             <w:r>
               <w:rPr>
-                <w:noProof/>
                 <w:webHidden/>
               </w:rPr>
               <w:t>8</w:t>
             </w:r>
             <w:r>
               <w:rPr>
-                <w:noProof/>
                 <w:webHidden/>
               </w:rPr>
               <w:fldChar w:fldCharType="end"/>
@@ -1324,79 +1243,66 @@
             </w:tabs>
             <w:rPr>
               <w:rFonts w:asciiTheme="minorHAnsi" w:eastAsiaTheme="minorEastAsia" w:hAnsiTheme="minorHAnsi" w:cstheme="minorBidi"/>
-              <w:noProof/>
               <w:sz w:val="22"/>
-              <w:lang w:val="en-US"/>
             </w:rPr>
           </w:pPr>
           <w:hyperlink w:anchor="_Toc396824931" w:history="1">
             <w:r>
               <w:rPr>
                 <w:rStyle w:val="Hiperhivatkozs"/>
-                <w:noProof/>
               </w:rPr>
               <w:t>1.1.5.</w:t>
             </w:r>
             <w:r>
               <w:rPr>
                 <w:rFonts w:asciiTheme="minorHAnsi" w:eastAsiaTheme="minorEastAsia" w:hAnsiTheme="minorHAnsi" w:cstheme="minorBidi"/>
-                <w:noProof/>
                 <w:sz w:val="22"/>
-                <w:lang w:val="en-US"/>
               </w:rPr>
               <w:tab/>
             </w:r>
             <w:r>
               <w:rPr>
                 <w:rStyle w:val="Hiperhivatkozs"/>
-                <w:noProof/>
               </w:rPr>
               <w:t>Irodalomjegyzék</w:t>
             </w:r>
             <w:r>
               <w:rPr>
-                <w:noProof/>
                 <w:webHidden/>
               </w:rPr>
               <w:tab/>
             </w:r>
             <w:r>
               <w:rPr>
-                <w:noProof/>
                 <w:webHidden/>
               </w:rPr>
               <w:fldChar w:fldCharType="begin"/>
             </w:r>
             <w:r>
               <w:rPr>
-                <w:noProof/>
                 <w:webHidden/>
               </w:rPr>
               <w:instrText xml:space="preserve"> PAGEREF _Toc396824931 \h </w:instrText>
             </w:r>
             <w:r>
               <w:rPr>
-                <w:noProof/>
                 <w:webHidden/>
               </w:rPr>
             </w:r>
             <w:r>
               <w:rPr>
-                <w:noProof/>
                 <w:webHidden/>
               </w:rPr>
               <w:fldChar w:fldCharType="separate"/>
             </w:r>
             <w:r>
               <w:rPr>
-                <w:noProof/>
                 <w:webHidden/>
               </w:rPr>
               <w:t>9</w:t>
             </w:r>
             <w:r>
               <w:rPr>
-                <w:noProof/>
                 <w:webHidden/>
               </w:rPr>
               <w:fldChar w:fldCharType="end"/>
@@ -1412,79 +1318,66 @@
             </w:tabs>
             <w:rPr>
               <w:rFonts w:asciiTheme="minorHAnsi" w:eastAsiaTheme="minorEastAsia" w:hAnsiTheme="minorHAnsi" w:cstheme="minorBidi"/>
-              <w:noProof/>
               <w:sz w:val="22"/>
-              <w:lang w:val="en-US"/>
             </w:rPr>
           </w:pPr>
           <w:hyperlink w:anchor="_Toc396824932" w:history="1">
             <w:r>
               <w:rPr>
                 <w:rStyle w:val="Hiperhivatkozs"/>
-                <w:noProof/>
               </w:rPr>
               <w:t>2.</w:t>
             </w:r>
             <w:r>
               <w:rPr>
                 <w:rFonts w:asciiTheme="minorHAnsi" w:eastAsiaTheme="minorEastAsia" w:hAnsiTheme="minorHAnsi" w:cstheme="minorBidi"/>
-                <w:noProof/>
                 <w:sz w:val="22"/>
-                <w:lang w:val="en-US"/>
               </w:rPr>
               <w:tab/>
             </w:r>
             <w:r>
               <w:rPr>
                 <w:rStyle w:val="Hiperhivatkozs"/>
-                <w:noProof/>
               </w:rPr>
               <w:t>Utolsó simítások</w:t>
             </w:r>
             <w:r>
               <w:rPr>
-                <w:noProof/>
                 <w:webHidden/>
               </w:rPr>
               <w:tab/>
             </w:r>
             <w:r>
               <w:rPr>
-                <w:noProof/>
                 <w:webHidden/>
               </w:rPr>
               <w:fldChar w:fldCharType="begin"/>
             </w:r>
             <w:r>
               <w:rPr>
-                <w:noProof/>
                 <w:webHidden/>
               </w:rPr>
               <w:instrText xml:space="preserve"> PAGEREF _Toc396824932 \h </w:instrText>
             </w:r>
             <w:r>
               <w:rPr>
-                <w:noProof/>
                 <w:webHidden/>
               </w:rPr>
             </w:r>
             <w:r>
               <w:rPr>
-                <w:noProof/>
                 <w:webHidden/>
               </w:rPr>
               <w:fldChar w:fldCharType="separate"/>
             </w:r>
             <w:r>
               <w:rPr>
-                <w:noProof/>
                 <w:webHidden/>
               </w:rPr>
               <w:t>10</w:t>
             </w:r>
             <w:r>
               <w:rPr>
-                <w:noProof/>
                 <w:webHidden/>
               </w:rPr>
               <w:fldChar w:fldCharType="end"/>
@@ -1500,79 +1393,66 @@
             </w:tabs>
             <w:rPr>
               <w:rFonts w:asciiTheme="minorHAnsi" w:eastAsiaTheme="minorEastAsia" w:hAnsiTheme="minorHAnsi" w:cstheme="minorBidi"/>
-              <w:noProof/>
               <w:sz w:val="22"/>
-              <w:lang w:val="en-US"/>
             </w:rPr>
           </w:pPr>
           <w:hyperlink w:anchor="_Toc396824933" w:history="1">
             <w:r>
               <w:rPr>
                 <w:rStyle w:val="Hiperhivatkozs"/>
-                <w:noProof/>
               </w:rPr>
               <w:t>3.</w:t>
             </w:r>
             <w:r>
               <w:rPr>
                 <w:rFonts w:asciiTheme="minorHAnsi" w:eastAsiaTheme="minorEastAsia" w:hAnsiTheme="minorHAnsi" w:cstheme="minorBidi"/>
-                <w:noProof/>
                 <w:sz w:val="22"/>
-                <w:lang w:val="en-US"/>
               </w:rPr>
               <w:tab/>
             </w:r>
             <w:r>
               <w:rPr>
                 <w:rStyle w:val="Hiperhivatkozs"/>
-                <w:noProof/>
               </w:rPr>
               <w:t>Összefoglalás</w:t>
             </w:r>
             <w:r>
               <w:rPr>
-                <w:noProof/>
                 <w:webHidden/>
               </w:rPr>
               <w:tab/>
             </w:r>
             <w:r>
               <w:rPr>
-                <w:noProof/>
                 <w:webHidden/>
               </w:rPr>
               <w:fldChar w:fldCharType="begin"/>
             </w:r>
             <w:r>
               <w:rPr>
-                <w:noProof/>
                 <w:webHidden/>
               </w:rPr>
               <w:instrText xml:space="preserve"> PAGEREF _Toc396824933 \h </w:instrText>
             </w:r>
             <w:r>
               <w:rPr>
-                <w:noProof/>
                 <w:webHidden/>
               </w:rPr>
             </w:r>
             <w:r>
               <w:rPr>
-                <w:noProof/>
                 <w:webHidden/>
               </w:rPr>
               <w:fldChar w:fldCharType="separate"/>
             </w:r>
             <w:r>
               <w:rPr>
-                <w:noProof/>
                 <w:webHidden/>
               </w:rPr>
               <w:t>11</w:t>
             </w:r>
             <w:r>
               <w:rPr>
-                <w:noProof/>
                 <w:webHidden/>
               </w:rPr>
               <w:fldChar w:fldCharType="end"/>
@@ -1587,63 +1467,53 @@
             </w:tabs>
             <w:rPr>
               <w:rFonts w:asciiTheme="minorHAnsi" w:eastAsiaTheme="minorEastAsia" w:hAnsiTheme="minorHAnsi" w:cstheme="minorBidi"/>
-              <w:noProof/>
               <w:sz w:val="22"/>
-              <w:lang w:val="en-US"/>
             </w:rPr>
           </w:pPr>
           <w:hyperlink w:anchor="_Toc396824934" w:history="1">
             <w:r>
               <w:rPr>
                 <w:rStyle w:val="Hiperhivatkozs"/>
-                <w:noProof/>
               </w:rPr>
               <w:t>Köszönetnyilvánítás</w:t>
             </w:r>
             <w:r>
               <w:rPr>
-                <w:noProof/>
                 <w:webHidden/>
               </w:rPr>
               <w:tab/>
             </w:r>
             <w:r>
               <w:rPr>
-                <w:noProof/>
                 <w:webHidden/>
               </w:rPr>
               <w:fldChar w:fldCharType="begin"/>
             </w:r>
             <w:r>
               <w:rPr>
-                <w:noProof/>
                 <w:webHidden/>
               </w:rPr>
               <w:instrText xml:space="preserve"> PAGEREF _Toc396824934 \h </w:instrText>
             </w:r>
             <w:r>
               <w:rPr>
-                <w:noProof/>
                 <w:webHidden/>
               </w:rPr>
             </w:r>
             <w:r>
               <w:rPr>
-                <w:noProof/>
                 <w:webHidden/>
               </w:rPr>
               <w:fldChar w:fldCharType="separate"/>
             </w:r>
             <w:r>
               <w:rPr>
-                <w:noProof/>
                 <w:webHidden/>
               </w:rPr>
               <w:t>12</w:t>
             </w:r>
             <w:r>
               <w:rPr>
-                <w:noProof/>
                 <w:webHidden/>
               </w:rPr>
               <w:fldChar w:fldCharType="end"/>
@@ -1658,63 +1528,53 @@
             </w:tabs>
             <w:rPr>
               <w:rFonts w:asciiTheme="minorHAnsi" w:eastAsiaTheme="minorEastAsia" w:hAnsiTheme="minorHAnsi" w:cstheme="minorBidi"/>
-              <w:noProof/>
               <w:sz w:val="22"/>
-              <w:lang w:val="en-US"/>
             </w:rPr>
           </w:pPr>
           <w:hyperlink w:anchor="_Toc396824935" w:history="1">
             <w:r>
               <w:rPr>
                 <w:rStyle w:val="Hiperhivatkozs"/>
-                <w:noProof/>
               </w:rPr>
               <w:t>Ábrák jegyzéke</w:t>
             </w:r>
             <w:r>
               <w:rPr>
-                <w:noProof/>
                 <w:webHidden/>
               </w:rPr>
               <w:tab/>
             </w:r>
             <w:r>
               <w:rPr>
-                <w:noProof/>
                 <w:webHidden/>
               </w:rPr>
               <w:fldChar w:fldCharType="begin"/>
             </w:r>
             <w:r>
               <w:rPr>
-                <w:noProof/>
                 <w:webHidden/>
               </w:rPr>
               <w:instrText xml:space="preserve"> PAGEREF _Toc396824935 \h </w:instrText>
             </w:r>
             <w:r>
               <w:rPr>
-                <w:noProof/>
                 <w:webHidden/>
               </w:rPr>
             </w:r>
             <w:r>
               <w:rPr>
-                <w:noProof/>
                 <w:webHidden/>
               </w:rPr>
               <w:fldChar w:fldCharType="separate"/>
             </w:r>
             <w:r>
               <w:rPr>
-                <w:noProof/>
                 <w:webHidden/>
               </w:rPr>
               <w:t>13</w:t>
             </w:r>
             <w:r>
               <w:rPr>
-                <w:noProof/>
                 <w:webHidden/>
               </w:rPr>
               <w:fldChar w:fldCharType="end"/>
@@ -1729,63 +1589,53 @@
             </w:tabs>
             <w:rPr>
               <w:rFonts w:asciiTheme="minorHAnsi" w:eastAsiaTheme="minorEastAsia" w:hAnsiTheme="minorHAnsi" w:cstheme="minorBidi"/>
-              <w:noProof/>
               <w:sz w:val="22"/>
-              <w:lang w:val="en-US"/>
             </w:rPr>
           </w:pPr>
           <w:hyperlink w:anchor="_Toc396824936" w:history="1">
             <w:r>
               <w:rPr>
                 <w:rStyle w:val="Hiperhivatkozs"/>
-                <w:noProof/>
               </w:rPr>
               <w:t>Táblázatok jegyzéke</w:t>
             </w:r>
             <w:r>
               <w:rPr>
-                <w:noProof/>
                 <w:webHidden/>
               </w:rPr>
               <w:tab/>
             </w:r>
             <w:r>
               <w:rPr>
-                <w:noProof/>
                 <w:webHidden/>
               </w:rPr>
               <w:fldChar w:fldCharType="begin"/>
             </w:r>
             <w:r>
               <w:rPr>
-                <w:noProof/>
                 <w:webHidden/>
               </w:rPr>
               <w:instrText xml:space="preserve"> PAGEREF _Toc396824936 \h </w:instrText>
             </w:r>
             <w:r>
               <w:rPr>
-                <w:noProof/>
                 <w:webHidden/>
               </w:rPr>
             </w:r>
             <w:r>
               <w:rPr>
-                <w:noProof/>
                 <w:webHidden/>
               </w:rPr>
               <w:fldChar w:fldCharType="separate"/>
             </w:r>
             <w:r>
               <w:rPr>
-                <w:noProof/>
                 <w:webHidden/>
               </w:rPr>
               <w:t>14</w:t>
             </w:r>
             <w:r>
               <w:rPr>
-                <w:noProof/>
                 <w:webHidden/>
               </w:rPr>
               <w:fldChar w:fldCharType="end"/>
@@ -1800,63 +1650,53 @@
             </w:tabs>
             <w:rPr>
               <w:rFonts w:asciiTheme="minorHAnsi" w:eastAsiaTheme="minorEastAsia" w:hAnsiTheme="minorHAnsi" w:cstheme="minorBidi"/>
-              <w:noProof/>
               <w:sz w:val="22"/>
-              <w:lang w:val="en-US"/>
             </w:rPr>
           </w:pPr>
           <w:hyperlink w:anchor="_Toc396824937" w:history="1">
             <w:r>
               <w:rPr>
                 <w:rStyle w:val="Hiperhivatkozs"/>
-                <w:noProof/>
               </w:rPr>
               <w:t>Irodalomjegyzék</w:t>
             </w:r>
             <w:r>
               <w:rPr>
-                <w:noProof/>
                 <w:webHidden/>
               </w:rPr>
               <w:tab/>
             </w:r>
             <w:r>
               <w:rPr>
-                <w:noProof/>
                 <w:webHidden/>
               </w:rPr>
               <w:fldChar w:fldCharType="begin"/>
             </w:r>
             <w:r>
               <w:rPr>
-                <w:noProof/>
                 <w:webHidden/>
               </w:rPr>
               <w:instrText xml:space="preserve"> PAGEREF _Toc396824937 \h </w:instrText>
             </w:r>
             <w:r>
               <w:rPr>
-                <w:noProof/>
                 <w:webHidden/>
               </w:rPr>
             </w:r>
             <w:r>
               <w:rPr>
-                <w:noProof/>
                 <w:webHidden/>
               </w:rPr>
               <w:fldChar w:fldCharType="separate"/>
             </w:r>
             <w:r>
               <w:rPr>
-                <w:noProof/>
                 <w:webHidden/>
               </w:rPr>
               <w:t>15</w:t>
             </w:r>
             <w:r>
               <w:rPr>
-                <w:noProof/>
                 <w:webHidden/>
               </w:rPr>
               <w:fldChar w:fldCharType="end"/>
@@ -1871,63 +1711,53 @@
             </w:tabs>
             <w:rPr>
               <w:rFonts w:asciiTheme="minorHAnsi" w:eastAsiaTheme="minorEastAsia" w:hAnsiTheme="minorHAnsi" w:cstheme="minorBidi"/>
-              <w:noProof/>
               <w:sz w:val="22"/>
-              <w:lang w:val="en-US"/>
             </w:rPr>
           </w:pPr>
           <w:hyperlink w:anchor="_Toc396824938" w:history="1">
             <w:r>
               <w:rPr>
                 <w:rStyle w:val="Hiperhivatkozs"/>
-                <w:noProof/>
               </w:rPr>
               <w:t>Függelék</w:t>
             </w:r>
             <w:r>
               <w:rPr>
-                <w:noProof/>
                 <w:webHidden/>
               </w:rPr>
               <w:tab/>
             </w:r>
             <w:r>
               <w:rPr>
-                <w:noProof/>
                 <w:webHidden/>
               </w:rPr>
               <w:fldChar w:fldCharType="begin"/>
             </w:r>
             <w:r>
               <w:rPr>
-                <w:noProof/>
                 <w:webHidden/>
               </w:rPr>
               <w:instrText xml:space="preserve"> PAGEREF _Toc396824938 \h </w:instrText>
             </w:r>
             <w:r>
               <w:rPr>
-                <w:noProof/>
                 <w:webHidden/>
               </w:rPr>
             </w:r>
             <w:r>
               <w:rPr>
-                <w:noProof/>
                 <w:webHidden/>
               </w:rPr>
               <w:fldChar w:fldCharType="separate"/>
             </w:r>
             <w:r>
               <w:rPr>
-                <w:noProof/>
                 <w:webHidden/>
               </w:rPr>
               <w:t>16</w:t>
             </w:r>
             <w:r>
               <w:rPr>
-                <w:noProof/>
                 <w:webHidden/>
               </w:rPr>
               <w:fldChar w:fldCharType="end"/>
@@ -1999,7 +1829,7 @@
         <w:rPr>
           <w:noProof/>
         </w:rPr>
-        <w:t>2017. 11. 15.</w:t>
+        <w:t>2017. 11. 16.</w:t>
       </w:r>
       <w:r>
         <w:fldChar w:fldCharType="end"/>
@@ -2137,8 +1967,6 @@
       <w:r>
         <w:t>.</w:t>
       </w:r>
-      <w:bookmarkStart w:id="2" w:name="_GoBack"/>
-      <w:bookmarkEnd w:id="2"/>
     </w:p>
     <w:p>
       <w:pPr>
@@ -2153,41 +1981,21 @@
           <w:numId w:val="0"/>
         </w:numPr>
         <w:ind w:left="431" w:hanging="431"/>
-        <w:rPr>
-          <w:lang w:val="en-GB"/>
-        </w:rPr>
-      </w:pPr>
-      <w:r>
-        <w:rPr>
-          <w:lang w:val="en-GB"/>
-        </w:rPr>
+      </w:pPr>
+      <w:r>
         <w:lastRenderedPageBreak/>
         <w:t>Abstract</w:t>
       </w:r>
       <w:bookmarkEnd w:id="1"/>
     </w:p>
     <w:p>
-      <w:pPr>
-        <w:rPr>
-          <w:lang w:val="en-GB"/>
-        </w:rPr>
-      </w:pPr>
-      <w:r>
-        <w:rPr>
-          <w:lang w:val="en-GB"/>
-        </w:rPr>
+      <w:r>
         <w:t xml:space="preserve">English </w:t>
       </w:r>
       <w:r>
-        <w:rPr>
-          <w:lang w:val="en-GB"/>
-        </w:rPr>
         <w:t xml:space="preserve">translation of the </w:t>
       </w:r>
       <w:r>
-        <w:rPr>
-          <w:lang w:val="en-GB"/>
-        </w:rPr>
         <w:t>abstract of the thesis work. This summarises the content of the thesis in 0.5–1 pages and is uploaded to the Thesis Work Portal as well.</w:t>
       </w:r>
     </w:p>
@@ -2195,42 +2003,22 @@
       <w:pPr>
         <w:spacing w:before="0" w:after="200"/>
         <w:jc w:val="left"/>
-        <w:rPr>
-          <w:lang w:val="en-GB"/>
-        </w:rPr>
-      </w:pPr>
-      <w:r>
-        <w:rPr>
-          <w:lang w:val="en-GB"/>
-        </w:rPr>
+      </w:pPr>
+      <w:r>
         <w:br w:type="page"/>
       </w:r>
     </w:p>
     <w:p>
       <w:pPr>
         <w:pStyle w:val="Cmsor1"/>
-        <w:rPr>
-          <w:lang w:val="en-GB"/>
-        </w:rPr>
-      </w:pPr>
-      <w:r>
-        <w:rPr>
-          <w:lang w:val="en-GB"/>
-        </w:rPr>
+      </w:pPr>
+      <w:r>
         <w:lastRenderedPageBreak/>
         <w:t>Bevezetés</w:t>
       </w:r>
     </w:p>
     <w:p>
-      <w:pPr>
-        <w:rPr>
-          <w:lang w:val="en-GB"/>
-        </w:rPr>
-      </w:pPr>
-      <w:r>
-        <w:rPr>
-          <w:lang w:val="en-GB"/>
-        </w:rPr>
+      <w:r>
         <w:t>A számítógépes játékok megjelenése szinte egészen a számítógépek megjelenéséhez vezethető vissza. Eleinte a játékoknak nem volt akkora érdekeltségi köre, mára azonban rengetegen elsősorban játékra használják a számítógépüket.</w:t>
       </w:r>
     </w:p>
@@ -2238,28 +2026,16 @@
       <w:pPr>
         <w:spacing w:before="0" w:after="200"/>
         <w:jc w:val="left"/>
-        <w:rPr>
-          <w:lang w:val="en-GB"/>
-        </w:rPr>
-      </w:pPr>
-      <w:r>
-        <w:rPr>
-          <w:lang w:val="en-GB"/>
-        </w:rPr>
+      </w:pPr>
+      <w:r>
         <w:br w:type="page"/>
       </w:r>
     </w:p>
     <w:p>
       <w:pPr>
         <w:pStyle w:val="Cmsor1"/>
-        <w:rPr>
-          <w:lang w:val="en-GB"/>
-        </w:rPr>
-      </w:pPr>
-      <w:r>
-        <w:rPr>
-          <w:lang w:val="en-GB"/>
-        </w:rPr>
+      </w:pPr>
+      <w:r>
         <w:lastRenderedPageBreak/>
         <w:t>Játékfejlesztő-környezetek</w:t>
       </w:r>
@@ -2268,26 +2044,14 @@
       <w:pPr>
         <w:spacing w:line="360" w:lineRule="auto"/>
         <w:ind w:firstLine="432"/>
-        <w:rPr>
-          <w:lang w:val="en-GB"/>
-        </w:rPr>
-      </w:pPr>
-      <w:r>
-        <w:rPr>
-          <w:lang w:val="en-GB"/>
-        </w:rPr>
+      </w:pPr>
+      <w:r>
         <w:t xml:space="preserve">Az eleinte csupán nyers kód segítségével íródott játékokat hamar felváltották a játékfejlesztő-környezetek által készített játékok. Nem véletlen, hiszen exponenciálisan több munka az </w:t>
       </w:r>
       <w:r>
-        <w:rPr>
-          <w:lang w:val="en-GB"/>
-        </w:rPr>
         <w:t>előbbi</w:t>
       </w:r>
       <w:r>
-        <w:rPr>
-          <w:lang w:val="en-GB"/>
-        </w:rPr>
         <w:t xml:space="preserve"> módon elkészíteni egy igényes programot, mint a második esetben. </w:t>
       </w:r>
     </w:p>
@@ -2295,154 +2059,76 @@
       <w:pPr>
         <w:spacing w:line="360" w:lineRule="auto"/>
         <w:ind w:firstLine="432"/>
-        <w:rPr>
-          <w:lang w:val="en-GB"/>
-        </w:rPr>
-      </w:pPr>
-      <w:r>
-        <w:rPr>
-          <w:lang w:val="en-GB"/>
-        </w:rPr>
+      </w:pPr>
+      <w:r>
         <w:t>Az első legelső belső nézetű lövöldözős játékok egyike, a Doom is egy játékmotorral készült 1993-ban, amelynek a neve a Doom-motor. Ez a játék annak idején</w:t>
       </w:r>
       <w:r>
-        <w:rPr>
-          <w:lang w:val="en-GB"/>
-        </w:rPr>
         <w:t xml:space="preserve"> forradalminak számított, és ezt a példát követve, rengeteg más játékhoz is használták ezt a motort, igaz, ez nem volt egy igazi 3D-s motor</w:t>
       </w:r>
       <w:r>
-        <w:rPr>
-          <w:lang w:val="en-GB"/>
-        </w:rPr>
         <w:t>(nem lehetett le, illetve fel nézni)</w:t>
       </w:r>
       <w:r>
-        <w:rPr>
-          <w:lang w:val="en-GB"/>
-        </w:rPr>
-        <w:t>, viszont a működése nagyon gyors volt.</w:t>
-      </w:r>
-      <w:r>
-        <w:rPr>
-          <w:lang w:val="en-GB"/>
-        </w:rPr>
-        <w:t xml:space="preserve"> </w:t>
-      </w:r>
-      <w:r>
-        <w:rPr>
-          <w:lang w:val="en-GB"/>
-        </w:rPr>
-        <w:t>A Doom-motor idejében a másik legelterjedtebb játékmotor még talán az volt, amit  a Wolfenstein 3D-hez használtak.</w:t>
+        <w:t>, viszont a működése nagyon gyors volt. A Doom-motor idejében a másik legelterjedtebb játékmotor még talán az volt, amit  a Wolfenstein 3D-hez használtak.</w:t>
       </w:r>
     </w:p>
     <w:p>
       <w:pPr>
         <w:spacing w:line="360" w:lineRule="auto"/>
-        <w:rPr>
-          <w:lang w:val="en-GB"/>
-        </w:rPr>
-      </w:pPr>
-      <w:r>
-        <w:rPr>
-          <w:lang w:val="en-GB"/>
-        </w:rPr>
+      </w:pPr>
+      <w:r>
         <w:tab/>
         <w:t>Ezek után a következő korszakalkotó változtatás 1998-ban történt, amikor megjelent az Unreal Engine 1.</w:t>
       </w:r>
       <w:r>
-        <w:rPr>
-          <w:lang w:val="en-GB"/>
-        </w:rPr>
         <w:t xml:space="preserve"> Ennek az elkészítését a Doom-engine készítője inspirálta, és három éven keresztül fejlesztették. Ezt főleg FPS(First Person Shooter) játékok készítésére fejlesztették ki, azonban hihetetlen széleskörű játékmotor</w:t>
       </w:r>
       <w:r>
-        <w:rPr>
-          <w:lang w:val="en-GB"/>
-        </w:rPr>
         <w:t>ra sikeredett</w:t>
       </w:r>
       <w:r>
-        <w:rPr>
-          <w:lang w:val="en-GB"/>
-        </w:rPr>
         <w:t xml:space="preserve">, így az FPS játékokon kívül rengeteg lopakodós, RPG, illetve MMORPG-hez is tökéletesen használható. Nem véletlen,ha </w:t>
       </w:r>
       <w:r>
-        <w:rPr>
-          <w:lang w:val="en-GB"/>
-        </w:rPr>
         <w:t>valaki nem</w:t>
       </w:r>
       <w:r>
-        <w:rPr>
-          <w:lang w:val="en-GB"/>
-        </w:rPr>
         <w:t xml:space="preserve"> nagyon ismeri a játékmotorokat, </w:t>
       </w:r>
       <w:r>
-        <w:rPr>
-          <w:lang w:val="en-GB"/>
-        </w:rPr>
         <w:t xml:space="preserve">de </w:t>
       </w:r>
       <w:r>
-        <w:rPr>
-          <w:lang w:val="en-GB"/>
-        </w:rPr>
         <w:t xml:space="preserve">az Unreal Engine ismerősen hangzik neki. </w:t>
       </w:r>
     </w:p>
     <w:p>
       <w:pPr>
         <w:spacing w:line="360" w:lineRule="auto"/>
-        <w:rPr>
-          <w:lang w:val="en-GB"/>
-        </w:rPr>
-      </w:pPr>
-      <w:r>
-        <w:rPr>
-          <w:lang w:val="en-GB"/>
-        </w:rPr>
+      </w:pPr>
+      <w:r>
         <w:tab/>
         <w:t xml:space="preserve">Az Unreal Engine 1998 óta rengeteg változtatáson ment keresztül, és sok, az adott időben legismertebb játékoknak volt alappillére a fejlesztésük során. Az Unreal Engine 1 által készített játék, amit mindenképpen szükséges megemlíteni, az az Unreal nevű FPS túlélőhorror. Számos más játék készítését követte a 2002-ben megjelent Unreal Engine 2, amely az America’s Army megjelenésével debütált. Az UE második verziójának </w:t>
       </w:r>
       <w:r>
-        <w:rPr>
-          <w:lang w:val="en-GB"/>
-        </w:rPr>
         <w:t xml:space="preserve">egyik </w:t>
       </w:r>
       <w:r>
-        <w:rPr>
-          <w:lang w:val="en-GB"/>
-        </w:rPr>
         <w:t>fő változtatása az elsőhöz képest az új fizikarendszer bevezetése</w:t>
       </w:r>
       <w:r>
-        <w:rPr>
-          <w:lang w:val="en-GB"/>
-        </w:rPr>
         <w:t xml:space="preserve"> volt</w:t>
       </w:r>
       <w:r>
-        <w:rPr>
-          <w:lang w:val="en-GB"/>
-        </w:rPr>
         <w:t>.</w:t>
       </w:r>
     </w:p>
     <w:p>
       <w:pPr>
         <w:spacing w:line="360" w:lineRule="auto"/>
-        <w:rPr>
-          <w:lang w:val="en-GB"/>
-        </w:rPr>
-      </w:pPr>
-      <w:r>
-        <w:rPr>
-          <w:lang w:val="en-GB"/>
-        </w:rPr>
+      </w:pPr>
+      <w:r>
         <w:tab/>
         <w:t xml:space="preserve">Az Unreal Engine 2-t körülbelül két év fejlesztés után követte utódja, az Unreal Engine 3, 2004-ben. Ez a játékmotor rengeteg teljesítmény-javító változtatással érkezett, és ha eleinte nem is, később támogatta az Android, illetve iOS mobilplatformokra való fejlesztést. </w:t>
       </w:r>
@@ -2450,14 +2136,8 @@
     <w:p>
       <w:pPr>
         <w:spacing w:line="360" w:lineRule="auto"/>
-        <w:rPr>
-          <w:lang w:val="en-GB"/>
-        </w:rPr>
-      </w:pPr>
-      <w:r>
-        <w:rPr>
-          <w:lang w:val="en-GB"/>
-        </w:rPr>
+      </w:pPr>
+      <w:r>
         <w:tab/>
         <w:t>Az Unreal Engine 4-et kilenc éven keresztül fejlesztették(2003-2012), viszont kétségkívül a leglátványosabb játékmotorra sikeredett. Igaz, a látvány mellé társul a hatalmas erőforrás igény, ezért vannak olyan fejlesztők, akik óvatosan használják.</w:t>
       </w:r>
@@ -2466,14 +2146,8 @@
       <w:pPr>
         <w:spacing w:line="360" w:lineRule="auto"/>
         <w:ind w:firstLine="709"/>
-        <w:rPr>
-          <w:lang w:val="en-GB"/>
-        </w:rPr>
-      </w:pPr>
-      <w:r>
-        <w:rPr>
-          <w:lang w:val="en-GB"/>
-        </w:rPr>
+      </w:pPr>
+      <w:r>
         <w:lastRenderedPageBreak/>
         <w:t xml:space="preserve">Az Unreal Engine 3 megjelenésével egy évben megjelent a Crytek által fejlesztett CryEngine 1. Ez szintén egy nagyon neves játéknak, a Far Crynak volt az alapja. A CryEngine egyik sajátossága, hogy megjelenésének idejében hihetetlen grafikát kínált, aminek megjelenítéséhez nem volt szükség egetrengető hardverre. 2004 óta a CryEngine rengeteg változáson ment keresztül, a mai napig folyamatosan fejlesztik, hogy kompatibilis legyen az új hardverekkel. </w:t>
       </w:r>
@@ -2481,86 +2155,47 @@
     <w:p>
       <w:pPr>
         <w:spacing w:line="360" w:lineRule="auto"/>
-        <w:rPr>
-          <w:lang w:val="en-GB"/>
-        </w:rPr>
-      </w:pPr>
-      <w:r>
-        <w:rPr>
-          <w:lang w:val="en-GB"/>
-        </w:rPr>
+      </w:pPr>
+      <w:r>
         <w:tab/>
         <w:t xml:space="preserve">Ezalatt a durva 10 év alatt egyébként számtalan más játékmotor is készült, azonban az Unreal Engine </w:t>
       </w:r>
       <w:r>
-        <w:rPr>
-          <w:lang w:val="en-GB"/>
-        </w:rPr>
         <w:t xml:space="preserve">sorozat </w:t>
       </w:r>
       <w:r>
-        <w:rPr>
-          <w:lang w:val="en-GB"/>
-        </w:rPr>
         <w:t>számított a legkorszakalkotóbbnak. Más, ismert játékmotorok közé tartoznak: Quake</w:t>
       </w:r>
       <w:r>
-        <w:rPr>
-          <w:lang w:val="en-GB"/>
-        </w:rPr>
         <w:t>, Serious, GoldSource, Source, id Tech 1-2-3-4.</w:t>
       </w:r>
     </w:p>
     <w:p>
       <w:pPr>
         <w:spacing w:line="360" w:lineRule="auto"/>
-        <w:rPr>
-          <w:lang w:val="en-GB"/>
-        </w:rPr>
-      </w:pPr>
-      <w:r>
-        <w:rPr>
-          <w:lang w:val="en-GB"/>
-        </w:rPr>
+      </w:pPr>
+      <w:r>
         <w:tab/>
         <w:t>2005-ben megjelent a Unity Technologies által fejlesztett Unity. Akkor ezt csak OS X-re adták ki</w:t>
       </w:r>
       <w:r>
-        <w:rPr>
-          <w:lang w:val="en-GB"/>
-        </w:rPr>
         <w:t xml:space="preserve"> az Apple WWDC(Worldwide Developers Conference) konferenciáján, de azóta 27 platformra lehet vel</w:t>
       </w:r>
       <w:r>
-        <w:rPr>
-          <w:lang w:val="en-GB"/>
-        </w:rPr>
         <w:t xml:space="preserve">e játékokat készíteni. </w:t>
       </w:r>
       <w:r>
-        <w:rPr>
-          <w:lang w:val="en-GB"/>
-        </w:rPr>
         <w:t xml:space="preserve">Unityvel Windows vagy OS X operációs rendszer alatt tudunk játékot készíteni, majd az ott elkészített programot számtalan különböző platformra át tudjuk vinni, és futtatni. </w:t>
       </w:r>
       <w:r>
-        <w:rPr>
-          <w:lang w:val="en-GB"/>
-        </w:rPr>
         <w:t xml:space="preserve">A Unity egyébként nem csak 2, illetve 3D-s játékok fejlesztésére használható. Készíthetőek vele különböző építészethez használt tervek, illetve real-time látványos animációk. </w:t>
       </w:r>
     </w:p>
     <w:p>
       <w:pPr>
         <w:pStyle w:val="Cmsor2"/>
-        <w:rPr>
-          <w:lang w:val="en-GB"/>
-        </w:rPr>
-      </w:pPr>
-      <w:r>
-        <w:rPr>
-          <w:lang w:val="en-GB"/>
-        </w:rPr>
+      </w:pPr>
+      <w:r>
         <w:t>Unity vs. Unreal Engine 4</w:t>
       </w:r>
     </w:p>
@@ -2568,26 +2203,14 @@
       <w:pPr>
         <w:spacing w:line="360" w:lineRule="auto"/>
         <w:ind w:firstLine="432"/>
-        <w:rPr>
-          <w:lang w:val="en-GB"/>
-        </w:rPr>
-      </w:pPr>
-      <w:r>
-        <w:rPr>
-          <w:lang w:val="en-GB"/>
-        </w:rPr>
+      </w:pPr>
+      <w:r>
         <w:t xml:space="preserve">Az, hogy a Unityt válasszuk-e ha játékot akarunk fejleszteni, rengeteg dologtól függ. Mint minden más játékmotornak a Unitynek is megvannak a maga sajátosságai, hátrányai, illetve előnyei. Összehasonlításképpen most az Unreal Engine 4-et fogom használni, hiszen </w:t>
       </w:r>
       <w:r>
-        <w:rPr>
-          <w:lang w:val="en-GB"/>
-        </w:rPr>
         <w:t xml:space="preserve">manapság </w:t>
       </w:r>
       <w:r>
-        <w:rPr>
-          <w:lang w:val="en-GB"/>
-        </w:rPr>
         <w:t xml:space="preserve">ez a két játékfejlesztő-környezet a legelterjedtebb, és legszéleskörűbben használt. </w:t>
       </w:r>
     </w:p>
@@ -2595,44 +2218,23 @@
       <w:pPr>
         <w:spacing w:line="360" w:lineRule="auto"/>
         <w:ind w:firstLine="432"/>
-        <w:rPr>
-          <w:lang w:val="en-GB"/>
-        </w:rPr>
-      </w:pPr>
-      <w:r>
-        <w:rPr>
-          <w:lang w:val="en-GB"/>
-        </w:rPr>
+      </w:pPr>
+      <w:r>
         <w:t xml:space="preserve">Először is nagyon fontos kérdés, hogy milyen típusú játékot akarunk készíteni. </w:t>
       </w:r>
       <w:r>
-        <w:rPr>
-          <w:lang w:val="en-GB"/>
-        </w:rPr>
         <w:t xml:space="preserve">Ha a célunk egy 2D platformer játék készítése, </w:t>
       </w:r>
       <w:r>
-        <w:rPr>
-          <w:lang w:val="en-GB"/>
-        </w:rPr>
         <w:t xml:space="preserve">akkor </w:t>
       </w:r>
       <w:r>
-        <w:rPr>
-          <w:lang w:val="en-GB"/>
-        </w:rPr>
         <w:t xml:space="preserve">ahhoz a Unity-nek nagyon jó 2D eszközei vannak, de az Unreal Engine-ben is kezdenek megjelenni ehhez hasonló eszközök. Szintén nagyon fontos kérdés, hogy milyen grafikával szeretnénk dolgozni. Az Unreal Engine 4 kétségkívül magasabb szintű a Unityhez képest ebből a szempontból, viszont ha nem célunk az abszolút elsőosztályú grafikájú játék készítése, a Unity is épp olyan tökéletes lehet nekünk. </w:t>
       </w:r>
       <w:r>
-        <w:rPr>
-          <w:lang w:val="en-GB"/>
-        </w:rPr>
         <w:t xml:space="preserve">Felmerül a kérdés, </w:t>
       </w:r>
       <w:r>
-        <w:rPr>
-          <w:lang w:val="en-GB"/>
-        </w:rPr>
         <w:t xml:space="preserve">ha megtehetjük hogy egy jobb grafikájú játékot készítsünk, miért ne tennénk? Erre a válasz egyszerű: A jobb grafikai játékoknak sokkal nagyobb az erőforrásigényük. </w:t>
       </w:r>
     </w:p>
@@ -2640,21 +2242,12 @@
       <w:pPr>
         <w:spacing w:line="360" w:lineRule="auto"/>
         <w:ind w:firstLine="432"/>
-        <w:rPr>
-          <w:lang w:val="en-GB"/>
-        </w:rPr>
-      </w:pPr>
-      <w:r>
-        <w:rPr>
-          <w:lang w:val="en-GB"/>
-        </w:rPr>
+      </w:pPr>
+      <w:r>
         <w:lastRenderedPageBreak/>
         <w:t xml:space="preserve">Azontúl, hogy milyen típusú játékot akarunk készíteni, szintén van egy nagyon fontos szempont, a pénz. A Unitynek több verziója is van, </w:t>
       </w:r>
       <w:r>
-        <w:rPr>
-          <w:lang w:val="en-GB"/>
-        </w:rPr>
         <w:t xml:space="preserve">az ingyenes mellett egy Unity Plus, valamint egy Unity Pro. Abban az esetben, ha a célunk csak a játékok készítésének tanulása, megismerkedés a játékfejlesztés világával, akkor a Unity Personal, ami ingyenes, tökéletes választás lehet. Igaz, ez nem tartalmazza azokat a tulajdonságokat, amelyeket a Unity Pro használ, attól még nagyon jó játékokat készíthetünk vele. Ha azonban mégis szeretnénk frissíteni Unity Pro-ra, az évente 1500 dollárba, durván 400.000 forintba kerül, ami lássuk be, nem egy olcsó mulatság, pláne annak, aki csak el akar indulni a Unity világában. Ha azonban valaha is ki akarjuk adni a kész programunkat, nem kell a Unitynek szerzői díjat fizetni, az egészet zsebre tehetjük. </w:t>
       </w:r>
     </w:p>
@@ -2662,44 +2255,23 @@
       <w:pPr>
         <w:spacing w:line="360" w:lineRule="auto"/>
         <w:ind w:firstLine="432"/>
-        <w:rPr>
-          <w:lang w:val="en-GB"/>
-        </w:rPr>
-      </w:pPr>
-      <w:r>
-        <w:rPr>
-          <w:lang w:val="en-GB"/>
-        </w:rPr>
+      </w:pPr>
+      <w:r>
         <w:t>Ezzel szemben az Unreal Engine 4-nek nincsenek Pro, vagy Free verziói, minden ingyenes. Az Unreal Engine 4 összes eleméhez teljesen ingyenesen hozzáférhetünk</w:t>
       </w:r>
       <w:r>
-        <w:rPr>
-          <w:lang w:val="en-GB"/>
-        </w:rPr>
         <w:t>. Nagy különbség még a Unityhez</w:t>
       </w:r>
       <w:r>
-        <w:rPr>
-          <w:lang w:val="en-GB"/>
-        </w:rPr>
         <w:t xml:space="preserve"> képest az, hogy </w:t>
       </w:r>
       <w:r>
-        <w:rPr>
-          <w:lang w:val="en-GB"/>
-        </w:rPr>
         <w:t xml:space="preserve">amikor </w:t>
       </w:r>
       <w:r>
-        <w:rPr>
-          <w:lang w:val="en-GB"/>
-        </w:rPr>
         <w:t>az itt készített játékunkat ki akarjuk adni</w:t>
       </w:r>
       <w:r>
-        <w:rPr>
-          <w:lang w:val="en-GB"/>
-        </w:rPr>
         <w:t xml:space="preserve">, akkor 5%-os szerzői díjat kell fizetnünk az Epic Games-nek (az Unreal Engine kiadójának). </w:t>
       </w:r>
     </w:p>
@@ -2707,26 +2279,14 @@
       <w:pPr>
         <w:spacing w:line="360" w:lineRule="auto"/>
         <w:ind w:firstLine="432"/>
-        <w:rPr>
-          <w:lang w:val="en-GB"/>
-        </w:rPr>
-      </w:pPr>
-      <w:r>
-        <w:rPr>
-          <w:lang w:val="en-GB"/>
-        </w:rPr>
+      </w:pPr>
+      <w:r>
         <w:t>Ha a fő célunk a játékok kiadása</w:t>
       </w:r>
       <w:r>
-        <w:rPr>
-          <w:lang w:val="en-GB"/>
-        </w:rPr>
         <w:t xml:space="preserve"> és a bevétel</w:t>
       </w:r>
       <w:r>
-        <w:rPr>
-          <w:lang w:val="en-GB"/>
-        </w:rPr>
         <w:t>, alaptőke nélkül, talán jobb választás lehet az Unreal Engine 4, ha azonban a tanulás a fő cél, akkor a Unity ingyenes verziója is egy nagyon erős játékmotornak számít.</w:t>
       </w:r>
     </w:p>
@@ -2734,62 +2294,32 @@
       <w:pPr>
         <w:spacing w:line="360" w:lineRule="auto"/>
         <w:ind w:firstLine="432"/>
-        <w:rPr>
-          <w:lang w:val="en-GB"/>
-        </w:rPr>
-      </w:pPr>
-      <w:r>
-        <w:rPr>
-          <w:lang w:val="en-GB"/>
-        </w:rPr>
+      </w:pPr>
+      <w:r>
         <w:t>A következő szempont amit érdemes figyelembe venni, az a programozás a játékmotoron belül. Nyilván ahhoz, hogy egy játékot elkészí</w:t>
       </w:r>
       <w:r>
-        <w:rPr>
-          <w:lang w:val="en-GB"/>
-        </w:rPr>
         <w:t>tsünk, ami nem csak a legalapvetőbb funkciókat</w:t>
       </w:r>
       <w:r>
-        <w:rPr>
-          <w:lang w:val="en-GB"/>
-        </w:rPr>
         <w:t xml:space="preserve"> tartalmazza, a </w:t>
       </w:r>
       <w:r>
-        <w:rPr>
-          <w:lang w:val="en-GB"/>
-        </w:rPr>
         <w:t>nagy</w:t>
       </w:r>
       <w:r>
-        <w:rPr>
-          <w:lang w:val="en-GB"/>
-        </w:rPr>
         <w:t xml:space="preserve"> mennyiségű</w:t>
       </w:r>
       <w:r>
-        <w:rPr>
-          <w:lang w:val="en-GB"/>
-        </w:rPr>
         <w:t xml:space="preserve"> kód írása elkerülhetetlen. </w:t>
       </w:r>
       <w:r>
-        <w:rPr>
-          <w:lang w:val="en-GB"/>
-        </w:rPr>
         <w:t xml:space="preserve">Az, hogy ki melyik programozási nyelvet szereti jobban, az egyéni preferencia, </w:t>
       </w:r>
       <w:r>
-        <w:rPr>
-          <w:lang w:val="en-GB"/>
-        </w:rPr>
         <w:t>így</w:t>
       </w:r>
       <w:r>
-        <w:rPr>
-          <w:lang w:val="en-GB"/>
-        </w:rPr>
         <w:t xml:space="preserve"> ha valaki nagyon hajlik a C++, vagy a C#/JavaScript felé, annak a döntés elég egyszerű lehet, még a fent leírtakkal együtt is. A Unity C# és JavaScript programozhatóságot kínál, míg az Unreal Engine 4 a C++-t használja. </w:t>
       </w:r>
     </w:p>
@@ -2797,38 +2327,20 @@
       <w:pPr>
         <w:spacing w:line="360" w:lineRule="auto"/>
         <w:ind w:firstLine="432"/>
-        <w:rPr>
-          <w:lang w:val="en-GB"/>
-        </w:rPr>
-      </w:pPr>
-      <w:r>
-        <w:rPr>
-          <w:lang w:val="en-GB"/>
-        </w:rPr>
+      </w:pPr>
+      <w:r>
         <w:t xml:space="preserve">Mind a két fejlesztőkörnyezet rendelkezik egy Asset Store-val. Ez tulajdonképpen egy online áruház, amelyben </w:t>
       </w:r>
       <w:r>
-        <w:rPr>
-          <w:lang w:val="en-GB"/>
-        </w:rPr>
         <w:t>a programukhoz vásárolhatunk elemeket</w:t>
       </w:r>
       <w:r>
-        <w:rPr>
-          <w:lang w:val="en-GB"/>
-        </w:rPr>
         <w:t xml:space="preserve">. A Unity egyértelműen sokkal nagyobb palettával rendelkezik az itt elérhető eszközök terén, a hatalmas </w:t>
       </w:r>
       <w:r>
-        <w:rPr>
-          <w:lang w:val="en-GB"/>
-        </w:rPr>
         <w:t>mennyiségű</w:t>
       </w:r>
       <w:r>
-        <w:rPr>
-          <w:lang w:val="en-GB"/>
-        </w:rPr>
         <w:t xml:space="preserve"> modellektől kezdve a különböző effekteken át, szinte minden elképzelhető animációig.</w:t>
       </w:r>
     </w:p>
@@ -2836,20 +2348,11 @@
       <w:pPr>
         <w:spacing w:line="360" w:lineRule="auto"/>
         <w:ind w:firstLine="432"/>
-        <w:rPr>
-          <w:lang w:val="en-GB"/>
-        </w:rPr>
-      </w:pPr>
-      <w:r>
-        <w:rPr>
-          <w:lang w:val="en-GB"/>
-        </w:rPr>
+      </w:pPr>
+      <w:r>
         <w:t xml:space="preserve">Mint már említettem, a grafikai eszközök, amiket az Unreal Engine 4 kínál, abszolút páratlanok. Komplex részecskeszimulációk, fejlett dinamikus megvilágítás, ezek mind </w:t>
       </w:r>
       <w:r>
-        <w:rPr>
-          <w:lang w:val="en-GB"/>
-        </w:rPr>
         <w:lastRenderedPageBreak/>
         <w:t xml:space="preserve">nagyon fontos grafikai tulajdonságai az UE4-nek. A Unity is természetesen fejlődik a grafika terén, és egyre jobb és jobb kinézetű dolgokat valósíthatunk meg benne. Persze, a grafika nem minden, nem mindenkinek az a célja, hogy az épp idei játékokhoz méltó grafikai játékokat készítsen, sokan beérik egy kicsit “egyszerűbb” grafikával. </w:t>
       </w:r>
@@ -2858,20 +2361,11 @@
       <w:pPr>
         <w:spacing w:line="360" w:lineRule="auto"/>
         <w:ind w:firstLine="432"/>
-        <w:rPr>
-          <w:lang w:val="en-GB"/>
-        </w:rPr>
-      </w:pPr>
-      <w:r>
-        <w:rPr>
-          <w:lang w:val="en-GB"/>
-        </w:rPr>
+      </w:pPr>
+      <w:r>
         <w:t>A használhatósági mérce a két játékmotorral kapcsolatban igazából az egyik felé se billen. Általában a Unityt tartják egy nagyon egyszerű környezetnek, amelyet könnyen meg lehet tanulni, és használni, de az Unreal Engine 4 nagyon fejlett és felhasználóbarát UI</w:t>
       </w:r>
       <w:r>
-        <w:rPr>
-          <w:lang w:val="en-GB"/>
-        </w:rPr>
         <w:t>-al rendelkezik, ahhoz is nagyon könnyű adaptálódni.</w:t>
       </w:r>
     </w:p>
@@ -2879,14 +2373,8 @@
       <w:pPr>
         <w:spacing w:line="360" w:lineRule="auto"/>
         <w:ind w:firstLine="432"/>
-        <w:rPr>
-          <w:lang w:val="en-GB"/>
-        </w:rPr>
-      </w:pPr>
-      <w:r>
-        <w:rPr>
-          <w:lang w:val="en-GB"/>
-        </w:rPr>
+      </w:pPr>
+      <w:r>
         <w:t>A fent említett tulajdonságok, előnyök, hátrányok után mindenki maga döntse el, hogy szerinte melyik az a játékfejlesztő-környezet amit szeretne használni. Nem lehet egyértelműen kimondani, hogy az Unreal Engine 4 jobb a Unitynél, vagy fordítva, mindkettőnek megvannak a sajátosságai, előnyei, hátrányai. Ebben a szakdolgozatban a Unity-t fogom részletesebben bemutatni.</w:t>
       </w:r>
     </w:p>
@@ -2894,35 +2382,20 @@
       <w:pPr>
         <w:spacing w:before="0" w:after="200"/>
         <w:jc w:val="left"/>
-        <w:rPr>
-          <w:lang w:val="en-GB"/>
-        </w:rPr>
-      </w:pPr>
-      <w:r>
-        <w:rPr>
-          <w:lang w:val="en-GB"/>
-        </w:rPr>
+      </w:pPr>
+      <w:r>
         <w:br w:type="page"/>
       </w:r>
     </w:p>
     <w:p>
       <w:pPr>
         <w:pStyle w:val="Cmsor1"/>
-        <w:rPr>
-          <w:lang w:val="en-GB"/>
-        </w:rPr>
-      </w:pPr>
-      <w:r>
-        <w:rPr>
-          <w:lang w:val="en-GB"/>
-        </w:rPr>
+      </w:pPr>
+      <w:r>
         <w:lastRenderedPageBreak/>
         <w:t>Játékfej</w:t>
       </w:r>
       <w:r>
-        <w:rPr>
-          <w:lang w:val="en-GB"/>
-        </w:rPr>
         <w:t>lesztés Unity-ben</w:t>
       </w:r>
     </w:p>
@@ -2930,97 +2403,52 @@
       <w:pPr>
         <w:spacing w:line="360" w:lineRule="auto"/>
         <w:ind w:firstLine="432"/>
-        <w:rPr>
-          <w:lang w:val="en-GB"/>
-        </w:rPr>
-      </w:pPr>
-      <w:r>
-        <w:rPr>
-          <w:lang w:val="en-GB"/>
-        </w:rPr>
+      </w:pPr>
+      <w:r>
         <w:t>Az előző fejezetben bemutattam a játékfejlesztő-környezeteket egészen visszamenőleg a legelsőig, aztán összehasonlítottam a Unity</w:t>
       </w:r>
       <w:r>
-        <w:rPr>
-          <w:lang w:val="en-GB"/>
-        </w:rPr>
         <w:t>-</w:t>
       </w:r>
       <w:r>
-        <w:rPr>
-          <w:lang w:val="en-GB"/>
-        </w:rPr>
         <w:t xml:space="preserve">t az Unreal Engine 4-el </w:t>
       </w:r>
       <w:r>
-        <w:rPr>
-          <w:lang w:val="en-GB"/>
-        </w:rPr>
         <w:t xml:space="preserve">kitérve </w:t>
       </w:r>
       <w:r>
-        <w:rPr>
-          <w:lang w:val="en-GB"/>
-        </w:rPr>
         <w:t>azok előnye</w:t>
       </w:r>
       <w:r>
-        <w:rPr>
-          <w:lang w:val="en-GB"/>
-        </w:rPr>
         <w:t>ire</w:t>
       </w:r>
       <w:r>
-        <w:rPr>
-          <w:lang w:val="en-GB"/>
-        </w:rPr>
         <w:t>, hátrányai</w:t>
       </w:r>
       <w:r>
-        <w:rPr>
-          <w:lang w:val="en-GB"/>
-        </w:rPr>
         <w:t>ra</w:t>
       </w:r>
       <w:r>
-        <w:rPr>
-          <w:lang w:val="en-GB"/>
-        </w:rPr>
         <w:t xml:space="preserve">, illetve hogy mikor </w:t>
       </w:r>
       <w:r>
-        <w:rPr>
-          <w:lang w:val="en-GB"/>
-        </w:rPr>
         <w:t xml:space="preserve">melyiket </w:t>
       </w:r>
       <w:r>
-        <w:rPr>
-          <w:lang w:val="en-GB"/>
-        </w:rPr>
         <w:t>érdemes használni, milyen típusú játékok fejlesztéséhez.</w:t>
       </w:r>
     </w:p>
     <w:p>
       <w:pPr>
         <w:spacing w:line="360" w:lineRule="auto"/>
-        <w:rPr>
-          <w:lang w:val="en-GB"/>
-        </w:rPr>
       </w:pPr>
     </w:p>
     <w:p>
       <w:pPr>
         <w:pStyle w:val="Cmsor2"/>
         <w:spacing w:line="360" w:lineRule="auto"/>
-        <w:rPr>
-          <w:lang w:val="en-GB"/>
-        </w:rPr>
-      </w:pPr>
-      <w:r>
-        <w:rPr>
-          <w:lang w:val="en-GB"/>
-        </w:rPr>
+      </w:pPr>
+      <w:r>
         <w:t>Scene – jelenet</w:t>
       </w:r>
     </w:p>
@@ -3028,13 +2456,10 @@
       <w:pPr>
         <w:spacing w:line="360" w:lineRule="auto"/>
         <w:ind w:firstLine="576"/>
-        <w:rPr>
-          <w:lang w:val="en-GB"/>
-        </w:rPr>
-      </w:pPr>
-      <w:r>
-        <w:rPr>
-          <w:noProof/>
+      </w:pPr>
+      <w:r>
+        <w:rPr>
+          <w:lang w:eastAsia="hu-HU"/>
         </w:rPr>
         <mc:AlternateContent>
           <mc:Choice Requires="wps">
@@ -3129,7 +2554,110 @@
       <w:r>
         <w:rPr>
           <w:noProof/>
-          <w:lang w:val="en-GB" w:eastAsia="en-GB"/>
+        </w:rPr>
+        <mc:AlternateContent>
+          <mc:Choice Requires="wps">
+            <w:drawing>
+              <wp:anchor distT="0" distB="0" distL="114300" distR="114300" simplePos="0" relativeHeight="251665408" behindDoc="0" locked="0" layoutInCell="1" allowOverlap="1" wp14:anchorId="3AB5833B" wp14:editId="099A1DE5">
+                <wp:simplePos x="0" y="0"/>
+                <wp:positionH relativeFrom="column">
+                  <wp:posOffset>-660400</wp:posOffset>
+                </wp:positionH>
+                <wp:positionV relativeFrom="paragraph">
+                  <wp:posOffset>3855085</wp:posOffset>
+                </wp:positionV>
+                <wp:extent cx="6435725" cy="635"/>
+                <wp:effectExtent l="0" t="0" r="0" b="0"/>
+                <wp:wrapSquare wrapText="bothSides"/>
+                <wp:docPr id="21" name="Szövegdoboz 21"/>
+                <wp:cNvGraphicFramePr/>
+                <a:graphic xmlns:a="http://schemas.openxmlformats.org/drawingml/2006/main">
+                  <a:graphicData uri="http://schemas.microsoft.com/office/word/2010/wordprocessingShape">
+                    <wps:wsp>
+                      <wps:cNvSpPr txBox="1"/>
+                      <wps:spPr>
+                        <a:xfrm>
+                          <a:off x="0" y="0"/>
+                          <a:ext cx="6435725" cy="635"/>
+                        </a:xfrm>
+                        <a:prstGeom prst="rect">
+                          <a:avLst/>
+                        </a:prstGeom>
+                        <a:solidFill>
+                          <a:prstClr val="white"/>
+                        </a:solidFill>
+                        <a:ln>
+                          <a:noFill/>
+                        </a:ln>
+                      </wps:spPr>
+                      <wps:txbx>
+                        <w:txbxContent>
+                          <w:p>
+                            <w:pPr>
+                              <w:pStyle w:val="Kpalrs"/>
+                            </w:pPr>
+                            <w:fldSimple w:instr=" SEQ ábra \* ARABIC ">
+                              <w:r>
+                                <w:rPr>
+                                  <w:noProof/>
+                                </w:rPr>
+                                <w:t>1</w:t>
+                              </w:r>
+                            </w:fldSimple>
+                            <w:r>
+                              <w:t>. ábra – Scene</w:t>
+                            </w:r>
+                          </w:p>
+                        </w:txbxContent>
+                      </wps:txbx>
+                      <wps:bodyPr rot="0" spcFirstLastPara="0" vertOverflow="overflow" horzOverflow="overflow" vert="horz" wrap="square" lIns="0" tIns="0" rIns="0" bIns="0" numCol="1" spcCol="0" rtlCol="0" fromWordArt="0" anchor="t" anchorCtr="0" forceAA="0" compatLnSpc="1">
+                        <a:prstTxWarp prst="textNoShape">
+                          <a:avLst/>
+                        </a:prstTxWarp>
+                        <a:spAutoFit/>
+                      </wps:bodyPr>
+                    </wps:wsp>
+                  </a:graphicData>
+                </a:graphic>
+              </wp:anchor>
+            </w:drawing>
+          </mc:Choice>
+          <mc:Fallback>
+            <w:pict>
+              <v:shapetype w14:anchorId="3AB5833B" id="_x0000_t202" coordsize="21600,21600" o:spt="202" path="m,l,21600r21600,l21600,xe">
+                <v:stroke joinstyle="miter"/>
+                <v:path gradientshapeok="t" o:connecttype="rect"/>
+              </v:shapetype>
+              <v:shape id="Szövegdoboz 21" o:spid="_x0000_s1027" type="#_x0000_t202" style="position:absolute;left:0;text-align:left;margin-left:-52pt;margin-top:303.55pt;width:506.75pt;height:.05pt;z-index:251665408;visibility:visible;mso-wrap-style:square;mso-wrap-distance-left:9pt;mso-wrap-distance-top:0;mso-wrap-distance-right:9pt;mso-wrap-distance-bottom:0;mso-position-horizontal:absolute;mso-position-horizontal-relative:text;mso-position-vertical:absolute;mso-position-vertical-relative:text;v-text-anchor:top" o:gfxdata="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" stroked="f">
+                <v:textbox style="mso-fit-shape-to-text:t" inset="0,0,0,0">
+                  <w:txbxContent>
+                    <w:p>
+                      <w:pPr>
+                        <w:pStyle w:val="Kpalrs"/>
+                      </w:pPr>
+                      <w:fldSimple w:instr=" SEQ ábra \* ARABIC ">
+                        <w:r>
+                          <w:rPr>
+                            <w:noProof/>
+                          </w:rPr>
+                          <w:t>1</w:t>
+                        </w:r>
+                      </w:fldSimple>
+                      <w:r>
+                        <w:t>. ábra – Scene</w:t>
+                      </w:r>
+                    </w:p>
+                  </w:txbxContent>
+                </v:textbox>
+                <w10:wrap type="square"/>
+              </v:shape>
+            </w:pict>
+          </mc:Fallback>
+        </mc:AlternateContent>
+      </w:r>
+      <w:r>
+        <w:rPr>
+          <w:lang w:eastAsia="hu-HU"/>
         </w:rPr>
         <w:drawing>
           <wp:anchor distT="0" distB="0" distL="114300" distR="114300" simplePos="0" relativeHeight="251658240" behindDoc="0" locked="0" layoutInCell="1" allowOverlap="1" wp14:anchorId="01BA6721" wp14:editId="7E55F332">
@@ -3195,69 +2723,42 @@
         </w:drawing>
       </w:r>
       <w:r>
-        <w:rPr>
-          <w:lang w:val="en-GB"/>
-        </w:rPr>
-        <w:t>A Unity játékfejlesztés kapcsán az első fontos dolog amit érdemes megemlíteni, az a Scene, vagy Játékszín. Ezt tulajdonképpen úgy kell elképzelni, mint egy filmnek egy jelenete. Amikor Unityben létrehozunk egy projektet, először egy üres Játékszín fo</w:t>
-      </w:r>
-      <w:r>
-        <w:rPr>
-          <w:lang w:val="en-GB"/>
-        </w:rPr>
+        <w:t>A Unity játékfejlesztés kapcsán az első fontos dolog amit érdemes megemlíteni, az a Scene, vagy Játékszín. Ezt tulajdonképpen úgy kell elképzelni, mint egy filmnek egy jelenete. Amikor Unity</w:t>
+      </w:r>
+      <w:r>
+        <w:t>-</w:t>
+      </w:r>
+      <w:r>
+        <w:t>ben létrehozunk egy projektet, először egy üres Játékszín fo</w:t>
+      </w:r>
+      <w:r>
         <w:t xml:space="preserve">gad minket. Alapértelmezetten, </w:t>
       </w:r>
       <w:r>
-        <w:rPr>
-          <w:lang w:val="en-GB"/>
-        </w:rPr>
         <w:t xml:space="preserve">a </w:t>
       </w:r>
       <w:r>
-        <w:rPr>
-          <w:lang w:val="en-GB"/>
-        </w:rPr>
         <w:t>J</w:t>
       </w:r>
       <w:r>
-        <w:rPr>
-          <w:lang w:val="en-GB"/>
-        </w:rPr>
         <w:t>átékszín tartalmaz egy kamerát, illetve egy fényforrást.</w:t>
       </w:r>
       <w:r>
-        <w:rPr>
-          <w:lang w:val="en-GB"/>
-        </w:rPr>
         <w:t xml:space="preserve"> </w:t>
       </w:r>
       <w:r>
-        <w:rPr>
-          <w:lang w:val="en-GB"/>
-        </w:rPr>
         <w:t>A kamerakép azt mutatja, amit mi fogunk látni a játékból amikor elindítjuk</w:t>
       </w:r>
       <w:r>
-        <w:rPr>
-          <w:lang w:val="en-GB"/>
-        </w:rPr>
         <w:t>,</w:t>
       </w:r>
       <w:r>
-        <w:rPr>
-          <w:lang w:val="en-GB"/>
-        </w:rPr>
         <w:t xml:space="preserve"> </w:t>
       </w:r>
       <w:r>
-        <w:rPr>
-          <w:lang w:val="en-GB"/>
-        </w:rPr>
         <w:t>a</w:t>
       </w:r>
       <w:r>
-        <w:rPr>
-          <w:lang w:val="en-GB"/>
-        </w:rPr>
         <w:t xml:space="preserve"> fényforrás pedig értelemszerűen az a pont, ahonnan szeretnénk, hogy a Játékszín meg legyen világítva. </w:t>
       </w:r>
     </w:p>
@@ -3265,14 +2766,8 @@
       <w:pPr>
         <w:pStyle w:val="Cmsor3"/>
         <w:spacing w:line="360" w:lineRule="auto"/>
-        <w:rPr>
-          <w:lang w:val="en-GB"/>
-        </w:rPr>
-      </w:pPr>
-      <w:r>
-        <w:rPr>
-          <w:lang w:val="en-GB"/>
-        </w:rPr>
+      </w:pPr>
+      <w:r>
         <w:lastRenderedPageBreak/>
         <w:tab/>
         <w:t>Kamera</w:t>
@@ -3282,34 +2777,19 @@
       <w:pPr>
         <w:spacing w:line="360" w:lineRule="auto"/>
         <w:ind w:firstLine="709"/>
-        <w:rPr>
-          <w:lang w:val="en-GB"/>
-        </w:rPr>
-      </w:pPr>
-      <w:r>
-        <w:rPr>
-          <w:lang w:val="en-GB"/>
-        </w:rPr>
+      </w:pPr>
+      <w:r>
         <w:t xml:space="preserve">Amikor egy játékot készítünk, nagyon fontos az, hogy a játékos honnan látja a játékot, milyen szemszögből. Ha például FPS, azaz belső nézetű lövöldözős játékot akarunk csinálni, akkor a kamerának ott kell elhelyezkednie, ahol a </w:t>
       </w:r>
       <w:r>
-        <w:rPr>
-          <w:lang w:val="en-GB"/>
-        </w:rPr>
         <w:t>karakterünk feje van.</w:t>
       </w:r>
     </w:p>
     <w:p>
       <w:pPr>
         <w:spacing w:line="360" w:lineRule="auto"/>
-        <w:rPr>
-          <w:lang w:val="en-GB"/>
-        </w:rPr>
-      </w:pPr>
-      <w:r>
-        <w:rPr>
-          <w:lang w:val="en-GB"/>
-        </w:rPr>
+      </w:pPr>
+      <w:r>
         <w:tab/>
         <w:t>Ehhez először szükség van arra, hogy legyen egy karakter objektumunk, ami a játékost reprezentálja. Ha ez megvan, a kamerát be kell állítanunk, hogy jó helyen legyen a karakterhez képest, például a kamerapozicíó a fejénél legyen. Itt azonban nem elég, ha megvan a pozíció, hiszen ha mozog a játékos, a kamera nem fog vele mozogni, az ott fog maradni, ahova a kamerát beállítottuk, azaz a karakter kiindulópontjában. Erre a megoldás nagyon egyszerű, ha a hierarchiában a kamerát a karakterünk gyerekévé tesszük, akkor a kamera koordinátái a karakterhez képest fognak kiszámítódni.</w:t>
       </w:r>
@@ -3317,14 +2797,10 @@
     <w:p>
       <w:pPr>
         <w:pStyle w:val="Kp"/>
-        <w:rPr>
-          <w:lang w:val="en-GB"/>
-        </w:rPr>
-      </w:pPr>
-      <w:r>
-        <w:rPr>
-          <w:noProof/>
-          <w:lang w:val="en-GB" w:eastAsia="en-GB"/>
+      </w:pPr>
+      <w:r>
+        <w:rPr>
+          <w:lang w:eastAsia="hu-HU"/>
         </w:rPr>
         <w:drawing>
           <wp:inline distT="0" distB="0" distL="0" distR="0" wp14:anchorId="720391D9" wp14:editId="709CCDA1">
@@ -3372,13 +2848,10 @@
     <w:p>
       <w:pPr>
         <w:spacing w:line="360" w:lineRule="auto"/>
-        <w:rPr>
-          <w:lang w:val="en-GB"/>
-        </w:rPr>
-      </w:pPr>
-      <w:r>
-        <w:rPr>
-          <w:noProof/>
+      </w:pPr>
+      <w:r>
+        <w:rPr>
+          <w:lang w:eastAsia="hu-HU"/>
         </w:rPr>
         <mc:AlternateContent>
           <mc:Choice Requires="wps">
@@ -3473,23 +2946,14 @@
     <w:p>
       <w:pPr>
         <w:spacing w:line="360" w:lineRule="auto"/>
-        <w:rPr>
-          <w:lang w:val="en-GB"/>
-        </w:rPr>
       </w:pPr>
     </w:p>
     <w:p>
       <w:pPr>
         <w:spacing w:line="360" w:lineRule="auto"/>
         <w:ind w:firstLine="709"/>
-        <w:rPr>
-          <w:lang w:val="en-GB"/>
-        </w:rPr>
-      </w:pPr>
-      <w:r>
-        <w:rPr>
-          <w:lang w:val="en-GB"/>
-        </w:rPr>
+      </w:pPr>
+      <w:r>
         <w:t>Természetesen nem muszáj mindig a karakterünkhöz képest mozgatni a kamerát, rengeteg más módszer is van. Például egy olyan játéknál, amely egy arénában játszódik felülnézetből, ideális lehet, hogy a kamerát úgy helyezzük el, hogy belássuk az egész játékteret, és akkor nincs szükség a kamera dinamikus mozgatására.</w:t>
       </w:r>
     </w:p>
@@ -3497,44 +2961,28 @@
       <w:pPr>
         <w:spacing w:line="360" w:lineRule="auto"/>
         <w:ind w:firstLine="709"/>
-        <w:rPr>
-          <w:lang w:val="en-GB"/>
-        </w:rPr>
-      </w:pPr>
-      <w:r>
-        <w:rPr>
-          <w:lang w:val="en-GB"/>
-        </w:rPr>
-        <w:t>Magához a kamerához egyébként rengeteg minden mást is be tudunk állítani a pozícióján kívül, egyik nagyon hasznos</w:t>
-      </w:r>
-      <w:r>
-        <w:rPr>
-          <w:lang w:val="en-GB"/>
-        </w:rPr>
+      </w:pPr>
+      <w:r>
+        <w:t>Magához a kamerához egyébként rengeteg minden mást is be tudunk állítani a pozícióján kívül, egyik na</w:t>
+      </w:r>
+      <w:bookmarkStart w:id="2" w:name="_GoBack"/>
+      <w:bookmarkEnd w:id="2"/>
+      <w:r>
+        <w:t>gyon hasznos</w:t>
+      </w:r>
+      <w:r>
         <w:t xml:space="preserve"> tulajdonsága például</w:t>
       </w:r>
       <w:r>
-        <w:rPr>
-          <w:lang w:val="en-GB"/>
-        </w:rPr>
         <w:t xml:space="preserve"> a Field of View, azaz a látószög. Ezt fokban adhatjuk meg a kamera Inspector – Camera füle alatt</w:t>
       </w:r>
       <w:r>
-        <w:rPr>
-          <w:lang w:val="en-GB"/>
-        </w:rPr>
         <w:t>, egyéb beállításokkal együtt</w:t>
       </w:r>
       <w:r>
-        <w:rPr>
-          <w:lang w:val="en-GB"/>
-        </w:rPr>
         <w:t>.</w:t>
       </w:r>
       <w:r>
-        <w:rPr>
-          <w:lang w:val="en-GB"/>
-        </w:rPr>
         <w:t xml:space="preserve"> </w:t>
       </w:r>
     </w:p>
@@ -3544,8 +2992,7 @@
       </w:pPr>
       <w:r>
         <w:rPr>
-          <w:noProof/>
-          <w:lang w:val="en-GB" w:eastAsia="en-GB"/>
+          <w:lang w:eastAsia="hu-HU"/>
         </w:rPr>
         <w:lastRenderedPageBreak/>
         <w:drawing>
@@ -3588,9 +3035,6 @@
     <w:p>
       <w:pPr>
         <w:pStyle w:val="Kpalrs"/>
-        <w:rPr>
-          <w:lang w:val="en-GB"/>
-        </w:rPr>
       </w:pPr>
       <w:r>
         <w:t>3. kép: Kamera beállításai</w:t>
@@ -3599,14 +3043,8 @@
     <w:p>
       <w:pPr>
         <w:pStyle w:val="Cmsor3"/>
-        <w:rPr>
-          <w:lang w:val="en-GB"/>
-        </w:rPr>
-      </w:pPr>
-      <w:r>
-        <w:rPr>
-          <w:lang w:val="en-GB"/>
-        </w:rPr>
+      </w:pPr>
+      <w:r>
         <w:t xml:space="preserve">Fényforrás </w:t>
       </w:r>
     </w:p>
@@ -3614,14 +3052,8 @@
       <w:pPr>
         <w:spacing w:line="360" w:lineRule="auto"/>
         <w:ind w:firstLine="709"/>
-        <w:rPr>
-          <w:lang w:val="en-GB"/>
-        </w:rPr>
-      </w:pPr>
-      <w:r>
-        <w:rPr>
-          <w:lang w:val="en-GB"/>
-        </w:rPr>
+      </w:pPr>
+      <w:r>
         <w:t xml:space="preserve">Minden játékban, amely nem egy teljesen sötét kamrában játszódik, van fény. Fényforrásból, tetszőlegesen sokat létrehozhatunk, és elhelyezhetünk a Játékszínen belül. Minden, ami fényt áraszt az egy külön fényforrás objektum. Csakúgy, mint a kameránál, a fényforrásunkhoz is rengeteg tulajdonságot állíthatunk. </w:t>
       </w:r>
     </w:p>
@@ -3631,8 +3063,7 @@
       </w:pPr>
       <w:r>
         <w:rPr>
-          <w:noProof/>
-          <w:lang w:val="en-GB" w:eastAsia="en-GB"/>
+          <w:lang w:eastAsia="hu-HU"/>
         </w:rPr>
         <w:drawing>
           <wp:inline distT="0" distB="0" distL="0" distR="0" wp14:anchorId="37B5281D" wp14:editId="7CDA5298">
@@ -3684,33 +3115,18 @@
         <w:pStyle w:val="Kp"/>
         <w:spacing w:line="360" w:lineRule="auto"/>
         <w:jc w:val="both"/>
-        <w:rPr>
-          <w:lang w:val="en-GB"/>
-        </w:rPr>
-      </w:pPr>
-      <w:r>
-        <w:rPr>
-          <w:lang w:val="en-GB"/>
-        </w:rPr>
+      </w:pPr>
+      <w:r>
         <w:lastRenderedPageBreak/>
         <w:t>Három</w:t>
       </w:r>
       <w:r>
-        <w:rPr>
-          <w:lang w:val="en-GB"/>
-        </w:rPr>
         <w:t xml:space="preserve"> </w:t>
       </w:r>
       <w:r>
-        <w:rPr>
-          <w:lang w:val="en-GB"/>
-        </w:rPr>
         <w:t xml:space="preserve">fő </w:t>
       </w:r>
       <w:r>
-        <w:rPr>
-          <w:lang w:val="en-GB"/>
-        </w:rPr>
         <w:t>típusú fényforrást adhatunk meg:</w:t>
       </w:r>
     </w:p>
@@ -3723,21 +3139,9 @@
         </w:numPr>
         <w:spacing w:line="360" w:lineRule="auto"/>
         <w:jc w:val="left"/>
-        <w:rPr>
-          <w:lang w:val="en-GB"/>
-        </w:rPr>
-      </w:pPr>
-      <w:r>
-        <w:rPr>
-          <w:lang w:val="en-GB"/>
-        </w:rPr>
-        <w:t>Directional: Ha természetes fényforrást szeretnénk létrehozni, akkor célszerű ennek a használata. Úgy kell elképzelni, mintha végtelen távolságban lenne, és onnan egy irányban szórná a fényt.</w:t>
-      </w:r>
-      <w:r>
-        <w:rPr>
-          <w:lang w:val="en-GB"/>
-        </w:rPr>
-        <w:t xml:space="preserve"> </w:t>
+      </w:pPr>
+      <w:r>
+        <w:t xml:space="preserve">Directional: Ha természetes fényforrást szeretnénk létrehozni, akkor célszerű ennek a használata. Úgy kell elképzelni, mintha végtelen távolságban lenne, és onnan egy irányban szórná a fényt. </w:t>
       </w:r>
     </w:p>
     <w:p>
@@ -3749,14 +3153,8 @@
         </w:numPr>
         <w:spacing w:line="360" w:lineRule="auto"/>
         <w:jc w:val="left"/>
-        <w:rPr>
-          <w:lang w:val="en-GB"/>
-        </w:rPr>
-      </w:pPr>
-      <w:r>
-        <w:rPr>
-          <w:lang w:val="en-GB"/>
-        </w:rPr>
+      </w:pPr>
+      <w:r>
         <w:t>Spot: A Spot típusú fényforrás az, amelynek megadhatunk egy távolságot, ameddig világít, valamint egy szöget, amely megadja, hogy mennyire szórja a fényt. Ez tulajdonképpen egy tölcsér, amelynek az aljából érkezik a fény, és a tölcsér szájáig tart.</w:t>
       </w:r>
     </w:p>
@@ -3769,20 +3167,11 @@
         </w:numPr>
         <w:spacing w:line="360" w:lineRule="auto"/>
         <w:jc w:val="left"/>
-        <w:rPr>
-          <w:lang w:val="en-GB"/>
-        </w:rPr>
-      </w:pPr>
-      <w:r>
-        <w:rPr>
-          <w:lang w:val="en-GB"/>
-        </w:rPr>
+      </w:pPr>
+      <w:r>
         <w:t>Point: Mint a neve is mutatja, ez egy pont típusú fényforrás. Egy pontból szórja a fényt, 360 fokban mindenfelé, és megadható hozz</w:t>
       </w:r>
       <w:r>
-        <w:rPr>
-          <w:lang w:val="en-GB"/>
-        </w:rPr>
         <w:t>á egy távolság, ameddig világít</w:t>
       </w:r>
     </w:p>
@@ -3791,14 +3180,8 @@
         <w:spacing w:before="0" w:after="200" w:line="360" w:lineRule="auto"/>
         <w:ind w:firstLine="360"/>
         <w:jc w:val="left"/>
-        <w:rPr>
-          <w:lang w:val="en-GB"/>
-        </w:rPr>
-      </w:pPr>
-      <w:r>
-        <w:rPr>
-          <w:lang w:val="en-GB"/>
-        </w:rPr>
+      </w:pPr>
+      <w:r>
         <w:t>Szintén megadható egy Area típusú fényforrás, amely egy téglalapnyi terület azonos intenzitással világít meg, azonban ez messze nem annyira használatos mint a fentiek.</w:t>
       </w:r>
     </w:p>
@@ -3807,28 +3190,16 @@
         <w:spacing w:before="0" w:after="200" w:line="360" w:lineRule="auto"/>
         <w:ind w:firstLine="360"/>
         <w:jc w:val="left"/>
-        <w:rPr>
-          <w:lang w:val="en-GB"/>
-        </w:rPr>
-      </w:pPr>
-      <w:r>
-        <w:rPr>
-          <w:lang w:val="en-GB"/>
-        </w:rPr>
+      </w:pPr>
+      <w:r>
         <w:t>A fényforrás típusán kívül megadható a fénynek a színe, intenzitása, és egyéb, nem annyira gyakran használt paraméterei.</w:t>
       </w:r>
     </w:p>
     <w:p>
       <w:pPr>
         <w:pStyle w:val="Cmsor2"/>
-        <w:rPr>
-          <w:lang w:val="en-GB"/>
-        </w:rPr>
-      </w:pPr>
-      <w:r>
-        <w:rPr>
-          <w:lang w:val="en-GB"/>
-        </w:rPr>
+      </w:pPr>
+      <w:r>
         <w:t>GameObject – Játékelem</w:t>
       </w:r>
     </w:p>
@@ -3836,38 +3207,20 @@
       <w:pPr>
         <w:spacing w:line="360" w:lineRule="auto"/>
         <w:ind w:firstLine="709"/>
-        <w:rPr>
-          <w:lang w:val="en-GB"/>
-        </w:rPr>
-      </w:pPr>
-      <w:r>
-        <w:rPr>
-          <w:lang w:val="en-GB"/>
-        </w:rPr>
+      </w:pPr>
+      <w:r>
         <w:t xml:space="preserve">A Játékszínen belül a kamera és fényforráson kívül létrehozhatunk egyéb Játékelemeket, amelyek a játékunk magját fogják alkotni. Ilyen Játékelem volt például a karakter is, amit létrehoztunk a kamera beállításához. </w:t>
       </w:r>
       <w:r>
-        <w:rPr>
-          <w:lang w:val="en-GB"/>
-        </w:rPr>
         <w:t xml:space="preserve">A Játékelemek azok az alapobjektumok, </w:t>
       </w:r>
       <w:r>
-        <w:rPr>
-          <w:lang w:val="en-GB"/>
-        </w:rPr>
         <w:t xml:space="preserve"> </w:t>
       </w:r>
       <w:r>
-        <w:rPr>
-          <w:lang w:val="en-GB"/>
-        </w:rPr>
         <w:t xml:space="preserve">amelyek Unityben a karaktereket, és különböző tárgyakat reprezentálják. Igaz, magukban még nem csinálnak sokat, de hordozóként szolgálnak különböző komponensek számára, amelyek megvalósítják a valódi funkcióját a programnak. </w:t>
       </w:r>
       <w:r>
-        <w:rPr>
-          <w:lang w:val="en-GB"/>
-        </w:rPr>
         <w:t xml:space="preserve">Egy komponensük van ami kötelezően szerepel, a Transform, amely megadja, hogy hol helyezkedjen el, mely koordinátákon, majd ezenkívül megadhatóak az X, Y és Z tengely mentén a szögei, és az elem mérete. </w:t>
       </w:r>
     </w:p>
@@ -3875,26 +3228,14 @@
       <w:pPr>
         <w:spacing w:line="360" w:lineRule="auto"/>
         <w:ind w:firstLine="709"/>
-        <w:rPr>
-          <w:lang w:val="en-GB"/>
-        </w:rPr>
-      </w:pPr>
-      <w:r>
-        <w:rPr>
-          <w:lang w:val="en-GB"/>
-        </w:rPr>
+      </w:pPr>
+      <w:r>
         <w:t xml:space="preserve">Az 5. képen látható egy Gömb Játékelem. </w:t>
       </w:r>
       <w:r>
-        <w:rPr>
-          <w:lang w:val="en-GB"/>
-        </w:rPr>
         <w:t xml:space="preserve">Az Inspector menüben találhatóak az adott Játékelemhez tartozó komponensek. Legelsőként látható a kötelező Transform komponens. Ehhez a Játékelemhez azonban tartoznak még további komponensek. Vegyük először a Sphere Collider-t. Ez a komponens </w:t>
       </w:r>
       <w:r>
-        <w:rPr>
-          <w:lang w:val="en-GB"/>
-        </w:rPr>
         <w:t>mint a neve is mutatja egyfajta ütközőként szolgál. Ha egy másik objektummal érintkezik, akkor ez a komponens segít abban, hogy ne menjenek át egymáson, hanem ütközzenek.  Rengeteg más típusú collider is van, és ezeknek a collidereknek tetszőlegesen változtathatjuk a méretüket, helyüket.</w:t>
       </w:r>
     </w:p>
@@ -3904,8 +3245,7 @@
       </w:pPr>
       <w:r>
         <w:rPr>
-          <w:noProof/>
-          <w:lang w:val="en-GB" w:eastAsia="en-GB"/>
+          <w:lang w:eastAsia="hu-HU"/>
         </w:rPr>
         <w:lastRenderedPageBreak/>
         <w:drawing>
@@ -3969,127 +3309,160 @@
     <w:p>
       <w:pPr>
         <w:pStyle w:val="Kp"/>
+        <w:spacing w:line="360" w:lineRule="auto"/>
         <w:jc w:val="both"/>
-        <w:rPr>
-          <w:lang w:val="en-GB"/>
-        </w:rPr>
-      </w:pPr>
-      <w:r>
-        <w:rPr>
-          <w:lang w:val="en-GB"/>
-        </w:rPr>
+      </w:pPr>
+      <w:r>
         <w:t xml:space="preserve">Az, hogy milyen típusú collidert érdemes használni, azt nagyban befolyásolja az általunk használt Játékelem alakja, hiszen nagyon ritka, hogy egy gömb alakú objektumnak kocka formájú Collider-je legyen, és fordítva. </w:t>
       </w:r>
     </w:p>
     <w:p>
       <w:pPr>
+        <w:pStyle w:val="Cmsor2"/>
+        <w:spacing w:line="360" w:lineRule="auto"/>
+      </w:pPr>
+      <w:r>
+        <w:t>Fizika</w:t>
+      </w:r>
+    </w:p>
+    <w:p>
+      <w:pPr>
+        <w:pStyle w:val="Kp"/>
+        <w:spacing w:line="360" w:lineRule="auto"/>
+        <w:jc w:val="both"/>
+      </w:pPr>
+      <w:r>
+        <w:t>A játékfejlesztés egy nagyon fontos eleme a fizika megvalósítása. Minden játékban</w:t>
+      </w:r>
+      <w:r>
+        <w:t xml:space="preserve"> megtalálható a fizika valamilyen formája, esetleg nem a földi törvények szerint implement</w:t>
+      </w:r>
+      <w:r>
+        <w:t>á</w:t>
+      </w:r>
+      <w:r>
+        <w:t xml:space="preserve">lva, hanem valamely eltérő módon. Ennek a megvalósításához rengeteg módszer áll </w:t>
+      </w:r>
+      <w:r>
+        <w:lastRenderedPageBreak/>
+        <w:t xml:space="preserve">rendelkezésre Unityben. Egy nagyon jó példa erre a különböző ütközések detektálása, a Collider-ek segítségén kívül a Rigidbody komponens. </w:t>
+      </w:r>
+    </w:p>
+    <w:p>
+      <w:pPr>
         <w:pStyle w:val="Cmsor3"/>
-        <w:rPr>
-          <w:lang w:val="en-GB"/>
-        </w:rPr>
-      </w:pPr>
-      <w:r>
-        <w:rPr>
-          <w:lang w:val="en-GB"/>
-        </w:rPr>
-        <w:t>Fizika</w:t>
+        <w:spacing w:line="360" w:lineRule="auto"/>
+      </w:pPr>
+      <w:r>
+        <w:t>Rigidbody</w:t>
       </w:r>
     </w:p>
     <w:p>
       <w:pPr>
         <w:pStyle w:val="Kp"/>
+        <w:spacing w:line="360" w:lineRule="auto"/>
         <w:jc w:val="both"/>
-        <w:rPr>
-          <w:lang w:val="en-GB"/>
-        </w:rPr>
-      </w:pPr>
-      <w:r>
-        <w:rPr>
-          <w:lang w:val="en-GB"/>
-        </w:rPr>
-        <w:t xml:space="preserve">A játékfejlesztés egy nagyon fontos eleme a fizika megvalósítása. Minden játékban létezik a fizika valamely módon, nem feltétlenül úgy, </w:t>
-      </w:r>
-      <w:r>
-        <w:rPr>
-          <w:lang w:val="en-GB"/>
-        </w:rPr>
-        <w:t>mint normálisan.</w:t>
-      </w:r>
-      <w:r>
-        <w:rPr>
-          <w:lang w:val="en-GB"/>
-        </w:rPr>
+      </w:pPr>
+      <w:r>
+        <w:t xml:space="preserve">A Játékelemekhez felvehető egyik leggyakoribb fizikai komponens a Rigidbody. Ez a komponens megmondja a Unity-nek, hogy egy olyan Játékelemről van szó, amely egy merev test. Ezzel együtt a komponensen belül megadhatóak fizikai értékek a tárgynak. </w:t>
+      </w:r>
+    </w:p>
+    <w:p>
+      <w:pPr>
+        <w:pStyle w:val="Kp"/>
+      </w:pPr>
+      <w:r>
+        <w:rPr>
+          <w:lang w:eastAsia="hu-HU"/>
+        </w:rPr>
+        <w:drawing>
+          <wp:inline distT="0" distB="0" distL="0" distR="0" wp14:anchorId="4A80A805" wp14:editId="44BA9298">
+            <wp:extent cx="3952875" cy="1552575"/>
+            <wp:effectExtent l="0" t="0" r="9525" b="9525"/>
+            <wp:docPr id="24" name="Kép 24"/>
+            <wp:cNvGraphicFramePr>
+              <a:graphicFrameLocks xmlns:a="http://schemas.openxmlformats.org/drawingml/2006/main" noChangeAspect="1"/>
+            </wp:cNvGraphicFramePr>
+            <a:graphic xmlns:a="http://schemas.openxmlformats.org/drawingml/2006/main">
+              <a:graphicData uri="http://schemas.openxmlformats.org/drawingml/2006/picture">
+                <pic:pic xmlns:pic="http://schemas.openxmlformats.org/drawingml/2006/picture">
+                  <pic:nvPicPr>
+                    <pic:cNvPr id="1" name=""/>
+                    <pic:cNvPicPr/>
+                  </pic:nvPicPr>
+                  <pic:blipFill>
+                    <a:blip r:embed="rId15"/>
+                    <a:stretch>
+                      <a:fillRect/>
+                    </a:stretch>
+                  </pic:blipFill>
+                  <pic:spPr>
+                    <a:xfrm>
+                      <a:off x="0" y="0"/>
+                      <a:ext cx="3952875" cy="1552575"/>
+                    </a:xfrm>
+                    <a:prstGeom prst="rect">
+                      <a:avLst/>
+                    </a:prstGeom>
+                  </pic:spPr>
+                </pic:pic>
+              </a:graphicData>
+            </a:graphic>
+          </wp:inline>
+        </w:drawing>
+      </w:r>
+    </w:p>
+    <w:p>
+      <w:pPr>
+        <w:pStyle w:val="Kpalrs"/>
+      </w:pPr>
+      <w:r>
+        <w:t xml:space="preserve">6. kép: Rigidbody komponens </w:t>
+      </w:r>
+    </w:p>
+    <w:p>
+      <w:pPr>
+        <w:pStyle w:val="Kp"/>
+      </w:pPr>
+      <w:r>
         <w:br w:type="page"/>
       </w:r>
     </w:p>
-    <w:p>
-      <w:pPr>
-        <w:rPr>
-          <w:lang w:val="en-GB"/>
-        </w:rPr>
-      </w:pPr>
-    </w:p>
-    <w:p>
-      <w:pPr>
-        <w:rPr>
-          <w:lang w:val="en-GB"/>
-        </w:rPr>
-      </w:pPr>
-      <w:r>
-        <w:rPr>
-          <w:lang w:val="en-GB"/>
-        </w:rPr>
+    <w:p/>
+    <w:p>
+      <w:r>
         <w:br/>
       </w:r>
-      <w:hyperlink r:id="rId15" w:history="1">
+      <w:hyperlink r:id="rId16" w:history="1">
         <w:r>
           <w:rPr>
             <w:rStyle w:val="Hiperhivatkozs"/>
-            <w:lang w:val="en-GB"/>
           </w:rPr>
           <w:t>https://www.pluralsight.com/blog/film-games/unreal-engine-4-vs-unity-game-engine-best</w:t>
         </w:r>
       </w:hyperlink>
     </w:p>
     <w:p>
-      <w:pPr>
-        <w:rPr>
-          <w:lang w:val="en-GB"/>
-        </w:rPr>
-      </w:pPr>
-      <w:hyperlink r:id="rId16" w:history="1">
+      <w:hyperlink r:id="rId17" w:history="1">
         <w:r>
           <w:rPr>
             <w:rStyle w:val="Hiperhivatkozs"/>
-            <w:lang w:val="en-GB"/>
           </w:rPr>
           <w:t>https://docs.unity3d.com/Manual/class-GameObject.html</w:t>
         </w:r>
       </w:hyperlink>
     </w:p>
     <w:p>
-      <w:pPr>
-        <w:rPr>
-          <w:lang w:val="en-GB"/>
-        </w:rPr>
-      </w:pPr>
-      <w:hyperlink r:id="rId17" w:history="1">
+      <w:hyperlink r:id="rId18" w:history="1">
         <w:r>
           <w:rPr>
             <w:rStyle w:val="Hiperhivatkozs"/>
-            <w:lang w:val="en-GB"/>
           </w:rPr>
           <w:t>https://docs.unity3d.com/Manual/CreatingScenes.html</w:t>
         </w:r>
       </w:hyperlink>
     </w:p>
-    <w:p>
-      <w:pPr>
-        <w:rPr>
-          <w:lang w:val="en-GB"/>
-        </w:rPr>
-      </w:pPr>
-    </w:p>
+    <w:p/>
     <w:p>
       <w:pPr>
         <w:pStyle w:val="Cmsor1"/>
@@ -4204,7 +3577,7 @@
       <w:r>
         <w:t xml:space="preserve">a </w:t>
       </w:r>
-      <w:hyperlink r:id="rId18" w:history="1">
+      <w:hyperlink r:id="rId19" w:history="1">
         <w:r>
           <w:rPr>
             <w:rStyle w:val="Hiperhivatkozs"/>
@@ -4227,7 +3600,7 @@
       <w:r>
         <w:t xml:space="preserve">a </w:t>
       </w:r>
-      <w:hyperlink r:id="rId19" w:history="1">
+      <w:hyperlink r:id="rId20" w:history="1">
         <w:r>
           <w:rPr>
             <w:rStyle w:val="Hiperhivatkozs"/>
@@ -4470,6 +3843,7 @@
           <w:id w:val="1548875691"/>
           <w:citation/>
         </w:sdtPr>
+        <w:sdtEndPr/>
         <w:sdtContent>
           <w:r>
             <w:fldChar w:fldCharType="begin"/>
@@ -4481,16 +3855,7 @@
             <w:fldChar w:fldCharType="separate"/>
           </w:r>
           <w:r>
-            <w:rPr>
-              <w:noProof/>
-            </w:rPr>
-            <w:t xml:space="preserve"> </w:t>
-          </w:r>
-          <w:r>
-            <w:rPr>
-              <w:noProof/>
-            </w:rPr>
-            <w:t>[1]</w:t>
+            <w:t xml:space="preserve"> [1]</w:t>
           </w:r>
           <w:r>
             <w:fldChar w:fldCharType="end"/>
@@ -4523,13 +3888,7 @@
     </w:p>
     <w:p>
       <w:r>
-        <w:t>Itt kezdődik a dolgozat érdemi része. A bevezetés hossza szakdolgozatban 3-5, diplomatervben 3-7 oldal. Célja a</w:t>
-      </w:r>
-      <w:r>
-        <w:t xml:space="preserve"> feladat értelmezése, a</w:t>
-      </w:r>
-      <w:r>
-        <w:t xml:space="preserve"> motiváció leírása, a kontextus megteremtése. Ami a stílust illet, képzeld azt, hogy egy ELTE bölcsésznek próbálod elmagyarázni, mit csináltál és miért. Indíts messziről, pl. beszélj a széles értelemben vett területed (web, mobil stb.) fontosságáról, majd fokozatosan közelíts rá arra a szűkebb problémára amit látsz, s amit megpróbálsz megoldani a dolgozatodban. </w:t>
+        <w:t xml:space="preserve">Itt kezdődik a dolgozat érdemi része. A bevezetés hossza szakdolgozatban 3-5, diplomatervben 3-7 oldal. Célja a feladat értelmezése, a motiváció leírása, a kontextus megteremtése. Ami a stílust illet, képzeld azt, hogy egy ELTE bölcsésznek próbálod elmagyarázni, mit csináltál és miért. Indíts messziről, pl. beszélj a széles értelemben vett területed (web, mobil stb.) fontosságáról, majd fokozatosan közelíts rá arra a szűkebb problémára amit látsz, s amit megpróbálsz megoldani a dolgozatodban. </w:t>
       </w:r>
     </w:p>
     <w:p>
@@ -5130,6 +4489,7 @@
           <w:id w:val="397634055"/>
           <w:citation/>
         </w:sdtPr>
+        <w:sdtEndPr/>
         <w:sdtContent>
           <w:r>
             <w:fldChar w:fldCharType="begin"/>
@@ -5141,9 +4501,6 @@
             <w:fldChar w:fldCharType="separate"/>
           </w:r>
           <w:r>
-            <w:rPr>
-              <w:noProof/>
-            </w:rPr>
             <w:t>[2]</w:t>
           </w:r>
           <w:r>
@@ -5338,33 +4695,24 @@
         <w:rPr>
           <w:rStyle w:val="Kiemels2"/>
         </w:rPr>
-        <w:t>Stílus</w:t>
+        <w:t>Stílusok</w:t>
+      </w:r>
+      <w:r>
+        <w:t xml:space="preserve"> eszköztárt jobb oldalra, így folyamatosan nyomon követheted, hogy milyen stílussal dolgozol, illetve a stílusok közti váltást is sokszor kényelmesebb itt kezelni, mint a fenti eszköztáron.</w:t>
+      </w:r>
+    </w:p>
+    <w:p>
+      <w:r>
+        <w:t xml:space="preserve">A dokumentum folyószövegéhez használjuk a </w:t>
       </w:r>
       <w:r>
         <w:rPr>
           <w:rStyle w:val="Kiemels2"/>
         </w:rPr>
-        <w:t>ok</w:t>
-      </w:r>
-      <w:r>
-        <w:t xml:space="preserve"> eszköztárt jobb oldalra, így folyamatosan nyomon követheted, hogy milyen stílussal dolgozol, illetve a stílusok közti váltást is sokszor kényelmesebb itt kezelni, mint a fenti eszköztáron.</w:t>
-      </w:r>
-    </w:p>
-    <w:p>
-      <w:r>
-        <w:t xml:space="preserve">A dokumentum folyószövegéhez használjuk a </w:t>
-      </w:r>
-      <w:r>
-        <w:rPr>
-          <w:rStyle w:val="Kiemels2"/>
-        </w:rPr>
         <w:t>Normál</w:t>
       </w:r>
       <w:r>
-        <w:t xml:space="preserve"> (angol Word esetén Normal) </w:t>
-      </w:r>
-      <w:r>
-        <w:t>stílust.</w:t>
+        <w:t xml:space="preserve"> (angol Word esetén Normal) stílust.</w:t>
       </w:r>
     </w:p>
     <w:p>
@@ -5373,8 +4721,7 @@
       </w:pPr>
       <w:r>
         <w:rPr>
-          <w:noProof/>
-          <w:lang w:val="en-GB" w:eastAsia="en-GB"/>
+          <w:lang w:eastAsia="hu-HU"/>
         </w:rPr>
         <w:lastRenderedPageBreak/>
         <w:drawing>
@@ -5395,7 +4742,7 @@
                     </pic:cNvPicPr>
                   </pic:nvPicPr>
                   <pic:blipFill>
-                    <a:blip r:embed="rId20" cstate="print">
+                    <a:blip r:embed="rId21" cstate="print">
                       <a:extLst>
                         <a:ext uri="{28A0092B-C50C-407E-A947-70E740481C1C}">
                           <a14:useLocalDpi xmlns:a14="http://schemas.microsoft.com/office/drawing/2010/main" val="0"/>
@@ -5437,27 +4784,14 @@
       <w:pPr>
         <w:pStyle w:val="Kpalrs"/>
       </w:pPr>
-      <w:r>
-        <w:fldChar w:fldCharType="begin"/>
-      </w:r>
-      <w:r>
-        <w:instrText xml:space="preserve"> SEQ ábra \* ARABIC </w:instrText>
-      </w:r>
-      <w:r>
-        <w:fldChar w:fldCharType="separate"/>
-      </w:r>
-      <w:r>
-        <w:rPr>
-          <w:noProof/>
-        </w:rPr>
-        <w:t>1</w:t>
-      </w:r>
-      <w:r>
-        <w:rPr>
-          <w:noProof/>
-        </w:rPr>
-        <w:fldChar w:fldCharType="end"/>
-      </w:r>
+      <w:fldSimple w:instr=" SEQ ábra \* ARABIC ">
+        <w:r>
+          <w:rPr>
+            <w:noProof/>
+          </w:rPr>
+          <w:t>2</w:t>
+        </w:r>
+      </w:fldSimple>
       <w:r>
         <w:t>. ábra: Stílus eszköztár rögzítése</w:t>
       </w:r>
@@ -5487,19 +4821,7 @@
         <w:rPr>
           <w:rStyle w:val="Kiemels2"/>
         </w:rPr>
-        <w:t>Címsor 1</w:t>
-      </w:r>
-      <w:r>
-        <w:rPr>
-          <w:rStyle w:val="Kiemels2"/>
-        </w:rPr>
-        <w:t>–</w:t>
-      </w:r>
-      <w:r>
-        <w:rPr>
-          <w:rStyle w:val="Kiemels2"/>
-        </w:rPr>
-        <w:t>4</w:t>
+        <w:t>Címsor 1–4</w:t>
       </w:r>
       <w:r>
         <w:t xml:space="preserve"> (Heading 1–4) stílusokat használjuk. Címsor 4-nél mélyebb fejezetszintre egy ilyen terjedelmű munkában ritkán van szükség, ha ez mégis felmerülne, sokszor inkább a fejezetszerkezetet érdemes átgondolni újból</w:t>
@@ -5536,8 +4858,7 @@
       </w:pPr>
       <w:r>
         <w:rPr>
-          <w:noProof/>
-          <w:lang w:val="en-GB" w:eastAsia="en-GB"/>
+          <w:lang w:eastAsia="hu-HU"/>
         </w:rPr>
         <w:drawing>
           <wp:inline distT="0" distB="0" distL="0" distR="0" wp14:anchorId="1F40251D" wp14:editId="7ADC8579">
@@ -5557,7 +4878,7 @@
                     </pic:cNvPicPr>
                   </pic:nvPicPr>
                   <pic:blipFill>
-                    <a:blip r:embed="rId21">
+                    <a:blip r:embed="rId22">
                       <a:extLst>
                         <a:ext uri="{28A0092B-C50C-407E-A947-70E740481C1C}">
                           <a14:useLocalDpi xmlns:a14="http://schemas.microsoft.com/office/drawing/2010/main" val="0"/>
@@ -5593,27 +4914,14 @@
       <w:pPr>
         <w:pStyle w:val="Kpalrs"/>
       </w:pPr>
-      <w:r>
-        <w:fldChar w:fldCharType="begin"/>
-      </w:r>
-      <w:r>
-        <w:instrText xml:space="preserve"> SEQ ábra \* ARABIC </w:instrText>
-      </w:r>
-      <w:r>
-        <w:fldChar w:fldCharType="separate"/>
-      </w:r>
-      <w:r>
-        <w:rPr>
-          <w:noProof/>
-        </w:rPr>
-        <w:t>2</w:t>
-      </w:r>
-      <w:r>
-        <w:rPr>
-          <w:noProof/>
-        </w:rPr>
-        <w:fldChar w:fldCharType="end"/>
-      </w:r>
+      <w:fldSimple w:instr=" SEQ ábra \* ARABIC ">
+        <w:r>
+          <w:rPr>
+            <w:noProof/>
+          </w:rPr>
+          <w:t>3</w:t>
+        </w:r>
+      </w:fldSimple>
       <w:r>
         <w:t>. ábra: Beillesztés formázás nélkül</w:t>
       </w:r>
@@ -5747,13 +5055,7 @@
         <w:rPr>
           <w:b/>
         </w:rPr>
-        <w:t>magyar</w:t>
-      </w:r>
-      <w:r>
-        <w:rPr>
-          <w:b/>
-        </w:rPr>
-        <w:t xml:space="preserve"> vagy magyarosított írásmódú szakkifejezéseket használj</w:t>
+        <w:t>magyar vagy magyarosított írásmódú szakkifejezéseket használj</w:t>
       </w:r>
       <w:r>
         <w:t xml:space="preserve">, és a könnyebb olvashatóság érdekében mindig </w:t>
@@ -5787,6 +5089,7 @@
           <w:id w:val="-29729602"/>
           <w:citation/>
         </w:sdtPr>
+        <w:sdtEndPr/>
         <w:sdtContent>
           <w:r>
             <w:fldChar w:fldCharType="begin"/>
@@ -5798,9 +5101,6 @@
             <w:fldChar w:fldCharType="separate"/>
           </w:r>
           <w:r>
-            <w:rPr>
-              <w:noProof/>
-            </w:rPr>
             <w:t>[3]</w:t>
           </w:r>
           <w:r>
@@ -5832,10 +5132,7 @@
     </w:p>
     <w:p>
       <w:r>
-        <w:t xml:space="preserve">Az „stb.” rövidítés azt jelenti „és a többi”, mivel „és” előtt felsorolásoknál nem </w:t>
-      </w:r>
-      <w:r>
-        <w:t>teszünk veszőt, az „stb.” elé sem teszünk soha. Pl.: asztal, szék, lámpa stb.</w:t>
+        <w:t>Az „stb.” rövidítés azt jelenti „és a többi”, mivel „és” előtt felsorolásoknál nem teszünk veszőt, az „stb.” elé sem teszünk soha. Pl.: asztal, szék, lámpa stb.</w:t>
       </w:r>
     </w:p>
     <w:p>
@@ -5849,38 +5146,20 @@
       <w:bookmarkStart w:id="83" w:name="_Toc460785144"/>
       <w:r>
         <w:lastRenderedPageBreak/>
-        <w:t>Helyesírás-</w:t>
-      </w:r>
-      <w:r>
-        <w:t>ellenőrző</w:t>
+        <w:t>Helyesírás-ellenőrző</w:t>
       </w:r>
       <w:bookmarkEnd w:id="82"/>
       <w:bookmarkEnd w:id="83"/>
     </w:p>
     <w:p>
       <w:r>
-        <w:t xml:space="preserve">Személyes ízlés </w:t>
-      </w:r>
-      <w:r>
-        <w:t xml:space="preserve">kérdése, hogy milyen eszközzel (LaTeX/Word), illetve ezen belül milyen nyelvű változattal dolgozol, ugyanakkor azt </w:t>
+        <w:t xml:space="preserve">Személyes ízlés kérdése, hogy milyen eszközzel (LaTeX/Word), illetve ezen belül milyen nyelvű változattal dolgozol, ugyanakkor azt </w:t>
       </w:r>
       <w:r>
         <w:rPr>
           <w:b/>
         </w:rPr>
-        <w:t>meg kell oldanod, hogy legyen</w:t>
-      </w:r>
-      <w:r>
-        <w:rPr>
-          <w:b/>
-        </w:rPr>
-        <w:t xml:space="preserve"> mellé magyar nyelvű helyesírás-</w:t>
-      </w:r>
-      <w:r>
-        <w:rPr>
-          <w:b/>
-        </w:rPr>
-        <w:t>ellenőrződ</w:t>
+        <w:t>meg kell oldanod, hogy legyen mellé magyar nyelvű helyesírás-ellenőrződ</w:t>
       </w:r>
       <w:r>
         <w:t>. E nélkül dokumentumot szerkeszteni olyan, mint papíron programozni.</w:t>
@@ -5892,8 +5171,7 @@
       </w:r>
       <w:r>
         <w:rPr>
-          <w:noProof/>
-          <w:lang w:val="en-GB" w:eastAsia="en-GB"/>
+          <w:lang w:eastAsia="hu-HU"/>
         </w:rPr>
         <w:drawing>
           <wp:inline distT="0" distB="0" distL="0" distR="0" wp14:anchorId="78F97F25" wp14:editId="168FA8F4">
@@ -5913,7 +5191,7 @@
                     </pic:cNvPicPr>
                   </pic:nvPicPr>
                   <pic:blipFill>
-                    <a:blip r:embed="rId22">
+                    <a:blip r:embed="rId23">
                       <a:extLst>
                         <a:ext uri="{28A0092B-C50C-407E-A947-70E740481C1C}">
                           <a14:useLocalDpi xmlns:a14="http://schemas.microsoft.com/office/drawing/2010/main" val="0"/>
@@ -5954,8 +5232,7 @@
       </w:pPr>
       <w:r>
         <w:rPr>
-          <w:noProof/>
-          <w:lang w:val="en-GB" w:eastAsia="en-GB"/>
+          <w:lang w:eastAsia="hu-HU"/>
         </w:rPr>
         <w:drawing>
           <wp:inline distT="0" distB="0" distL="0" distR="0" wp14:anchorId="20514B85" wp14:editId="69CAED9A">
@@ -5975,7 +5252,7 @@
                     </pic:cNvPicPr>
                   </pic:nvPicPr>
                   <pic:blipFill>
-                    <a:blip r:embed="rId23">
+                    <a:blip r:embed="rId24">
                       <a:extLst>
                         <a:ext uri="{28A0092B-C50C-407E-A947-70E740481C1C}">
                           <a14:useLocalDpi xmlns:a14="http://schemas.microsoft.com/office/drawing/2010/main" val="0"/>
@@ -6017,27 +5294,14 @@
       <w:pPr>
         <w:pStyle w:val="Kpalrs"/>
       </w:pPr>
-      <w:r>
-        <w:fldChar w:fldCharType="begin"/>
-      </w:r>
-      <w:r>
-        <w:instrText xml:space="preserve"> SEQ ábra \* ARABIC </w:instrText>
-      </w:r>
-      <w:r>
-        <w:fldChar w:fldCharType="separate"/>
-      </w:r>
-      <w:r>
-        <w:rPr>
-          <w:noProof/>
-        </w:rPr>
-        <w:t>3</w:t>
-      </w:r>
-      <w:r>
-        <w:rPr>
-          <w:noProof/>
-        </w:rPr>
-        <w:fldChar w:fldCharType="end"/>
-      </w:r>
+      <w:fldSimple w:instr=" SEQ ábra \* ARABIC ">
+        <w:r>
+          <w:rPr>
+            <w:noProof/>
+          </w:rPr>
+          <w:t>4</w:t>
+        </w:r>
+      </w:fldSimple>
       <w:r>
         <w:t>. ábra: Ellenőrzés nyelvének megadása</w:t>
       </w:r>
@@ -6116,8 +5380,7 @@
       </w:pPr>
       <w:r>
         <w:rPr>
-          <w:noProof/>
-          <w:lang w:val="en-GB" w:eastAsia="en-GB"/>
+          <w:lang w:eastAsia="hu-HU"/>
         </w:rPr>
         <w:drawing>
           <wp:inline distT="0" distB="0" distL="0" distR="0" wp14:anchorId="27247AD5" wp14:editId="3D88F67A">
@@ -6137,7 +5400,7 @@
                     </pic:cNvPicPr>
                   </pic:nvPicPr>
                   <pic:blipFill>
-                    <a:blip r:embed="rId24">
+                    <a:blip r:embed="rId25">
                       <a:extLst>
                         <a:ext uri="{28A0092B-C50C-407E-A947-70E740481C1C}">
                           <a14:useLocalDpi xmlns:a14="http://schemas.microsoft.com/office/drawing/2010/main" val="0"/>
@@ -6173,27 +5436,14 @@
       <w:pPr>
         <w:pStyle w:val="Kpalrs"/>
       </w:pPr>
-      <w:r>
-        <w:fldChar w:fldCharType="begin"/>
-      </w:r>
-      <w:r>
-        <w:instrText xml:space="preserve"> SEQ ábra \* ARABIC </w:instrText>
-      </w:r>
-      <w:r>
-        <w:fldChar w:fldCharType="separate"/>
-      </w:r>
-      <w:r>
-        <w:rPr>
-          <w:noProof/>
-        </w:rPr>
-        <w:t>4</w:t>
-      </w:r>
-      <w:r>
-        <w:rPr>
-          <w:noProof/>
-        </w:rPr>
-        <w:fldChar w:fldCharType="end"/>
-      </w:r>
+      <w:fldSimple w:instr=" SEQ ábra \* ARABIC ">
+        <w:r>
+          <w:rPr>
+            <w:noProof/>
+          </w:rPr>
+          <w:t>5</w:t>
+        </w:r>
+      </w:fldSimple>
       <w:r>
         <w:t>. ábra: Példa képaláírásra</w:t>
       </w:r>
@@ -6234,8 +5484,7 @@
       </w:pPr>
       <w:r>
         <w:rPr>
-          <w:noProof/>
-          <w:lang w:val="en-GB" w:eastAsia="en-GB"/>
+          <w:lang w:eastAsia="hu-HU"/>
         </w:rPr>
         <w:drawing>
           <wp:inline distT="0" distB="0" distL="0" distR="0" wp14:anchorId="4A646988" wp14:editId="09315DA0">
@@ -6255,7 +5504,7 @@
                     </pic:cNvPicPr>
                   </pic:nvPicPr>
                   <pic:blipFill>
-                    <a:blip r:embed="rId25">
+                    <a:blip r:embed="rId26">
                       <a:extLst>
                         <a:ext uri="{28A0092B-C50C-407E-A947-70E740481C1C}">
                           <a14:useLocalDpi xmlns:a14="http://schemas.microsoft.com/office/drawing/2010/main" val="0"/>
@@ -6291,62 +5540,43 @@
       <w:pPr>
         <w:pStyle w:val="Kpalrs"/>
       </w:pPr>
+      <w:fldSimple w:instr=" SEQ ábra \* ARABIC ">
+        <w:r>
+          <w:rPr>
+            <w:noProof/>
+          </w:rPr>
+          <w:t>6</w:t>
+        </w:r>
+      </w:fldSimple>
+      <w:r>
+        <w:t>. ábra: A raszteres képek nyomtatásban csúúúúnyák lesznek</w:t>
+      </w:r>
+    </w:p>
+    <w:p>
+      <w:r>
+        <w:t>Ha tehát lehetséges, használjunk vektorgrafikus ábrákat, vagyis a diagramokat, forráskódot stb. ne képenyőképeken keresztül, hanem közvetlen copy-paste megoldással másoljuk át a dokumentumunkba.</w:t>
+      </w:r>
+    </w:p>
+    <w:p>
+      <w:r>
+        <w:t xml:space="preserve">Ha elkerülhetetlen a raszteres képek használata, akkor próbáljunk meg minél magasabb felbontású képet berakni. Bár a képernyőn nem feltétlenül látszik majd a különbség, de a nyomtató ki tudja majd használni a magasabb felbontású képet. A </w:t>
+      </w:r>
       <w:r>
         <w:fldChar w:fldCharType="begin"/>
       </w:r>
       <w:r>
-        <w:instrText xml:space="preserve"> SEQ ábra \* ARABIC </w:instrText>
+        <w:instrText xml:space="preserve"> REF _Ref433021632 \h </w:instrText>
       </w:r>
       <w:r>
         <w:fldChar w:fldCharType="separate"/>
       </w:r>
       <w:r>
-        <w:rPr>
-          <w:noProof/>
-        </w:rPr>
-        <w:t>5</w:t>
-      </w:r>
-      <w:r>
-        <w:rPr>
-          <w:noProof/>
-        </w:rPr>
+        <w:t>6. ábra</w:t>
+      </w:r>
+      <w:r>
         <w:fldChar w:fldCharType="end"/>
       </w:r>
       <w:r>
-        <w:t>. ábra: A raszteres képek nyomtatásban csúúúúnyák lesznek</w:t>
-      </w:r>
-    </w:p>
-    <w:p>
-      <w:r>
-        <w:t>Ha tehát lehetséges, használjunk vektorgrafikus ábrákat, vagyis a diagramokat, forráskódot stb. ne képenyőképeken keresztül, hanem közvetlen copy-paste megoldással másoljuk át a dokumentumunkba.</w:t>
-      </w:r>
-    </w:p>
-    <w:p>
-      <w:r>
-        <w:t xml:space="preserve">Ha elkerülhetetlen a raszteres képek használata, akkor próbáljunk meg minél magasabb felbontású képet berakni. Bár a képernyőn nem feltétlenül látszik majd a különbség, de a nyomtató ki tudja majd használni a magasabb felbontású képet. A </w:t>
-      </w:r>
-      <w:r>
-        <w:fldChar w:fldCharType="begin"/>
-      </w:r>
-      <w:r>
-        <w:instrText xml:space="preserve"> REF _Ref433021632 \h </w:instrText>
-      </w:r>
-      <w:r>
-        <w:fldChar w:fldCharType="separate"/>
-      </w:r>
-      <w:r>
-        <w:rPr>
-          <w:noProof/>
-        </w:rPr>
-        <w:t>6</w:t>
-      </w:r>
-      <w:r>
-        <w:t>. ábra</w:t>
-      </w:r>
-      <w:r>
-        <w:fldChar w:fldCharType="end"/>
-      </w:r>
-      <w:r>
         <w:t xml:space="preserve"> például igen magas felbontású, amit láthatsz is, ha felnagyítod.</w:t>
       </w:r>
     </w:p>
@@ -6356,8 +5586,7 @@
       </w:pPr>
       <w:r>
         <w:rPr>
-          <w:noProof/>
-          <w:lang w:val="en-GB" w:eastAsia="en-GB"/>
+          <w:lang w:eastAsia="hu-HU"/>
         </w:rPr>
         <w:drawing>
           <wp:inline distT="0" distB="0" distL="0" distR="0" wp14:anchorId="45E18716" wp14:editId="7808272A">
@@ -6377,7 +5606,7 @@
                     </pic:cNvPicPr>
                   </pic:nvPicPr>
                   <pic:blipFill>
-                    <a:blip r:embed="rId26" cstate="print">
+                    <a:blip r:embed="rId27" cstate="print">
                       <a:extLst>
                         <a:ext uri="{28A0092B-C50C-407E-A947-70E740481C1C}">
                           <a14:useLocalDpi xmlns:a14="http://schemas.microsoft.com/office/drawing/2010/main" val="0"/>
@@ -6427,7 +5656,7 @@
         <w:rPr>
           <w:noProof/>
         </w:rPr>
-        <w:t>6</w:t>
+        <w:t>7</w:t>
       </w:r>
       <w:r>
         <w:fldChar w:fldCharType="end"/>
@@ -6483,22 +5712,7 @@
         <w:fldChar w:fldCharType="separate"/>
       </w:r>
       <w:r>
-        <w:rPr>
-          <w:noProof/>
-        </w:rPr>
-        <w:t>1</w:t>
-      </w:r>
-      <w:r>
-        <w:t>.</w:t>
-      </w:r>
-      <w:r>
-        <w:rPr>
-          <w:noProof/>
-        </w:rPr>
-        <w:t>1</w:t>
-      </w:r>
-      <w:r>
-        <w:t>.</w:t>
+        <w:t>1.1.</w:t>
       </w:r>
       <w:r>
         <w:fldChar w:fldCharType="end"/>
@@ -6765,41 +5979,19 @@
       </w:r>
       <w:bookmarkStart w:id="90" w:name="_Toc396824940"/>
       <w:r>
-        <w:rPr>
-          <w:noProof/>
-        </w:rPr>
         <w:t>1</w:t>
       </w:r>
       <w:r>
-        <w:rPr>
-          <w:noProof/>
-        </w:rPr>
         <w:fldChar w:fldCharType="end"/>
       </w:r>
       <w:r>
         <w:t>.</w:t>
       </w:r>
-      <w:r>
-        <w:fldChar w:fldCharType="begin"/>
-      </w:r>
-      <w:r>
-        <w:instrText xml:space="preserve"> SEQ táblázat \* ARABIC \s 1 </w:instrText>
-      </w:r>
-      <w:r>
-        <w:fldChar w:fldCharType="separate"/>
-      </w:r>
-      <w:r>
-        <w:rPr>
-          <w:noProof/>
-        </w:rPr>
-        <w:t>1</w:t>
-      </w:r>
-      <w:r>
-        <w:rPr>
-          <w:noProof/>
-        </w:rPr>
-        <w:fldChar w:fldCharType="end"/>
-      </w:r>
+      <w:fldSimple w:instr=" SEQ táblázat \* ARABIC \s 1 ">
+        <w:r>
+          <w:t>1</w:t>
+        </w:r>
+      </w:fldSimple>
       <w:r>
         <w:t>.</w:t>
       </w:r>
@@ -6835,13 +6027,7 @@
         <w:fldChar w:fldCharType="separate"/>
       </w:r>
       <w:r>
-        <w:rPr>
-          <w:noProof/>
-        </w:rPr>
-        <w:t>7</w:t>
-      </w:r>
-      <w:r>
-        <w:t>. ábra</w:t>
+        <w:t>7. ábra</w:t>
       </w:r>
       <w:r>
         <w:fldChar w:fldCharType="end"/>
@@ -6856,8 +6042,7 @@
       </w:pPr>
       <w:r>
         <w:rPr>
-          <w:noProof/>
-          <w:lang w:val="en-GB" w:eastAsia="en-GB"/>
+          <w:lang w:eastAsia="hu-HU"/>
         </w:rPr>
         <w:drawing>
           <wp:inline distT="0" distB="0" distL="0" distR="0" wp14:anchorId="6BD35DBB" wp14:editId="26BFC94B">
@@ -6877,7 +6062,7 @@
                     </pic:cNvPicPr>
                   </pic:nvPicPr>
                   <pic:blipFill>
-                    <a:blip r:embed="rId27">
+                    <a:blip r:embed="rId28">
                       <a:extLst>
                         <a:ext uri="{28A0092B-C50C-407E-A947-70E740481C1C}">
                           <a14:useLocalDpi xmlns:a14="http://schemas.microsoft.com/office/drawing/2010/main" val="0"/>
@@ -6927,7 +6112,7 @@
         <w:rPr>
           <w:noProof/>
         </w:rPr>
-        <w:t>7</w:t>
+        <w:t>8</w:t>
       </w:r>
       <w:r>
         <w:fldChar w:fldCharType="end"/>
@@ -7035,13 +6220,7 @@
         <w:t>a névelőket egyesével kell</w:t>
       </w:r>
       <w:r>
-        <w:t xml:space="preserve"> ellenőriznünk – például ha a dokumentum elejére beszúrunk egy új ábrát, akkor a korábbi „az 1. ábrán” hivatkozásból „</w:t>
-      </w:r>
-      <w:r>
-        <w:t>az</w:t>
-      </w:r>
-      <w:r>
-        <w:t xml:space="preserve"> 2. ábrán” lesz.</w:t>
+        <w:t xml:space="preserve"> ellenőriznünk – például ha a dokumentum elejére beszúrunk egy új ábrát, akkor a korábbi „az 1. ábrán” hivatkozásból „az 2. ábrán” lesz.</w:t>
       </w:r>
     </w:p>
     <w:p>
@@ -7084,8 +6263,7 @@
       </w:pPr>
       <w:r>
         <w:rPr>
-          <w:noProof/>
-          <w:lang w:val="en-GB" w:eastAsia="en-GB"/>
+          <w:lang w:eastAsia="hu-HU"/>
         </w:rPr>
         <w:drawing>
           <wp:inline distT="0" distB="0" distL="0" distR="0" wp14:anchorId="269A0D8D" wp14:editId="7F06A2C0">
@@ -7105,7 +6283,7 @@
                     </pic:cNvPicPr>
                   </pic:nvPicPr>
                   <pic:blipFill>
-                    <a:blip r:embed="rId28">
+                    <a:blip r:embed="rId29">
                       <a:extLst>
                         <a:ext uri="{28A0092B-C50C-407E-A947-70E740481C1C}">
                           <a14:useLocalDpi xmlns:a14="http://schemas.microsoft.com/office/drawing/2010/main" val="0"/>
@@ -7141,27 +6319,14 @@
       <w:pPr>
         <w:pStyle w:val="Kpalrs"/>
       </w:pPr>
-      <w:r>
-        <w:fldChar w:fldCharType="begin"/>
-      </w:r>
-      <w:r>
-        <w:instrText xml:space="preserve"> SEQ ábra \* ARABIC </w:instrText>
-      </w:r>
-      <w:r>
-        <w:fldChar w:fldCharType="separate"/>
-      </w:r>
-      <w:r>
-        <w:rPr>
-          <w:noProof/>
-        </w:rPr>
-        <w:t>8</w:t>
-      </w:r>
-      <w:r>
-        <w:rPr>
-          <w:noProof/>
-        </w:rPr>
-        <w:fldChar w:fldCharType="end"/>
-      </w:r>
+      <w:fldSimple w:instr=" SEQ ábra \* ARABIC ">
+        <w:r>
+          <w:rPr>
+            <w:noProof/>
+          </w:rPr>
+          <w:t>9</w:t>
+        </w:r>
+      </w:fldSimple>
       <w:r>
         <w:t>. ábra: Idézetek és irodalomjegyzék</w:t>
       </w:r>
@@ -7317,10 +6482,7 @@
         <w:fldChar w:fldCharType="end"/>
       </w:r>
       <w:r>
-        <w:t xml:space="preserve">), így azok </w:t>
-      </w:r>
-      <w:r>
-        <w:t xml:space="preserve">később frissíthetők a hivatkozások átrendezése esetén (lásd </w:t>
+        <w:t xml:space="preserve">), így azok később frissíthetők a hivatkozások átrendezése esetén (lásd </w:t>
       </w:r>
       <w:r>
         <w:fldChar w:fldCharType="begin"/>
@@ -7338,10 +6500,7 @@
         <w:fldChar w:fldCharType="end"/>
       </w:r>
       <w:r>
-        <w:t>. fejezet)</w:t>
-      </w:r>
-      <w:r>
-        <w:t>.</w:t>
+        <w:t>. fejezet).</w:t>
       </w:r>
     </w:p>
     <w:p>
@@ -7480,8 +6639,7 @@
       </w:pPr>
       <w:r>
         <w:rPr>
-          <w:noProof/>
-          <w:lang w:val="en-GB" w:eastAsia="en-GB"/>
+          <w:lang w:eastAsia="hu-HU"/>
         </w:rPr>
         <w:drawing>
           <wp:inline distT="0" distB="0" distL="0" distR="0" wp14:anchorId="3C9E995C" wp14:editId="2B6E30C5">
@@ -7501,7 +6659,7 @@
                     </pic:cNvPicPr>
                   </pic:nvPicPr>
                   <pic:blipFill>
-                    <a:blip r:embed="rId29" cstate="print">
+                    <a:blip r:embed="rId30" cstate="print">
                       <a:extLst>
                         <a:ext uri="{28A0092B-C50C-407E-A947-70E740481C1C}">
                           <a14:useLocalDpi xmlns:a14="http://schemas.microsoft.com/office/drawing/2010/main" val="0"/>
@@ -7537,27 +6695,14 @@
       <w:pPr>
         <w:pStyle w:val="Kpalrs"/>
       </w:pPr>
-      <w:r>
-        <w:fldChar w:fldCharType="begin"/>
-      </w:r>
-      <w:r>
-        <w:instrText xml:space="preserve"> SEQ ábra \* ARABIC </w:instrText>
-      </w:r>
-      <w:r>
-        <w:fldChar w:fldCharType="separate"/>
-      </w:r>
-      <w:r>
-        <w:rPr>
-          <w:noProof/>
-        </w:rPr>
-        <w:t>9</w:t>
-      </w:r>
-      <w:r>
-        <w:rPr>
-          <w:noProof/>
-        </w:rPr>
-        <w:fldChar w:fldCharType="end"/>
-      </w:r>
+      <w:fldSimple w:instr=" SEQ ábra \* ARABIC ">
+        <w:r>
+          <w:rPr>
+            <w:noProof/>
+          </w:rPr>
+          <w:t>10</w:t>
+        </w:r>
+      </w:fldSimple>
       <w:r>
         <w:t>. ábra: Navigációs ablak</w:t>
       </w:r>
@@ -7616,8 +6761,7 @@
       </w:pPr>
       <w:r>
         <w:rPr>
-          <w:noProof/>
-          <w:lang w:val="en-GB" w:eastAsia="en-GB"/>
+          <w:lang w:eastAsia="hu-HU"/>
         </w:rPr>
         <w:drawing>
           <wp:inline distT="0" distB="0" distL="0" distR="0" wp14:anchorId="3D51C0F2" wp14:editId="0463D36B">
@@ -7637,7 +6781,7 @@
                     </pic:cNvPicPr>
                   </pic:nvPicPr>
                   <pic:blipFill>
-                    <a:blip r:embed="rId30">
+                    <a:blip r:embed="rId31">
                       <a:extLst>
                         <a:ext uri="{28A0092B-C50C-407E-A947-70E740481C1C}">
                           <a14:useLocalDpi xmlns:a14="http://schemas.microsoft.com/office/drawing/2010/main" val="0"/>
@@ -7673,27 +6817,14 @@
       <w:pPr>
         <w:pStyle w:val="Kpalrs"/>
       </w:pPr>
-      <w:r>
-        <w:fldChar w:fldCharType="begin"/>
-      </w:r>
-      <w:r>
-        <w:instrText xml:space="preserve"> SEQ ábra \* ARABIC </w:instrText>
-      </w:r>
-      <w:r>
-        <w:fldChar w:fldCharType="separate"/>
-      </w:r>
-      <w:r>
-        <w:rPr>
-          <w:noProof/>
-        </w:rPr>
-        <w:t>10</w:t>
-      </w:r>
-      <w:r>
-        <w:rPr>
-          <w:noProof/>
-        </w:rPr>
-        <w:fldChar w:fldCharType="end"/>
-      </w:r>
+      <w:fldSimple w:instr=" SEQ ábra \* ARABIC ">
+        <w:r>
+          <w:rPr>
+            <w:noProof/>
+          </w:rPr>
+          <w:t>11</w:t>
+        </w:r>
+      </w:fldSimple>
       <w:r>
         <w:t>. ábra: Ellenőrizd, hogy minden bekarikázott funkciót ismersz-e!</w:t>
       </w:r>
@@ -7830,8 +6961,7 @@
       </w:pPr>
       <w:r>
         <w:rPr>
-          <w:noProof/>
-          <w:lang w:val="en-GB" w:eastAsia="en-GB"/>
+          <w:lang w:eastAsia="hu-HU"/>
         </w:rPr>
         <w:drawing>
           <wp:inline distT="0" distB="0" distL="0" distR="0" wp14:anchorId="04B258A3" wp14:editId="48FF117F">
@@ -7851,7 +6981,7 @@
                     </pic:cNvPicPr>
                   </pic:nvPicPr>
                   <pic:blipFill>
-                    <a:blip r:embed="rId31">
+                    <a:blip r:embed="rId32">
                       <a:extLst>
                         <a:ext uri="{28A0092B-C50C-407E-A947-70E740481C1C}">
                           <a14:useLocalDpi xmlns:a14="http://schemas.microsoft.com/office/drawing/2010/main" val="0"/>
@@ -7887,32 +7017,16 @@
       <w:pPr>
         <w:pStyle w:val="Kpalrs"/>
       </w:pPr>
-      <w:r>
-        <w:fldChar w:fldCharType="begin"/>
-      </w:r>
-      <w:r>
-        <w:instrText xml:space="preserve"> SEQ ábra \* ARABIC </w:instrText>
-      </w:r>
-      <w:r>
-        <w:fldChar w:fldCharType="separate"/>
-      </w:r>
-      <w:r>
-        <w:rPr>
-          <w:noProof/>
-        </w:rPr>
-        <w:t>11</w:t>
-      </w:r>
-      <w:r>
-        <w:rPr>
-          <w:noProof/>
-        </w:rPr>
-        <w:fldChar w:fldCharType="end"/>
-      </w:r>
-      <w:r>
-        <w:t>. ábra: A behúzások mértékének csökkentése Visual Studió</w:t>
-      </w:r>
-      <w:r>
-        <w:t>ban</w:t>
+      <w:fldSimple w:instr=" SEQ ábra \* ARABIC ">
+        <w:r>
+          <w:rPr>
+            <w:noProof/>
+          </w:rPr>
+          <w:t>12</w:t>
+        </w:r>
+      </w:fldSimple>
+      <w:r>
+        <w:t>. ábra: A behúzások mértékének csökkentése Visual Studióban</w:t>
       </w:r>
     </w:p>
     <w:p>
@@ -7935,8 +7049,7 @@
       </w:pPr>
       <w:r>
         <w:rPr>
-          <w:noProof/>
-          <w:lang w:val="en-GB" w:eastAsia="en-GB"/>
+          <w:lang w:eastAsia="hu-HU"/>
         </w:rPr>
         <w:drawing>
           <wp:inline distT="0" distB="0" distL="0" distR="0" wp14:anchorId="7C4F1C62" wp14:editId="0200E759">
@@ -7956,7 +7069,7 @@
                     </pic:cNvPicPr>
                   </pic:nvPicPr>
                   <pic:blipFill>
-                    <a:blip r:embed="rId32">
+                    <a:blip r:embed="rId33">
                       <a:extLst>
                         <a:ext uri="{28A0092B-C50C-407E-A947-70E740481C1C}">
                           <a14:useLocalDpi xmlns:a14="http://schemas.microsoft.com/office/drawing/2010/main" val="0"/>
@@ -7992,27 +7105,14 @@
       <w:pPr>
         <w:pStyle w:val="Kpalrs"/>
       </w:pPr>
-      <w:r>
-        <w:fldChar w:fldCharType="begin"/>
-      </w:r>
-      <w:r>
-        <w:instrText xml:space="preserve"> SEQ ábra \* ARABIC </w:instrText>
-      </w:r>
-      <w:r>
-        <w:fldChar w:fldCharType="separate"/>
-      </w:r>
-      <w:r>
-        <w:rPr>
-          <w:noProof/>
-        </w:rPr>
-        <w:t>12</w:t>
-      </w:r>
-      <w:r>
-        <w:rPr>
-          <w:noProof/>
-        </w:rPr>
-        <w:fldChar w:fldCharType="end"/>
-      </w:r>
+      <w:fldSimple w:instr=" SEQ ábra \* ARABIC ">
+        <w:r>
+          <w:rPr>
+            <w:noProof/>
+          </w:rPr>
+          <w:t>13</w:t>
+        </w:r>
+      </w:fldSimple>
       <w:r>
         <w:t>. ábra: Kódblokk kijelölése Alt + egérkurzor segítségével</w:t>
       </w:r>
@@ -8372,13 +7472,7 @@
         <w:rPr>
           <w:rStyle w:val="Kiemels2"/>
         </w:rPr>
-        <w:t xml:space="preserve">Irodalomjegyzék </w:t>
-      </w:r>
-      <w:r>
-        <w:rPr>
-          <w:rStyle w:val="Kiemels2"/>
-        </w:rPr>
-        <w:t>sor</w:t>
+        <w:t>Irodalomjegyzék sor</w:t>
       </w:r>
       <w:r>
         <w:t xml:space="preserve"> stílussal formázzuk, a címüket pedig </w:t>
@@ -8449,19 +7543,7 @@
         <w:t>Kereszthivatkozások frissítése:</w:t>
       </w:r>
       <w:r>
-        <w:t xml:space="preserve"> miután kijelöltük a teljes szöveget (Ctrl</w:t>
-      </w:r>
-      <w:r>
-        <w:t> </w:t>
-      </w:r>
-      <w:r>
-        <w:t>+</w:t>
-      </w:r>
-      <w:r>
-        <w:t> </w:t>
-      </w:r>
-      <w:r>
-        <w:t>A), nyomjuk meg az F9 billentyűt, és a Word frissíti az összes kereszthivatkozást. Ilyenkor ellenőrizzük, hogy nem jelent-e meg valahol a „Hiba! A könyvjelző nem létezik.” szöveg.</w:t>
+        <w:t xml:space="preserve"> miután kijelöltük a teljes szöveget (Ctrl + A), nyomjuk meg az F9 billentyűt, és a Word frissíti az összes kereszthivatkozást. Ilyenkor ellenőrizzük, hogy nem jelent-e meg valahol a „Hiba! A könyvjelző nem létezik.” szöveg.</w:t>
       </w:r>
     </w:p>
     <w:p>
@@ -8518,10 +7600,7 @@
         <w:t xml:space="preserve"> gombra kattintva érhető el</w:t>
       </w:r>
       <w:r>
-        <w:t xml:space="preserve">, míg Word 2016-ban </w:t>
-      </w:r>
-      <w:r>
-        <w:t xml:space="preserve">a </w:t>
+        <w:t xml:space="preserve">, míg Word 2016-ban a </w:t>
       </w:r>
       <w:r>
         <w:rPr>
@@ -8613,9 +7692,6 @@
           <w:numId w:val="0"/>
         </w:numPr>
         <w:ind w:left="431" w:hanging="431"/>
-        <w:rPr>
-          <w:lang w:val="en-US"/>
-        </w:rPr>
       </w:pPr>
       <w:bookmarkStart w:id="110" w:name="_Toc396824937"/>
       <w:r>
@@ -8665,7 +7741,7 @@
       <w:r>
         <w:t xml:space="preserve"> </w:t>
       </w:r>
-      <w:hyperlink r:id="rId33" w:history="1">
+      <w:hyperlink r:id="rId34" w:history="1">
         <w:r>
           <w:rPr>
             <w:rStyle w:val="Hiperhivatkozs"/>
@@ -8749,7 +7825,7 @@
       <w:r>
         <w:t xml:space="preserve"> </w:t>
       </w:r>
-      <w:hyperlink r:id="rId34" w:history="1">
+      <w:hyperlink r:id="rId35" w:history="1">
         <w:r>
           <w:rPr>
             <w:rStyle w:val="Hiperhivatkozs"/>
@@ -8821,7 +7897,7 @@
       </w:r>
     </w:p>
     <w:sectPr>
-      <w:footerReference w:type="default" r:id="rId35"/>
+      <w:footerReference w:type="default" r:id="rId36"/>
       <w:pgSz w:w="11906" w:h="16838"/>
       <w:pgMar w:top="1418" w:right="1418" w:bottom="1418" w:left="1418" w:header="709" w:footer="709" w:gutter="567"/>
       <w:cols w:space="708"/>
@@ -8877,6 +7953,7 @@
         <w:docPartUnique/>
       </w:docPartObj>
     </w:sdtPr>
+    <w:sdtEndPr/>
     <w:sdtContent>
       <w:p>
         <w:pPr>
@@ -13670,7 +12747,7 @@
 </file>
 
 <file path=customXml/itemProps1.xml><?xml version="1.0" encoding="utf-8"?>
-<ds:datastoreItem xmlns:ds="http://schemas.openxmlformats.org/officeDocument/2006/customXml" ds:itemID="{E9AD29D0-299D-4CBA-906F-2E75303EE5B9}">
+<ds:datastoreItem xmlns:ds="http://schemas.openxmlformats.org/officeDocument/2006/customXml" ds:itemID="{A57821FC-BD75-4077-80B9-0EE762708090}">
   <ds:schemaRefs>
     <ds:schemaRef ds:uri="http://schemas.openxmlformats.org/officeDocument/2006/bibliography"/>
   </ds:schemaRefs>

</xml_diff>